<commit_message>
Did some finishing up.
</commit_message>
<xml_diff>
--- a/QC.docx
+++ b/QC.docx
@@ -2,37 +2,2143 @@
 <file path=word/document.xml><?xml version="1.0" encoding="utf-8"?>
 <w:document xmlns:wpc="http://schemas.microsoft.com/office/word/2010/wordprocessingCanvas" xmlns:cx="http://schemas.microsoft.com/office/drawing/2014/chartex" xmlns:cx1="http://schemas.microsoft.com/office/drawing/2015/9/8/chartex" xmlns:cx2="http://schemas.microsoft.com/office/drawing/2015/10/21/chartex" xmlns:cx3="http://schemas.microsoft.com/office/drawing/2016/5/9/chartex" xmlns:cx4="http://schemas.microsoft.com/office/drawing/2016/5/10/chartex" xmlns:cx5="http://schemas.microsoft.com/office/drawing/2016/5/11/chartex" xmlns:cx6="http://schemas.microsoft.com/office/drawing/2016/5/12/chartex" xmlns:cx7="http://schemas.microsoft.com/office/drawing/2016/5/13/chartex" xmlns:cx8="http://schemas.microsoft.com/office/drawing/2016/5/14/chartex" xmlns:mc="http://schemas.openxmlformats.org/markup-compatibility/2006" xmlns:aink="http://schemas.microsoft.com/office/drawing/2016/ink" xmlns:am3d="http://schemas.microsoft.com/office/drawing/2017/model3d" xmlns:o="urn:schemas-microsoft-com:office:office" xmlns:r="http://schemas.openxmlformats.org/officeDocument/2006/relationships" xmlns:m="http://schemas.openxmlformats.org/officeDocument/2006/math" xmlns:v="urn:schemas-microsoft-com:vml" xmlns:wp14="http://schemas.microsoft.com/office/word/2010/wordprocessingDrawing" xmlns:wp="http://schemas.openxmlformats.org/drawingml/2006/wordprocessingDrawing" xmlns:w10="urn:schemas-microsoft-com:office:word" xmlns:w="http://schemas.openxmlformats.org/wordprocessingml/2006/main" xmlns:w14="http://schemas.microsoft.com/office/word/2010/wordml" xmlns:w15="http://schemas.microsoft.com/office/word/2012/wordml" xmlns:w16cid="http://schemas.microsoft.com/office/word/2016/wordml/cid" xmlns:w16se="http://schemas.microsoft.com/office/word/2015/wordml/symex" xmlns:wpg="http://schemas.microsoft.com/office/word/2010/wordprocessingGroup" xmlns:wpi="http://schemas.microsoft.com/office/word/2010/wordprocessingInk" xmlns:wne="http://schemas.microsoft.com/office/word/2006/wordml" xmlns:wps="http://schemas.microsoft.com/office/word/2010/wordprocessingShape" mc:Ignorable="w14 w15 w16se w16cid wp14">
   <w:body>
-    <w:p>
-      <w:pPr>
-        <w:pStyle w:val="Title"/>
-        <w:jc w:val="center"/>
+    <w:sdt>
+      <w:sdtPr>
+        <w:id w:val="-1043140310"/>
+        <w:docPartObj>
+          <w:docPartGallery w:val="Table of Contents"/>
+          <w:docPartUnique/>
+        </w:docPartObj>
+      </w:sdtPr>
+      <w:sdtEndPr>
         <w:rPr>
-          <w:sz w:val="144"/>
-          <w:szCs w:val="144"/>
+          <w:rFonts w:asciiTheme="minorHAnsi" w:eastAsiaTheme="minorHAnsi" w:hAnsiTheme="minorHAnsi" w:cstheme="minorBidi"/>
+          <w:b/>
+          <w:bCs/>
+          <w:noProof/>
+          <w:color w:val="auto"/>
+          <w:sz w:val="22"/>
+          <w:szCs w:val="22"/>
+          <w:lang w:val="en-IN"/>
         </w:rPr>
-      </w:pPr>
-      <w:r>
-        <w:rPr>
-          <w:sz w:val="144"/>
-          <w:szCs w:val="144"/>
-        </w:rPr>
-        <w:t>Introduction</w:t>
-      </w:r>
-    </w:p>
+      </w:sdtEndPr>
+      <w:sdtContent>
+        <w:p>
+          <w:pPr>
+            <w:pStyle w:val="TOCHeading"/>
+          </w:pPr>
+          <w:r>
+            <w:t>Table of Contents</w:t>
+          </w:r>
+        </w:p>
+        <w:p>
+          <w:pPr>
+            <w:pStyle w:val="TOC1"/>
+            <w:tabs>
+              <w:tab w:val="right" w:leader="dot" w:pos="11443"/>
+            </w:tabs>
+            <w:rPr>
+              <w:rFonts w:cstheme="minorBidi"/>
+              <w:noProof/>
+              <w:lang w:val="en-IN" w:eastAsia="en-IN"/>
+            </w:rPr>
+          </w:pPr>
+          <w:r>
+            <w:rPr>
+              <w:b/>
+              <w:bCs/>
+              <w:noProof/>
+            </w:rPr>
+            <w:fldChar w:fldCharType="begin"/>
+          </w:r>
+          <w:r>
+            <w:rPr>
+              <w:b/>
+              <w:bCs/>
+              <w:noProof/>
+            </w:rPr>
+            <w:instrText xml:space="preserve"> TOC \o "1-3" \h \z \u </w:instrText>
+          </w:r>
+          <w:r>
+            <w:rPr>
+              <w:b/>
+              <w:bCs/>
+              <w:noProof/>
+            </w:rPr>
+            <w:fldChar w:fldCharType="separate"/>
+          </w:r>
+          <w:bookmarkStart w:id="0" w:name="_GoBack"/>
+          <w:bookmarkEnd w:id="0"/>
+          <w:r>
+            <w:rPr>
+              <w:rStyle w:val="Hyperlink"/>
+              <w:noProof/>
+            </w:rPr>
+            <w:fldChar w:fldCharType="begin"/>
+          </w:r>
+          <w:r>
+            <w:rPr>
+              <w:rStyle w:val="Hyperlink"/>
+              <w:noProof/>
+            </w:rPr>
+            <w:instrText xml:space="preserve"> </w:instrText>
+          </w:r>
+          <w:r>
+            <w:rPr>
+              <w:noProof/>
+            </w:rPr>
+            <w:instrText>HYPERLINK \l "_Toc527814517"</w:instrText>
+          </w:r>
+          <w:r>
+            <w:rPr>
+              <w:rStyle w:val="Hyperlink"/>
+              <w:noProof/>
+            </w:rPr>
+            <w:instrText xml:space="preserve"> </w:instrText>
+          </w:r>
+          <w:r>
+            <w:rPr>
+              <w:rStyle w:val="Hyperlink"/>
+              <w:noProof/>
+            </w:rPr>
+          </w:r>
+          <w:r>
+            <w:rPr>
+              <w:rStyle w:val="Hyperlink"/>
+              <w:noProof/>
+            </w:rPr>
+            <w:fldChar w:fldCharType="separate"/>
+          </w:r>
+          <w:r>
+            <w:rPr>
+              <w:rStyle w:val="Hyperlink"/>
+              <w:noProof/>
+            </w:rPr>
+            <w:t>Introduction</w:t>
+          </w:r>
+          <w:r>
+            <w:rPr>
+              <w:noProof/>
+              <w:webHidden/>
+            </w:rPr>
+            <w:tab/>
+          </w:r>
+          <w:r>
+            <w:rPr>
+              <w:noProof/>
+              <w:webHidden/>
+            </w:rPr>
+            <w:fldChar w:fldCharType="begin"/>
+          </w:r>
+          <w:r>
+            <w:rPr>
+              <w:noProof/>
+              <w:webHidden/>
+            </w:rPr>
+            <w:instrText xml:space="preserve"> PAGEREF _Toc527814517 \h </w:instrText>
+          </w:r>
+          <w:r>
+            <w:rPr>
+              <w:noProof/>
+              <w:webHidden/>
+            </w:rPr>
+          </w:r>
+          <w:r>
+            <w:rPr>
+              <w:noProof/>
+              <w:webHidden/>
+            </w:rPr>
+            <w:fldChar w:fldCharType="separate"/>
+          </w:r>
+          <w:r>
+            <w:rPr>
+              <w:noProof/>
+              <w:webHidden/>
+            </w:rPr>
+            <w:t>1</w:t>
+          </w:r>
+          <w:r>
+            <w:rPr>
+              <w:noProof/>
+              <w:webHidden/>
+            </w:rPr>
+            <w:fldChar w:fldCharType="end"/>
+          </w:r>
+          <w:r>
+            <w:rPr>
+              <w:rStyle w:val="Hyperlink"/>
+              <w:noProof/>
+            </w:rPr>
+            <w:fldChar w:fldCharType="end"/>
+          </w:r>
+        </w:p>
+        <w:p>
+          <w:pPr>
+            <w:pStyle w:val="TOC2"/>
+            <w:tabs>
+              <w:tab w:val="left" w:pos="660"/>
+              <w:tab w:val="right" w:leader="dot" w:pos="11443"/>
+            </w:tabs>
+            <w:rPr>
+              <w:rFonts w:eastAsiaTheme="minorEastAsia"/>
+              <w:noProof/>
+              <w:lang w:eastAsia="en-IN"/>
+            </w:rPr>
+          </w:pPr>
+          <w:hyperlink w:anchor="_Toc527814518" w:history="1">
+            <w:r>
+              <w:rPr>
+                <w:rStyle w:val="Hyperlink"/>
+                <w:noProof/>
+              </w:rPr>
+              <w:t>1)</w:t>
+            </w:r>
+            <w:r>
+              <w:rPr>
+                <w:rFonts w:eastAsiaTheme="minorEastAsia"/>
+                <w:noProof/>
+                <w:lang w:eastAsia="en-IN"/>
+              </w:rPr>
+              <w:tab/>
+            </w:r>
+            <w:r>
+              <w:rPr>
+                <w:rStyle w:val="Hyperlink"/>
+                <w:noProof/>
+              </w:rPr>
+              <w:t>Notation explanation:</w:t>
+            </w:r>
+            <w:r>
+              <w:rPr>
+                <w:noProof/>
+                <w:webHidden/>
+              </w:rPr>
+              <w:tab/>
+            </w:r>
+            <w:r>
+              <w:rPr>
+                <w:noProof/>
+                <w:webHidden/>
+              </w:rPr>
+              <w:fldChar w:fldCharType="begin"/>
+            </w:r>
+            <w:r>
+              <w:rPr>
+                <w:noProof/>
+                <w:webHidden/>
+              </w:rPr>
+              <w:instrText xml:space="preserve"> PAGEREF _Toc527814518 \h </w:instrText>
+            </w:r>
+            <w:r>
+              <w:rPr>
+                <w:noProof/>
+                <w:webHidden/>
+              </w:rPr>
+            </w:r>
+            <w:r>
+              <w:rPr>
+                <w:noProof/>
+                <w:webHidden/>
+              </w:rPr>
+              <w:fldChar w:fldCharType="separate"/>
+            </w:r>
+            <w:r>
+              <w:rPr>
+                <w:noProof/>
+                <w:webHidden/>
+              </w:rPr>
+              <w:t>1</w:t>
+            </w:r>
+            <w:r>
+              <w:rPr>
+                <w:noProof/>
+                <w:webHidden/>
+              </w:rPr>
+              <w:fldChar w:fldCharType="end"/>
+            </w:r>
+          </w:hyperlink>
+        </w:p>
+        <w:p>
+          <w:pPr>
+            <w:pStyle w:val="TOC2"/>
+            <w:tabs>
+              <w:tab w:val="left" w:pos="660"/>
+              <w:tab w:val="right" w:leader="dot" w:pos="11443"/>
+            </w:tabs>
+            <w:rPr>
+              <w:rFonts w:eastAsiaTheme="minorEastAsia"/>
+              <w:noProof/>
+              <w:lang w:eastAsia="en-IN"/>
+            </w:rPr>
+          </w:pPr>
+          <w:hyperlink w:anchor="_Toc527814519" w:history="1">
+            <w:r>
+              <w:rPr>
+                <w:rStyle w:val="Hyperlink"/>
+                <w:noProof/>
+              </w:rPr>
+              <w:t>2)</w:t>
+            </w:r>
+            <w:r>
+              <w:rPr>
+                <w:rFonts w:eastAsiaTheme="minorEastAsia"/>
+                <w:noProof/>
+                <w:lang w:eastAsia="en-IN"/>
+              </w:rPr>
+              <w:tab/>
+            </w:r>
+            <w:r>
+              <w:rPr>
+                <w:rStyle w:val="Hyperlink"/>
+                <w:noProof/>
+              </w:rPr>
+              <w:t>Tag Documentation table</w:t>
+            </w:r>
+            <w:r>
+              <w:rPr>
+                <w:noProof/>
+                <w:webHidden/>
+              </w:rPr>
+              <w:tab/>
+            </w:r>
+            <w:r>
+              <w:rPr>
+                <w:noProof/>
+                <w:webHidden/>
+              </w:rPr>
+              <w:fldChar w:fldCharType="begin"/>
+            </w:r>
+            <w:r>
+              <w:rPr>
+                <w:noProof/>
+                <w:webHidden/>
+              </w:rPr>
+              <w:instrText xml:space="preserve"> PAGEREF _Toc527814519 \h </w:instrText>
+            </w:r>
+            <w:r>
+              <w:rPr>
+                <w:noProof/>
+                <w:webHidden/>
+              </w:rPr>
+            </w:r>
+            <w:r>
+              <w:rPr>
+                <w:noProof/>
+                <w:webHidden/>
+              </w:rPr>
+              <w:fldChar w:fldCharType="separate"/>
+            </w:r>
+            <w:r>
+              <w:rPr>
+                <w:noProof/>
+                <w:webHidden/>
+              </w:rPr>
+              <w:t>1</w:t>
+            </w:r>
+            <w:r>
+              <w:rPr>
+                <w:noProof/>
+                <w:webHidden/>
+              </w:rPr>
+              <w:fldChar w:fldCharType="end"/>
+            </w:r>
+          </w:hyperlink>
+        </w:p>
+        <w:p>
+          <w:pPr>
+            <w:pStyle w:val="TOC3"/>
+            <w:tabs>
+              <w:tab w:val="right" w:leader="dot" w:pos="11443"/>
+            </w:tabs>
+            <w:rPr>
+              <w:rFonts w:cstheme="minorBidi"/>
+              <w:noProof/>
+              <w:lang w:val="en-IN" w:eastAsia="en-IN"/>
+            </w:rPr>
+          </w:pPr>
+          <w:hyperlink w:anchor="_Toc527814520" w:history="1">
+            <w:r>
+              <w:rPr>
+                <w:rStyle w:val="Hyperlink"/>
+                <w:noProof/>
+              </w:rPr>
+              <w:t>&lt;|qc|&gt;</w:t>
+            </w:r>
+            <w:r>
+              <w:rPr>
+                <w:noProof/>
+                <w:webHidden/>
+              </w:rPr>
+              <w:tab/>
+            </w:r>
+            <w:r>
+              <w:rPr>
+                <w:noProof/>
+                <w:webHidden/>
+              </w:rPr>
+              <w:fldChar w:fldCharType="begin"/>
+            </w:r>
+            <w:r>
+              <w:rPr>
+                <w:noProof/>
+                <w:webHidden/>
+              </w:rPr>
+              <w:instrText xml:space="preserve"> PAGEREF _Toc527814520 \h </w:instrText>
+            </w:r>
+            <w:r>
+              <w:rPr>
+                <w:noProof/>
+                <w:webHidden/>
+              </w:rPr>
+            </w:r>
+            <w:r>
+              <w:rPr>
+                <w:noProof/>
+                <w:webHidden/>
+              </w:rPr>
+              <w:fldChar w:fldCharType="separate"/>
+            </w:r>
+            <w:r>
+              <w:rPr>
+                <w:noProof/>
+                <w:webHidden/>
+              </w:rPr>
+              <w:t>1</w:t>
+            </w:r>
+            <w:r>
+              <w:rPr>
+                <w:noProof/>
+                <w:webHidden/>
+              </w:rPr>
+              <w:fldChar w:fldCharType="end"/>
+            </w:r>
+          </w:hyperlink>
+        </w:p>
+        <w:p>
+          <w:pPr>
+            <w:pStyle w:val="TOC3"/>
+            <w:tabs>
+              <w:tab w:val="right" w:leader="dot" w:pos="11443"/>
+            </w:tabs>
+            <w:rPr>
+              <w:rFonts w:cstheme="minorBidi"/>
+              <w:noProof/>
+              <w:lang w:val="en-IN" w:eastAsia="en-IN"/>
+            </w:rPr>
+          </w:pPr>
+          <w:hyperlink w:anchor="_Toc527814521" w:history="1">
+            <w:r>
+              <w:rPr>
+                <w:rStyle w:val="Hyperlink"/>
+                <w:noProof/>
+              </w:rPr>
+              <w:t>&lt;native&gt;</w:t>
+            </w:r>
+            <w:r>
+              <w:rPr>
+                <w:noProof/>
+                <w:webHidden/>
+              </w:rPr>
+              <w:tab/>
+            </w:r>
+            <w:r>
+              <w:rPr>
+                <w:noProof/>
+                <w:webHidden/>
+              </w:rPr>
+              <w:fldChar w:fldCharType="begin"/>
+            </w:r>
+            <w:r>
+              <w:rPr>
+                <w:noProof/>
+                <w:webHidden/>
+              </w:rPr>
+              <w:instrText xml:space="preserve"> PAGEREF _Toc527814521 \h </w:instrText>
+            </w:r>
+            <w:r>
+              <w:rPr>
+                <w:noProof/>
+                <w:webHidden/>
+              </w:rPr>
+            </w:r>
+            <w:r>
+              <w:rPr>
+                <w:noProof/>
+                <w:webHidden/>
+              </w:rPr>
+              <w:fldChar w:fldCharType="separate"/>
+            </w:r>
+            <w:r>
+              <w:rPr>
+                <w:noProof/>
+                <w:webHidden/>
+              </w:rPr>
+              <w:t>1</w:t>
+            </w:r>
+            <w:r>
+              <w:rPr>
+                <w:noProof/>
+                <w:webHidden/>
+              </w:rPr>
+              <w:fldChar w:fldCharType="end"/>
+            </w:r>
+          </w:hyperlink>
+        </w:p>
+        <w:p>
+          <w:pPr>
+            <w:pStyle w:val="TOC3"/>
+            <w:tabs>
+              <w:tab w:val="right" w:leader="dot" w:pos="11443"/>
+            </w:tabs>
+            <w:rPr>
+              <w:rFonts w:cstheme="minorBidi"/>
+              <w:noProof/>
+              <w:lang w:val="en-IN" w:eastAsia="en-IN"/>
+            </w:rPr>
+          </w:pPr>
+          <w:hyperlink w:anchor="_Toc527814522" w:history="1">
+            <w:r>
+              <w:rPr>
+                <w:rStyle w:val="Hyperlink"/>
+                <w:noProof/>
+              </w:rPr>
+              <w:t>&lt;$&gt;</w:t>
+            </w:r>
+            <w:r>
+              <w:rPr>
+                <w:noProof/>
+                <w:webHidden/>
+              </w:rPr>
+              <w:tab/>
+            </w:r>
+            <w:r>
+              <w:rPr>
+                <w:noProof/>
+                <w:webHidden/>
+              </w:rPr>
+              <w:fldChar w:fldCharType="begin"/>
+            </w:r>
+            <w:r>
+              <w:rPr>
+                <w:noProof/>
+                <w:webHidden/>
+              </w:rPr>
+              <w:instrText xml:space="preserve"> PAGEREF _Toc527814522 \h </w:instrText>
+            </w:r>
+            <w:r>
+              <w:rPr>
+                <w:noProof/>
+                <w:webHidden/>
+              </w:rPr>
+            </w:r>
+            <w:r>
+              <w:rPr>
+                <w:noProof/>
+                <w:webHidden/>
+              </w:rPr>
+              <w:fldChar w:fldCharType="separate"/>
+            </w:r>
+            <w:r>
+              <w:rPr>
+                <w:noProof/>
+                <w:webHidden/>
+              </w:rPr>
+              <w:t>1</w:t>
+            </w:r>
+            <w:r>
+              <w:rPr>
+                <w:noProof/>
+                <w:webHidden/>
+              </w:rPr>
+              <w:fldChar w:fldCharType="end"/>
+            </w:r>
+          </w:hyperlink>
+        </w:p>
+        <w:p>
+          <w:pPr>
+            <w:pStyle w:val="TOC3"/>
+            <w:tabs>
+              <w:tab w:val="right" w:leader="dot" w:pos="11443"/>
+            </w:tabs>
+            <w:rPr>
+              <w:rFonts w:cstheme="minorBidi"/>
+              <w:noProof/>
+              <w:lang w:val="en-IN" w:eastAsia="en-IN"/>
+            </w:rPr>
+          </w:pPr>
+          <w:hyperlink w:anchor="_Toc527814523" w:history="1">
+            <w:r>
+              <w:rPr>
+                <w:rStyle w:val="Hyperlink"/>
+                <w:noProof/>
+              </w:rPr>
+              <w:t>&lt;namespace&gt;</w:t>
+            </w:r>
+            <w:r>
+              <w:rPr>
+                <w:noProof/>
+                <w:webHidden/>
+              </w:rPr>
+              <w:tab/>
+            </w:r>
+            <w:r>
+              <w:rPr>
+                <w:noProof/>
+                <w:webHidden/>
+              </w:rPr>
+              <w:fldChar w:fldCharType="begin"/>
+            </w:r>
+            <w:r>
+              <w:rPr>
+                <w:noProof/>
+                <w:webHidden/>
+              </w:rPr>
+              <w:instrText xml:space="preserve"> PAGEREF _Toc527814523 \h </w:instrText>
+            </w:r>
+            <w:r>
+              <w:rPr>
+                <w:noProof/>
+                <w:webHidden/>
+              </w:rPr>
+            </w:r>
+            <w:r>
+              <w:rPr>
+                <w:noProof/>
+                <w:webHidden/>
+              </w:rPr>
+              <w:fldChar w:fldCharType="separate"/>
+            </w:r>
+            <w:r>
+              <w:rPr>
+                <w:noProof/>
+                <w:webHidden/>
+              </w:rPr>
+              <w:t>1</w:t>
+            </w:r>
+            <w:r>
+              <w:rPr>
+                <w:noProof/>
+                <w:webHidden/>
+              </w:rPr>
+              <w:fldChar w:fldCharType="end"/>
+            </w:r>
+          </w:hyperlink>
+        </w:p>
+        <w:p>
+          <w:pPr>
+            <w:pStyle w:val="TOC3"/>
+            <w:tabs>
+              <w:tab w:val="right" w:leader="dot" w:pos="11443"/>
+            </w:tabs>
+            <w:rPr>
+              <w:rFonts w:cstheme="minorBidi"/>
+              <w:noProof/>
+              <w:lang w:val="en-IN" w:eastAsia="en-IN"/>
+            </w:rPr>
+          </w:pPr>
+          <w:hyperlink w:anchor="_Toc527814524" w:history="1">
+            <w:r>
+              <w:rPr>
+                <w:rStyle w:val="Hyperlink"/>
+                <w:noProof/>
+              </w:rPr>
+              <w:t>&lt;class&gt;</w:t>
+            </w:r>
+            <w:r>
+              <w:rPr>
+                <w:noProof/>
+                <w:webHidden/>
+              </w:rPr>
+              <w:tab/>
+            </w:r>
+            <w:r>
+              <w:rPr>
+                <w:noProof/>
+                <w:webHidden/>
+              </w:rPr>
+              <w:fldChar w:fldCharType="begin"/>
+            </w:r>
+            <w:r>
+              <w:rPr>
+                <w:noProof/>
+                <w:webHidden/>
+              </w:rPr>
+              <w:instrText xml:space="preserve"> PAGEREF _Toc527814524 \h </w:instrText>
+            </w:r>
+            <w:r>
+              <w:rPr>
+                <w:noProof/>
+                <w:webHidden/>
+              </w:rPr>
+            </w:r>
+            <w:r>
+              <w:rPr>
+                <w:noProof/>
+                <w:webHidden/>
+              </w:rPr>
+              <w:fldChar w:fldCharType="separate"/>
+            </w:r>
+            <w:r>
+              <w:rPr>
+                <w:noProof/>
+                <w:webHidden/>
+              </w:rPr>
+              <w:t>1</w:t>
+            </w:r>
+            <w:r>
+              <w:rPr>
+                <w:noProof/>
+                <w:webHidden/>
+              </w:rPr>
+              <w:fldChar w:fldCharType="end"/>
+            </w:r>
+          </w:hyperlink>
+        </w:p>
+        <w:p>
+          <w:pPr>
+            <w:pStyle w:val="TOC3"/>
+            <w:tabs>
+              <w:tab w:val="right" w:leader="dot" w:pos="11443"/>
+            </w:tabs>
+            <w:rPr>
+              <w:rFonts w:cstheme="minorBidi"/>
+              <w:noProof/>
+              <w:lang w:val="en-IN" w:eastAsia="en-IN"/>
+            </w:rPr>
+          </w:pPr>
+          <w:hyperlink w:anchor="_Toc527814525" w:history="1">
+            <w:r>
+              <w:rPr>
+                <w:rStyle w:val="Hyperlink"/>
+                <w:noProof/>
+              </w:rPr>
+              <w:t>&lt;struct&gt;</w:t>
+            </w:r>
+            <w:r>
+              <w:rPr>
+                <w:noProof/>
+                <w:webHidden/>
+              </w:rPr>
+              <w:tab/>
+            </w:r>
+            <w:r>
+              <w:rPr>
+                <w:noProof/>
+                <w:webHidden/>
+              </w:rPr>
+              <w:fldChar w:fldCharType="begin"/>
+            </w:r>
+            <w:r>
+              <w:rPr>
+                <w:noProof/>
+                <w:webHidden/>
+              </w:rPr>
+              <w:instrText xml:space="preserve"> PAGEREF _Toc527814525 \h </w:instrText>
+            </w:r>
+            <w:r>
+              <w:rPr>
+                <w:noProof/>
+                <w:webHidden/>
+              </w:rPr>
+            </w:r>
+            <w:r>
+              <w:rPr>
+                <w:noProof/>
+                <w:webHidden/>
+              </w:rPr>
+              <w:fldChar w:fldCharType="separate"/>
+            </w:r>
+            <w:r>
+              <w:rPr>
+                <w:noProof/>
+                <w:webHidden/>
+              </w:rPr>
+              <w:t>1</w:t>
+            </w:r>
+            <w:r>
+              <w:rPr>
+                <w:noProof/>
+                <w:webHidden/>
+              </w:rPr>
+              <w:fldChar w:fldCharType="end"/>
+            </w:r>
+          </w:hyperlink>
+        </w:p>
+        <w:p>
+          <w:pPr>
+            <w:pStyle w:val="TOC3"/>
+            <w:tabs>
+              <w:tab w:val="right" w:leader="dot" w:pos="11443"/>
+            </w:tabs>
+            <w:rPr>
+              <w:rFonts w:cstheme="minorBidi"/>
+              <w:noProof/>
+              <w:lang w:val="en-IN" w:eastAsia="en-IN"/>
+            </w:rPr>
+          </w:pPr>
+          <w:hyperlink w:anchor="_Toc527814526" w:history="1">
+            <w:r>
+              <w:rPr>
+                <w:rStyle w:val="Hyperlink"/>
+                <w:noProof/>
+              </w:rPr>
+              <w:t>&lt;interface&gt;</w:t>
+            </w:r>
+            <w:r>
+              <w:rPr>
+                <w:noProof/>
+                <w:webHidden/>
+              </w:rPr>
+              <w:tab/>
+            </w:r>
+            <w:r>
+              <w:rPr>
+                <w:noProof/>
+                <w:webHidden/>
+              </w:rPr>
+              <w:fldChar w:fldCharType="begin"/>
+            </w:r>
+            <w:r>
+              <w:rPr>
+                <w:noProof/>
+                <w:webHidden/>
+              </w:rPr>
+              <w:instrText xml:space="preserve"> PAGEREF _Toc527814526 \h </w:instrText>
+            </w:r>
+            <w:r>
+              <w:rPr>
+                <w:noProof/>
+                <w:webHidden/>
+              </w:rPr>
+            </w:r>
+            <w:r>
+              <w:rPr>
+                <w:noProof/>
+                <w:webHidden/>
+              </w:rPr>
+              <w:fldChar w:fldCharType="separate"/>
+            </w:r>
+            <w:r>
+              <w:rPr>
+                <w:noProof/>
+                <w:webHidden/>
+              </w:rPr>
+              <w:t>1</w:t>
+            </w:r>
+            <w:r>
+              <w:rPr>
+                <w:noProof/>
+                <w:webHidden/>
+              </w:rPr>
+              <w:fldChar w:fldCharType="end"/>
+            </w:r>
+          </w:hyperlink>
+        </w:p>
+        <w:p>
+          <w:pPr>
+            <w:pStyle w:val="TOC3"/>
+            <w:tabs>
+              <w:tab w:val="right" w:leader="dot" w:pos="11443"/>
+            </w:tabs>
+            <w:rPr>
+              <w:rFonts w:cstheme="minorBidi"/>
+              <w:noProof/>
+              <w:lang w:val="en-IN" w:eastAsia="en-IN"/>
+            </w:rPr>
+          </w:pPr>
+          <w:hyperlink w:anchor="_Toc527814527" w:history="1">
+            <w:r>
+              <w:rPr>
+                <w:rStyle w:val="Hyperlink"/>
+                <w:noProof/>
+              </w:rPr>
+              <w:t>&lt;property&gt;</w:t>
+            </w:r>
+            <w:r>
+              <w:rPr>
+                <w:noProof/>
+                <w:webHidden/>
+              </w:rPr>
+              <w:tab/>
+            </w:r>
+            <w:r>
+              <w:rPr>
+                <w:noProof/>
+                <w:webHidden/>
+              </w:rPr>
+              <w:fldChar w:fldCharType="begin"/>
+            </w:r>
+            <w:r>
+              <w:rPr>
+                <w:noProof/>
+                <w:webHidden/>
+              </w:rPr>
+              <w:instrText xml:space="preserve"> PAGEREF _Toc527814527 \h </w:instrText>
+            </w:r>
+            <w:r>
+              <w:rPr>
+                <w:noProof/>
+                <w:webHidden/>
+              </w:rPr>
+            </w:r>
+            <w:r>
+              <w:rPr>
+                <w:noProof/>
+                <w:webHidden/>
+              </w:rPr>
+              <w:fldChar w:fldCharType="separate"/>
+            </w:r>
+            <w:r>
+              <w:rPr>
+                <w:noProof/>
+                <w:webHidden/>
+              </w:rPr>
+              <w:t>2</w:t>
+            </w:r>
+            <w:r>
+              <w:rPr>
+                <w:noProof/>
+                <w:webHidden/>
+              </w:rPr>
+              <w:fldChar w:fldCharType="end"/>
+            </w:r>
+          </w:hyperlink>
+        </w:p>
+        <w:p>
+          <w:pPr>
+            <w:pStyle w:val="TOC3"/>
+            <w:tabs>
+              <w:tab w:val="right" w:leader="dot" w:pos="11443"/>
+            </w:tabs>
+            <w:rPr>
+              <w:rFonts w:cstheme="minorBidi"/>
+              <w:noProof/>
+              <w:lang w:val="en-IN" w:eastAsia="en-IN"/>
+            </w:rPr>
+          </w:pPr>
+          <w:hyperlink w:anchor="_Toc527814528" w:history="1">
+            <w:r>
+              <w:rPr>
+                <w:rStyle w:val="Hyperlink"/>
+                <w:noProof/>
+              </w:rPr>
+              <w:t>&lt;indexer&gt;</w:t>
+            </w:r>
+            <w:r>
+              <w:rPr>
+                <w:noProof/>
+                <w:webHidden/>
+              </w:rPr>
+              <w:tab/>
+            </w:r>
+            <w:r>
+              <w:rPr>
+                <w:noProof/>
+                <w:webHidden/>
+              </w:rPr>
+              <w:fldChar w:fldCharType="begin"/>
+            </w:r>
+            <w:r>
+              <w:rPr>
+                <w:noProof/>
+                <w:webHidden/>
+              </w:rPr>
+              <w:instrText xml:space="preserve"> PAGEREF _Toc527814528 \h </w:instrText>
+            </w:r>
+            <w:r>
+              <w:rPr>
+                <w:noProof/>
+                <w:webHidden/>
+              </w:rPr>
+            </w:r>
+            <w:r>
+              <w:rPr>
+                <w:noProof/>
+                <w:webHidden/>
+              </w:rPr>
+              <w:fldChar w:fldCharType="separate"/>
+            </w:r>
+            <w:r>
+              <w:rPr>
+                <w:noProof/>
+                <w:webHidden/>
+              </w:rPr>
+              <w:t>2</w:t>
+            </w:r>
+            <w:r>
+              <w:rPr>
+                <w:noProof/>
+                <w:webHidden/>
+              </w:rPr>
+              <w:fldChar w:fldCharType="end"/>
+            </w:r>
+          </w:hyperlink>
+        </w:p>
+        <w:p>
+          <w:pPr>
+            <w:pStyle w:val="TOC3"/>
+            <w:tabs>
+              <w:tab w:val="right" w:leader="dot" w:pos="11443"/>
+            </w:tabs>
+            <w:rPr>
+              <w:rFonts w:cstheme="minorBidi"/>
+              <w:noProof/>
+              <w:lang w:val="en-IN" w:eastAsia="en-IN"/>
+            </w:rPr>
+          </w:pPr>
+          <w:hyperlink w:anchor="_Toc527814529" w:history="1">
+            <w:r>
+              <w:rPr>
+                <w:rStyle w:val="Hyperlink"/>
+                <w:noProof/>
+              </w:rPr>
+              <w:t>&lt;function&gt;</w:t>
+            </w:r>
+            <w:r>
+              <w:rPr>
+                <w:noProof/>
+                <w:webHidden/>
+              </w:rPr>
+              <w:tab/>
+            </w:r>
+            <w:r>
+              <w:rPr>
+                <w:noProof/>
+                <w:webHidden/>
+              </w:rPr>
+              <w:fldChar w:fldCharType="begin"/>
+            </w:r>
+            <w:r>
+              <w:rPr>
+                <w:noProof/>
+                <w:webHidden/>
+              </w:rPr>
+              <w:instrText xml:space="preserve"> PAGEREF _Toc527814529 \h </w:instrText>
+            </w:r>
+            <w:r>
+              <w:rPr>
+                <w:noProof/>
+                <w:webHidden/>
+              </w:rPr>
+            </w:r>
+            <w:r>
+              <w:rPr>
+                <w:noProof/>
+                <w:webHidden/>
+              </w:rPr>
+              <w:fldChar w:fldCharType="separate"/>
+            </w:r>
+            <w:r>
+              <w:rPr>
+                <w:noProof/>
+                <w:webHidden/>
+              </w:rPr>
+              <w:t>2</w:t>
+            </w:r>
+            <w:r>
+              <w:rPr>
+                <w:noProof/>
+                <w:webHidden/>
+              </w:rPr>
+              <w:fldChar w:fldCharType="end"/>
+            </w:r>
+          </w:hyperlink>
+        </w:p>
+        <w:p>
+          <w:pPr>
+            <w:pStyle w:val="TOC3"/>
+            <w:tabs>
+              <w:tab w:val="right" w:leader="dot" w:pos="11443"/>
+            </w:tabs>
+            <w:rPr>
+              <w:rFonts w:cstheme="minorBidi"/>
+              <w:noProof/>
+              <w:lang w:val="en-IN" w:eastAsia="en-IN"/>
+            </w:rPr>
+          </w:pPr>
+          <w:hyperlink w:anchor="_Toc527814530" w:history="1">
+            <w:r>
+              <w:rPr>
+                <w:rStyle w:val="Hyperlink"/>
+                <w:noProof/>
+              </w:rPr>
+              <w:t>&lt;for&gt;</w:t>
+            </w:r>
+            <w:r>
+              <w:rPr>
+                <w:noProof/>
+                <w:webHidden/>
+              </w:rPr>
+              <w:tab/>
+            </w:r>
+            <w:r>
+              <w:rPr>
+                <w:noProof/>
+                <w:webHidden/>
+              </w:rPr>
+              <w:fldChar w:fldCharType="begin"/>
+            </w:r>
+            <w:r>
+              <w:rPr>
+                <w:noProof/>
+                <w:webHidden/>
+              </w:rPr>
+              <w:instrText xml:space="preserve"> PAGEREF _Toc527814530 \h </w:instrText>
+            </w:r>
+            <w:r>
+              <w:rPr>
+                <w:noProof/>
+                <w:webHidden/>
+              </w:rPr>
+            </w:r>
+            <w:r>
+              <w:rPr>
+                <w:noProof/>
+                <w:webHidden/>
+              </w:rPr>
+              <w:fldChar w:fldCharType="separate"/>
+            </w:r>
+            <w:r>
+              <w:rPr>
+                <w:noProof/>
+                <w:webHidden/>
+              </w:rPr>
+              <w:t>2</w:t>
+            </w:r>
+            <w:r>
+              <w:rPr>
+                <w:noProof/>
+                <w:webHidden/>
+              </w:rPr>
+              <w:fldChar w:fldCharType="end"/>
+            </w:r>
+          </w:hyperlink>
+        </w:p>
+        <w:p>
+          <w:pPr>
+            <w:pStyle w:val="TOC3"/>
+            <w:tabs>
+              <w:tab w:val="right" w:leader="dot" w:pos="11443"/>
+            </w:tabs>
+            <w:rPr>
+              <w:rFonts w:cstheme="minorBidi"/>
+              <w:noProof/>
+              <w:lang w:val="en-IN" w:eastAsia="en-IN"/>
+            </w:rPr>
+          </w:pPr>
+          <w:hyperlink w:anchor="_Toc527814531" w:history="1">
+            <w:r>
+              <w:rPr>
+                <w:rStyle w:val="Hyperlink"/>
+                <w:noProof/>
+              </w:rPr>
+              <w:t>&lt;foreach&gt;</w:t>
+            </w:r>
+            <w:r>
+              <w:rPr>
+                <w:noProof/>
+                <w:webHidden/>
+              </w:rPr>
+              <w:tab/>
+            </w:r>
+            <w:r>
+              <w:rPr>
+                <w:noProof/>
+                <w:webHidden/>
+              </w:rPr>
+              <w:fldChar w:fldCharType="begin"/>
+            </w:r>
+            <w:r>
+              <w:rPr>
+                <w:noProof/>
+                <w:webHidden/>
+              </w:rPr>
+              <w:instrText xml:space="preserve"> PAGEREF _Toc527814531 \h </w:instrText>
+            </w:r>
+            <w:r>
+              <w:rPr>
+                <w:noProof/>
+                <w:webHidden/>
+              </w:rPr>
+            </w:r>
+            <w:r>
+              <w:rPr>
+                <w:noProof/>
+                <w:webHidden/>
+              </w:rPr>
+              <w:fldChar w:fldCharType="separate"/>
+            </w:r>
+            <w:r>
+              <w:rPr>
+                <w:noProof/>
+                <w:webHidden/>
+              </w:rPr>
+              <w:t>2</w:t>
+            </w:r>
+            <w:r>
+              <w:rPr>
+                <w:noProof/>
+                <w:webHidden/>
+              </w:rPr>
+              <w:fldChar w:fldCharType="end"/>
+            </w:r>
+          </w:hyperlink>
+        </w:p>
+        <w:p>
+          <w:pPr>
+            <w:pStyle w:val="TOC3"/>
+            <w:tabs>
+              <w:tab w:val="right" w:leader="dot" w:pos="11443"/>
+            </w:tabs>
+            <w:rPr>
+              <w:rFonts w:cstheme="minorBidi"/>
+              <w:noProof/>
+              <w:lang w:val="en-IN" w:eastAsia="en-IN"/>
+            </w:rPr>
+          </w:pPr>
+          <w:hyperlink w:anchor="_Toc527814532" w:history="1">
+            <w:r>
+              <w:rPr>
+                <w:rStyle w:val="Hyperlink"/>
+                <w:noProof/>
+              </w:rPr>
+              <w:t>&lt;while&gt;</w:t>
+            </w:r>
+            <w:r>
+              <w:rPr>
+                <w:noProof/>
+                <w:webHidden/>
+              </w:rPr>
+              <w:tab/>
+            </w:r>
+            <w:r>
+              <w:rPr>
+                <w:noProof/>
+                <w:webHidden/>
+              </w:rPr>
+              <w:fldChar w:fldCharType="begin"/>
+            </w:r>
+            <w:r>
+              <w:rPr>
+                <w:noProof/>
+                <w:webHidden/>
+              </w:rPr>
+              <w:instrText xml:space="preserve"> PAGEREF _Toc527814532 \h </w:instrText>
+            </w:r>
+            <w:r>
+              <w:rPr>
+                <w:noProof/>
+                <w:webHidden/>
+              </w:rPr>
+            </w:r>
+            <w:r>
+              <w:rPr>
+                <w:noProof/>
+                <w:webHidden/>
+              </w:rPr>
+              <w:fldChar w:fldCharType="separate"/>
+            </w:r>
+            <w:r>
+              <w:rPr>
+                <w:noProof/>
+                <w:webHidden/>
+              </w:rPr>
+              <w:t>2</w:t>
+            </w:r>
+            <w:r>
+              <w:rPr>
+                <w:noProof/>
+                <w:webHidden/>
+              </w:rPr>
+              <w:fldChar w:fldCharType="end"/>
+            </w:r>
+          </w:hyperlink>
+        </w:p>
+        <w:p>
+          <w:pPr>
+            <w:pStyle w:val="TOC3"/>
+            <w:tabs>
+              <w:tab w:val="right" w:leader="dot" w:pos="11443"/>
+            </w:tabs>
+            <w:rPr>
+              <w:rFonts w:cstheme="minorBidi"/>
+              <w:noProof/>
+              <w:lang w:val="en-IN" w:eastAsia="en-IN"/>
+            </w:rPr>
+          </w:pPr>
+          <w:hyperlink w:anchor="_Toc527814533" w:history="1">
+            <w:r>
+              <w:rPr>
+                <w:rStyle w:val="Hyperlink"/>
+                <w:noProof/>
+              </w:rPr>
+              <w:t>&lt;do&gt;</w:t>
+            </w:r>
+            <w:r>
+              <w:rPr>
+                <w:noProof/>
+                <w:webHidden/>
+              </w:rPr>
+              <w:tab/>
+            </w:r>
+            <w:r>
+              <w:rPr>
+                <w:noProof/>
+                <w:webHidden/>
+              </w:rPr>
+              <w:fldChar w:fldCharType="begin"/>
+            </w:r>
+            <w:r>
+              <w:rPr>
+                <w:noProof/>
+                <w:webHidden/>
+              </w:rPr>
+              <w:instrText xml:space="preserve"> PAGEREF _Toc527814533 \h </w:instrText>
+            </w:r>
+            <w:r>
+              <w:rPr>
+                <w:noProof/>
+                <w:webHidden/>
+              </w:rPr>
+            </w:r>
+            <w:r>
+              <w:rPr>
+                <w:noProof/>
+                <w:webHidden/>
+              </w:rPr>
+              <w:fldChar w:fldCharType="separate"/>
+            </w:r>
+            <w:r>
+              <w:rPr>
+                <w:noProof/>
+                <w:webHidden/>
+              </w:rPr>
+              <w:t>2</w:t>
+            </w:r>
+            <w:r>
+              <w:rPr>
+                <w:noProof/>
+                <w:webHidden/>
+              </w:rPr>
+              <w:fldChar w:fldCharType="end"/>
+            </w:r>
+          </w:hyperlink>
+        </w:p>
+        <w:p>
+          <w:pPr>
+            <w:pStyle w:val="TOC3"/>
+            <w:tabs>
+              <w:tab w:val="right" w:leader="dot" w:pos="11443"/>
+            </w:tabs>
+            <w:rPr>
+              <w:rFonts w:cstheme="minorBidi"/>
+              <w:noProof/>
+              <w:lang w:val="en-IN" w:eastAsia="en-IN"/>
+            </w:rPr>
+          </w:pPr>
+          <w:hyperlink w:anchor="_Toc527814534" w:history="1">
+            <w:r>
+              <w:rPr>
+                <w:rStyle w:val="Hyperlink"/>
+                <w:noProof/>
+              </w:rPr>
+              <w:t>&lt;if&gt;</w:t>
+            </w:r>
+            <w:r>
+              <w:rPr>
+                <w:noProof/>
+                <w:webHidden/>
+              </w:rPr>
+              <w:tab/>
+            </w:r>
+            <w:r>
+              <w:rPr>
+                <w:noProof/>
+                <w:webHidden/>
+              </w:rPr>
+              <w:fldChar w:fldCharType="begin"/>
+            </w:r>
+            <w:r>
+              <w:rPr>
+                <w:noProof/>
+                <w:webHidden/>
+              </w:rPr>
+              <w:instrText xml:space="preserve"> PAGEREF _Toc527814534 \h </w:instrText>
+            </w:r>
+            <w:r>
+              <w:rPr>
+                <w:noProof/>
+                <w:webHidden/>
+              </w:rPr>
+            </w:r>
+            <w:r>
+              <w:rPr>
+                <w:noProof/>
+                <w:webHidden/>
+              </w:rPr>
+              <w:fldChar w:fldCharType="separate"/>
+            </w:r>
+            <w:r>
+              <w:rPr>
+                <w:noProof/>
+                <w:webHidden/>
+              </w:rPr>
+              <w:t>2</w:t>
+            </w:r>
+            <w:r>
+              <w:rPr>
+                <w:noProof/>
+                <w:webHidden/>
+              </w:rPr>
+              <w:fldChar w:fldCharType="end"/>
+            </w:r>
+          </w:hyperlink>
+        </w:p>
+        <w:p>
+          <w:pPr>
+            <w:pStyle w:val="TOC3"/>
+            <w:tabs>
+              <w:tab w:val="right" w:leader="dot" w:pos="11443"/>
+            </w:tabs>
+            <w:rPr>
+              <w:rFonts w:cstheme="minorBidi"/>
+              <w:noProof/>
+              <w:lang w:val="en-IN" w:eastAsia="en-IN"/>
+            </w:rPr>
+          </w:pPr>
+          <w:hyperlink w:anchor="_Toc527814535" w:history="1">
+            <w:r>
+              <w:rPr>
+                <w:rStyle w:val="Hyperlink"/>
+                <w:noProof/>
+              </w:rPr>
+              <w:t>&lt;else if&gt;</w:t>
+            </w:r>
+            <w:r>
+              <w:rPr>
+                <w:noProof/>
+                <w:webHidden/>
+              </w:rPr>
+              <w:tab/>
+            </w:r>
+            <w:r>
+              <w:rPr>
+                <w:noProof/>
+                <w:webHidden/>
+              </w:rPr>
+              <w:fldChar w:fldCharType="begin"/>
+            </w:r>
+            <w:r>
+              <w:rPr>
+                <w:noProof/>
+                <w:webHidden/>
+              </w:rPr>
+              <w:instrText xml:space="preserve"> PAGEREF _Toc527814535 \h </w:instrText>
+            </w:r>
+            <w:r>
+              <w:rPr>
+                <w:noProof/>
+                <w:webHidden/>
+              </w:rPr>
+            </w:r>
+            <w:r>
+              <w:rPr>
+                <w:noProof/>
+                <w:webHidden/>
+              </w:rPr>
+              <w:fldChar w:fldCharType="separate"/>
+            </w:r>
+            <w:r>
+              <w:rPr>
+                <w:noProof/>
+                <w:webHidden/>
+              </w:rPr>
+              <w:t>2</w:t>
+            </w:r>
+            <w:r>
+              <w:rPr>
+                <w:noProof/>
+                <w:webHidden/>
+              </w:rPr>
+              <w:fldChar w:fldCharType="end"/>
+            </w:r>
+          </w:hyperlink>
+        </w:p>
+        <w:p>
+          <w:pPr>
+            <w:pStyle w:val="TOC3"/>
+            <w:tabs>
+              <w:tab w:val="right" w:leader="dot" w:pos="11443"/>
+            </w:tabs>
+            <w:rPr>
+              <w:rFonts w:cstheme="minorBidi"/>
+              <w:noProof/>
+              <w:lang w:val="en-IN" w:eastAsia="en-IN"/>
+            </w:rPr>
+          </w:pPr>
+          <w:hyperlink w:anchor="_Toc527814536" w:history="1">
+            <w:r>
+              <w:rPr>
+                <w:rStyle w:val="Hyperlink"/>
+                <w:noProof/>
+              </w:rPr>
+              <w:t>&lt;else&gt;</w:t>
+            </w:r>
+            <w:r>
+              <w:rPr>
+                <w:noProof/>
+                <w:webHidden/>
+              </w:rPr>
+              <w:tab/>
+            </w:r>
+            <w:r>
+              <w:rPr>
+                <w:noProof/>
+                <w:webHidden/>
+              </w:rPr>
+              <w:fldChar w:fldCharType="begin"/>
+            </w:r>
+            <w:r>
+              <w:rPr>
+                <w:noProof/>
+                <w:webHidden/>
+              </w:rPr>
+              <w:instrText xml:space="preserve"> PAGEREF _Toc527814536 \h </w:instrText>
+            </w:r>
+            <w:r>
+              <w:rPr>
+                <w:noProof/>
+                <w:webHidden/>
+              </w:rPr>
+            </w:r>
+            <w:r>
+              <w:rPr>
+                <w:noProof/>
+                <w:webHidden/>
+              </w:rPr>
+              <w:fldChar w:fldCharType="separate"/>
+            </w:r>
+            <w:r>
+              <w:rPr>
+                <w:noProof/>
+                <w:webHidden/>
+              </w:rPr>
+              <w:t>2</w:t>
+            </w:r>
+            <w:r>
+              <w:rPr>
+                <w:noProof/>
+                <w:webHidden/>
+              </w:rPr>
+              <w:fldChar w:fldCharType="end"/>
+            </w:r>
+          </w:hyperlink>
+        </w:p>
+        <w:p>
+          <w:pPr>
+            <w:pStyle w:val="TOC3"/>
+            <w:tabs>
+              <w:tab w:val="right" w:leader="dot" w:pos="11443"/>
+            </w:tabs>
+            <w:rPr>
+              <w:rFonts w:cstheme="minorBidi"/>
+              <w:noProof/>
+              <w:lang w:val="en-IN" w:eastAsia="en-IN"/>
+            </w:rPr>
+          </w:pPr>
+          <w:hyperlink w:anchor="_Toc527814537" w:history="1">
+            <w:r>
+              <w:rPr>
+                <w:rStyle w:val="Hyperlink"/>
+                <w:noProof/>
+              </w:rPr>
+              <w:t>&lt;forever&gt;</w:t>
+            </w:r>
+            <w:r>
+              <w:rPr>
+                <w:noProof/>
+                <w:webHidden/>
+              </w:rPr>
+              <w:tab/>
+            </w:r>
+            <w:r>
+              <w:rPr>
+                <w:noProof/>
+                <w:webHidden/>
+              </w:rPr>
+              <w:fldChar w:fldCharType="begin"/>
+            </w:r>
+            <w:r>
+              <w:rPr>
+                <w:noProof/>
+                <w:webHidden/>
+              </w:rPr>
+              <w:instrText xml:space="preserve"> PAGEREF _Toc527814537 \h </w:instrText>
+            </w:r>
+            <w:r>
+              <w:rPr>
+                <w:noProof/>
+                <w:webHidden/>
+              </w:rPr>
+            </w:r>
+            <w:r>
+              <w:rPr>
+                <w:noProof/>
+                <w:webHidden/>
+              </w:rPr>
+              <w:fldChar w:fldCharType="separate"/>
+            </w:r>
+            <w:r>
+              <w:rPr>
+                <w:noProof/>
+                <w:webHidden/>
+              </w:rPr>
+              <w:t>2</w:t>
+            </w:r>
+            <w:r>
+              <w:rPr>
+                <w:noProof/>
+                <w:webHidden/>
+              </w:rPr>
+              <w:fldChar w:fldCharType="end"/>
+            </w:r>
+          </w:hyperlink>
+        </w:p>
+        <w:p>
+          <w:pPr>
+            <w:pStyle w:val="TOC3"/>
+            <w:tabs>
+              <w:tab w:val="right" w:leader="dot" w:pos="11443"/>
+            </w:tabs>
+            <w:rPr>
+              <w:rFonts w:cstheme="minorBidi"/>
+              <w:noProof/>
+              <w:lang w:val="en-IN" w:eastAsia="en-IN"/>
+            </w:rPr>
+          </w:pPr>
+          <w:hyperlink w:anchor="_Toc527814538" w:history="1">
+            <w:r>
+              <w:rPr>
+                <w:rStyle w:val="Hyperlink"/>
+                <w:noProof/>
+              </w:rPr>
+              <w:t>&lt;unchecked&gt;&lt;unsafe&gt;</w:t>
+            </w:r>
+            <w:r>
+              <w:rPr>
+                <w:noProof/>
+                <w:webHidden/>
+              </w:rPr>
+              <w:tab/>
+            </w:r>
+            <w:r>
+              <w:rPr>
+                <w:noProof/>
+                <w:webHidden/>
+              </w:rPr>
+              <w:fldChar w:fldCharType="begin"/>
+            </w:r>
+            <w:r>
+              <w:rPr>
+                <w:noProof/>
+                <w:webHidden/>
+              </w:rPr>
+              <w:instrText xml:space="preserve"> PAGEREF _Toc527814538 \h </w:instrText>
+            </w:r>
+            <w:r>
+              <w:rPr>
+                <w:noProof/>
+                <w:webHidden/>
+              </w:rPr>
+            </w:r>
+            <w:r>
+              <w:rPr>
+                <w:noProof/>
+                <w:webHidden/>
+              </w:rPr>
+              <w:fldChar w:fldCharType="separate"/>
+            </w:r>
+            <w:r>
+              <w:rPr>
+                <w:noProof/>
+                <w:webHidden/>
+              </w:rPr>
+              <w:t>2</w:t>
+            </w:r>
+            <w:r>
+              <w:rPr>
+                <w:noProof/>
+                <w:webHidden/>
+              </w:rPr>
+              <w:fldChar w:fldCharType="end"/>
+            </w:r>
+          </w:hyperlink>
+        </w:p>
+        <w:p>
+          <w:pPr>
+            <w:pStyle w:val="TOC3"/>
+            <w:tabs>
+              <w:tab w:val="right" w:leader="dot" w:pos="11443"/>
+            </w:tabs>
+            <w:rPr>
+              <w:rFonts w:cstheme="minorBidi"/>
+              <w:noProof/>
+              <w:lang w:val="en-IN" w:eastAsia="en-IN"/>
+            </w:rPr>
+          </w:pPr>
+          <w:hyperlink w:anchor="_Toc527814539" w:history="1">
+            <w:r>
+              <w:rPr>
+                <w:rStyle w:val="Hyperlink"/>
+                <w:noProof/>
+              </w:rPr>
+              <w:t>&lt;?any-other-tags?&gt;</w:t>
+            </w:r>
+            <w:r>
+              <w:rPr>
+                <w:noProof/>
+                <w:webHidden/>
+              </w:rPr>
+              <w:tab/>
+            </w:r>
+            <w:r>
+              <w:rPr>
+                <w:noProof/>
+                <w:webHidden/>
+              </w:rPr>
+              <w:fldChar w:fldCharType="begin"/>
+            </w:r>
+            <w:r>
+              <w:rPr>
+                <w:noProof/>
+                <w:webHidden/>
+              </w:rPr>
+              <w:instrText xml:space="preserve"> PAGEREF _Toc527814539 \h </w:instrText>
+            </w:r>
+            <w:r>
+              <w:rPr>
+                <w:noProof/>
+                <w:webHidden/>
+              </w:rPr>
+            </w:r>
+            <w:r>
+              <w:rPr>
+                <w:noProof/>
+                <w:webHidden/>
+              </w:rPr>
+              <w:fldChar w:fldCharType="separate"/>
+            </w:r>
+            <w:r>
+              <w:rPr>
+                <w:noProof/>
+                <w:webHidden/>
+              </w:rPr>
+              <w:t>2</w:t>
+            </w:r>
+            <w:r>
+              <w:rPr>
+                <w:noProof/>
+                <w:webHidden/>
+              </w:rPr>
+              <w:fldChar w:fldCharType="end"/>
+            </w:r>
+          </w:hyperlink>
+        </w:p>
+        <w:p>
+          <w:pPr>
+            <w:pStyle w:val="TOC1"/>
+            <w:tabs>
+              <w:tab w:val="right" w:leader="dot" w:pos="11443"/>
+            </w:tabs>
+            <w:rPr>
+              <w:rFonts w:cstheme="minorBidi"/>
+              <w:noProof/>
+              <w:lang w:val="en-IN" w:eastAsia="en-IN"/>
+            </w:rPr>
+          </w:pPr>
+          <w:hyperlink w:anchor="_Toc527814540" w:history="1">
+            <w:r>
+              <w:rPr>
+                <w:rStyle w:val="Hyperlink"/>
+                <w:noProof/>
+              </w:rPr>
+              <w:t>Physical examples</w:t>
+            </w:r>
+            <w:r>
+              <w:rPr>
+                <w:noProof/>
+                <w:webHidden/>
+              </w:rPr>
+              <w:tab/>
+            </w:r>
+            <w:r>
+              <w:rPr>
+                <w:noProof/>
+                <w:webHidden/>
+              </w:rPr>
+              <w:fldChar w:fldCharType="begin"/>
+            </w:r>
+            <w:r>
+              <w:rPr>
+                <w:noProof/>
+                <w:webHidden/>
+              </w:rPr>
+              <w:instrText xml:space="preserve"> PAGEREF _Toc527814540 \h </w:instrText>
+            </w:r>
+            <w:r>
+              <w:rPr>
+                <w:noProof/>
+                <w:webHidden/>
+              </w:rPr>
+            </w:r>
+            <w:r>
+              <w:rPr>
+                <w:noProof/>
+                <w:webHidden/>
+              </w:rPr>
+              <w:fldChar w:fldCharType="separate"/>
+            </w:r>
+            <w:r>
+              <w:rPr>
+                <w:noProof/>
+                <w:webHidden/>
+              </w:rPr>
+              <w:t>3</w:t>
+            </w:r>
+            <w:r>
+              <w:rPr>
+                <w:noProof/>
+                <w:webHidden/>
+              </w:rPr>
+              <w:fldChar w:fldCharType="end"/>
+            </w:r>
+          </w:hyperlink>
+        </w:p>
+        <w:p>
+          <w:pPr>
+            <w:pStyle w:val="TOC3"/>
+            <w:tabs>
+              <w:tab w:val="right" w:leader="dot" w:pos="11443"/>
+            </w:tabs>
+            <w:rPr>
+              <w:rFonts w:cstheme="minorBidi"/>
+              <w:noProof/>
+              <w:lang w:val="en-IN" w:eastAsia="en-IN"/>
+            </w:rPr>
+          </w:pPr>
+          <w:hyperlink w:anchor="_Toc527814541" w:history="1">
+            <w:r>
+              <w:rPr>
+                <w:rStyle w:val="Hyperlink"/>
+                <w:noProof/>
+              </w:rPr>
+              <w:t>Classes</w:t>
+            </w:r>
+            <w:r>
+              <w:rPr>
+                <w:noProof/>
+                <w:webHidden/>
+              </w:rPr>
+              <w:tab/>
+            </w:r>
+            <w:r>
+              <w:rPr>
+                <w:noProof/>
+                <w:webHidden/>
+              </w:rPr>
+              <w:fldChar w:fldCharType="begin"/>
+            </w:r>
+            <w:r>
+              <w:rPr>
+                <w:noProof/>
+                <w:webHidden/>
+              </w:rPr>
+              <w:instrText xml:space="preserve"> PAGEREF _Toc527814541 \h </w:instrText>
+            </w:r>
+            <w:r>
+              <w:rPr>
+                <w:noProof/>
+                <w:webHidden/>
+              </w:rPr>
+            </w:r>
+            <w:r>
+              <w:rPr>
+                <w:noProof/>
+                <w:webHidden/>
+              </w:rPr>
+              <w:fldChar w:fldCharType="separate"/>
+            </w:r>
+            <w:r>
+              <w:rPr>
+                <w:noProof/>
+                <w:webHidden/>
+              </w:rPr>
+              <w:t>3</w:t>
+            </w:r>
+            <w:r>
+              <w:rPr>
+                <w:noProof/>
+                <w:webHidden/>
+              </w:rPr>
+              <w:fldChar w:fldCharType="end"/>
+            </w:r>
+          </w:hyperlink>
+        </w:p>
+        <w:p>
+          <w:pPr>
+            <w:pStyle w:val="TOC3"/>
+            <w:tabs>
+              <w:tab w:val="right" w:leader="dot" w:pos="11443"/>
+            </w:tabs>
+            <w:rPr>
+              <w:rFonts w:cstheme="minorBidi"/>
+              <w:noProof/>
+              <w:lang w:val="en-IN" w:eastAsia="en-IN"/>
+            </w:rPr>
+          </w:pPr>
+          <w:hyperlink w:anchor="_Toc527814542" w:history="1">
+            <w:r>
+              <w:rPr>
+                <w:rStyle w:val="Hyperlink"/>
+                <w:noProof/>
+              </w:rPr>
+              <w:t>Structs</w:t>
+            </w:r>
+            <w:r>
+              <w:rPr>
+                <w:noProof/>
+                <w:webHidden/>
+              </w:rPr>
+              <w:tab/>
+            </w:r>
+            <w:r>
+              <w:rPr>
+                <w:noProof/>
+                <w:webHidden/>
+              </w:rPr>
+              <w:fldChar w:fldCharType="begin"/>
+            </w:r>
+            <w:r>
+              <w:rPr>
+                <w:noProof/>
+                <w:webHidden/>
+              </w:rPr>
+              <w:instrText xml:space="preserve"> PAGEREF _Toc527814542 \h </w:instrText>
+            </w:r>
+            <w:r>
+              <w:rPr>
+                <w:noProof/>
+                <w:webHidden/>
+              </w:rPr>
+            </w:r>
+            <w:r>
+              <w:rPr>
+                <w:noProof/>
+                <w:webHidden/>
+              </w:rPr>
+              <w:fldChar w:fldCharType="separate"/>
+            </w:r>
+            <w:r>
+              <w:rPr>
+                <w:noProof/>
+                <w:webHidden/>
+              </w:rPr>
+              <w:t>3</w:t>
+            </w:r>
+            <w:r>
+              <w:rPr>
+                <w:noProof/>
+                <w:webHidden/>
+              </w:rPr>
+              <w:fldChar w:fldCharType="end"/>
+            </w:r>
+          </w:hyperlink>
+        </w:p>
+        <w:p>
+          <w:pPr>
+            <w:pStyle w:val="TOC3"/>
+            <w:tabs>
+              <w:tab w:val="right" w:leader="dot" w:pos="11443"/>
+            </w:tabs>
+            <w:rPr>
+              <w:rFonts w:cstheme="minorBidi"/>
+              <w:noProof/>
+              <w:lang w:val="en-IN" w:eastAsia="en-IN"/>
+            </w:rPr>
+          </w:pPr>
+          <w:hyperlink w:anchor="_Toc527814543" w:history="1">
+            <w:r>
+              <w:rPr>
+                <w:rStyle w:val="Hyperlink"/>
+                <w:noProof/>
+              </w:rPr>
+              <w:t>Functions</w:t>
+            </w:r>
+            <w:r>
+              <w:rPr>
+                <w:noProof/>
+                <w:webHidden/>
+              </w:rPr>
+              <w:tab/>
+            </w:r>
+            <w:r>
+              <w:rPr>
+                <w:noProof/>
+                <w:webHidden/>
+              </w:rPr>
+              <w:fldChar w:fldCharType="begin"/>
+            </w:r>
+            <w:r>
+              <w:rPr>
+                <w:noProof/>
+                <w:webHidden/>
+              </w:rPr>
+              <w:instrText xml:space="preserve"> PAGEREF _Toc527814543 \h </w:instrText>
+            </w:r>
+            <w:r>
+              <w:rPr>
+                <w:noProof/>
+                <w:webHidden/>
+              </w:rPr>
+            </w:r>
+            <w:r>
+              <w:rPr>
+                <w:noProof/>
+                <w:webHidden/>
+              </w:rPr>
+              <w:fldChar w:fldCharType="separate"/>
+            </w:r>
+            <w:r>
+              <w:rPr>
+                <w:noProof/>
+                <w:webHidden/>
+              </w:rPr>
+              <w:t>3</w:t>
+            </w:r>
+            <w:r>
+              <w:rPr>
+                <w:noProof/>
+                <w:webHidden/>
+              </w:rPr>
+              <w:fldChar w:fldCharType="end"/>
+            </w:r>
+          </w:hyperlink>
+        </w:p>
+        <w:p>
+          <w:pPr>
+            <w:pStyle w:val="TOC3"/>
+            <w:tabs>
+              <w:tab w:val="right" w:leader="dot" w:pos="11443"/>
+            </w:tabs>
+            <w:rPr>
+              <w:rFonts w:cstheme="minorBidi"/>
+              <w:noProof/>
+              <w:lang w:val="en-IN" w:eastAsia="en-IN"/>
+            </w:rPr>
+          </w:pPr>
+          <w:hyperlink w:anchor="_Toc527814544" w:history="1">
+            <w:r>
+              <w:rPr>
+                <w:rStyle w:val="Hyperlink"/>
+                <w:noProof/>
+              </w:rPr>
+              <w:t>Interfaces &amp; Properties</w:t>
+            </w:r>
+            <w:r>
+              <w:rPr>
+                <w:noProof/>
+                <w:webHidden/>
+              </w:rPr>
+              <w:tab/>
+            </w:r>
+            <w:r>
+              <w:rPr>
+                <w:noProof/>
+                <w:webHidden/>
+              </w:rPr>
+              <w:fldChar w:fldCharType="begin"/>
+            </w:r>
+            <w:r>
+              <w:rPr>
+                <w:noProof/>
+                <w:webHidden/>
+              </w:rPr>
+              <w:instrText xml:space="preserve"> PAGEREF _Toc527814544 \h </w:instrText>
+            </w:r>
+            <w:r>
+              <w:rPr>
+                <w:noProof/>
+                <w:webHidden/>
+              </w:rPr>
+            </w:r>
+            <w:r>
+              <w:rPr>
+                <w:noProof/>
+                <w:webHidden/>
+              </w:rPr>
+              <w:fldChar w:fldCharType="separate"/>
+            </w:r>
+            <w:r>
+              <w:rPr>
+                <w:noProof/>
+                <w:webHidden/>
+              </w:rPr>
+              <w:t>3</w:t>
+            </w:r>
+            <w:r>
+              <w:rPr>
+                <w:noProof/>
+                <w:webHidden/>
+              </w:rPr>
+              <w:fldChar w:fldCharType="end"/>
+            </w:r>
+          </w:hyperlink>
+        </w:p>
+        <w:p>
+          <w:r>
+            <w:rPr>
+              <w:b/>
+              <w:bCs/>
+              <w:noProof/>
+            </w:rPr>
+            <w:fldChar w:fldCharType="end"/>
+          </w:r>
+        </w:p>
+      </w:sdtContent>
+    </w:sdt>
     <w:p>
       <w:pPr>
         <w:pStyle w:val="Heading1"/>
       </w:pPr>
       <w:r>
+        <w:t xml:space="preserve"> </w:t>
+      </w:r>
+      <w:bookmarkStart w:id="1" w:name="_Toc527814517"/>
+      <w:r>
+        <w:t>Introduction</w:t>
+      </w:r>
+      <w:bookmarkEnd w:id="1"/>
+    </w:p>
+    <w:p>
+      <w:pPr>
+        <w:pStyle w:val="Heading2"/>
+        <w:numPr>
+          <w:ilvl w:val="0"/>
+          <w:numId w:val="2"/>
+        </w:numPr>
+      </w:pPr>
+      <w:bookmarkStart w:id="2" w:name="_Toc527814518"/>
+      <w:r>
         <w:t>Notation explanation:</w:t>
       </w:r>
+      <w:bookmarkEnd w:id="2"/>
     </w:p>
     <w:p>
       <w:pPr>
         <w:pStyle w:val="ListParagraph"/>
         <w:numPr>
-          <w:ilvl w:val="0"/>
-          <w:numId w:val="1"/>
+          <w:ilvl w:val="1"/>
+          <w:numId w:val="2"/>
         </w:numPr>
       </w:pPr>
       <w:proofErr w:type="gramStart"/>
@@ -46,10 +2152,7 @@
       <w:proofErr w:type="spellEnd"/>
       <w:proofErr w:type="gramEnd"/>
       <w:r>
-        <w:t xml:space="preserve">! </w:t>
-      </w:r>
-      <w:r>
-        <w:t>means that “</w:t>
+        <w:t>! means that “</w:t>
       </w:r>
       <w:proofErr w:type="spellStart"/>
       <w:r>
@@ -64,8 +2167,8 @@
       <w:pPr>
         <w:pStyle w:val="ListParagraph"/>
         <w:numPr>
-          <w:ilvl w:val="0"/>
-          <w:numId w:val="1"/>
+          <w:ilvl w:val="1"/>
+          <w:numId w:val="2"/>
         </w:numPr>
       </w:pPr>
       <w:proofErr w:type="gramStart"/>
@@ -77,10 +2180,10 @@
         <w:t>xyz</w:t>
       </w:r>
       <w:proofErr w:type="spellEnd"/>
-      <w:proofErr w:type="gramEnd"/>
       <w:r>
         <w:t>!.</w:t>
       </w:r>
+      <w:proofErr w:type="gramEnd"/>
       <w:r>
         <w:t xml:space="preserve"> is </w:t>
       </w:r>
@@ -117,8 +2220,8 @@
       <w:pPr>
         <w:pStyle w:val="ListParagraph"/>
         <w:numPr>
-          <w:ilvl w:val="0"/>
-          <w:numId w:val="1"/>
+          <w:ilvl w:val="1"/>
+          <w:numId w:val="2"/>
         </w:numPr>
       </w:pPr>
       <w:proofErr w:type="gramStart"/>
@@ -147,8 +2250,8 @@
       <w:pPr>
         <w:pStyle w:val="ListParagraph"/>
         <w:numPr>
-          <w:ilvl w:val="0"/>
-          <w:numId w:val="1"/>
+          <w:ilvl w:val="1"/>
+          <w:numId w:val="2"/>
         </w:numPr>
       </w:pPr>
       <w:proofErr w:type="gramStart"/>
@@ -197,8 +2300,8 @@
       <w:pPr>
         <w:pStyle w:val="ListParagraph"/>
         <w:numPr>
-          <w:ilvl w:val="0"/>
-          <w:numId w:val="1"/>
+          <w:ilvl w:val="1"/>
+          <w:numId w:val="2"/>
         </w:numPr>
       </w:pPr>
       <w:proofErr w:type="gramStart"/>
@@ -220,10 +2323,7 @@
       </w:r>
       <w:proofErr w:type="spellEnd"/>
       <w:r>
-        <w:t xml:space="preserve">!. means that </w:t>
-      </w:r>
-      <w:r>
-        <w:t>“</w:t>
+        <w:t>!. means that “</w:t>
       </w:r>
       <w:proofErr w:type="spellStart"/>
       <w:r>
@@ -231,13 +2331,7 @@
       </w:r>
       <w:proofErr w:type="spellEnd"/>
       <w:r>
-        <w:t>”</w:t>
-      </w:r>
-      <w:r>
-        <w:t xml:space="preserve"> &amp; </w:t>
-      </w:r>
-      <w:r>
-        <w:t>“</w:t>
+        <w:t>” &amp; “</w:t>
       </w:r>
       <w:proofErr w:type="spellStart"/>
       <w:r>
@@ -245,23 +2339,34 @@
       </w:r>
       <w:proofErr w:type="spellEnd"/>
       <w:r>
-        <w:t>”</w:t>
-      </w:r>
-      <w:r>
-        <w:t xml:space="preserve"> are language keywords &amp; also that either of then must be inserted as is.</w:t>
+        <w:t>” are language keywords &amp; also that either of then must be inserted as is.</w:t>
       </w:r>
     </w:p>
     <w:p>
       <w:pPr>
         <w:pStyle w:val="ListParagraph"/>
         <w:numPr>
-          <w:ilvl w:val="0"/>
-          <w:numId w:val="1"/>
+          <w:ilvl w:val="1"/>
+          <w:numId w:val="2"/>
         </w:numPr>
       </w:pPr>
       <w:r>
         <w:t>NOTE: This notation is not a language feature but is only used in this documentation.</w:t>
       </w:r>
+    </w:p>
+    <w:p>
+      <w:pPr>
+        <w:pStyle w:val="Heading2"/>
+        <w:numPr>
+          <w:ilvl w:val="0"/>
+          <w:numId w:val="2"/>
+        </w:numPr>
+      </w:pPr>
+      <w:bookmarkStart w:id="3" w:name="_Toc527814519"/>
+      <w:r>
+        <w:t>Tag Documentation table</w:t>
+      </w:r>
+      <w:bookmarkEnd w:id="3"/>
     </w:p>
     <w:tbl>
       <w:tblPr>
@@ -271,109 +2376,114 @@
         <w:tblLook w:val="04A0" w:firstRow="1" w:lastRow="0" w:firstColumn="1" w:lastColumn="0" w:noHBand="0" w:noVBand="1"/>
       </w:tblPr>
       <w:tblGrid>
-        <w:gridCol w:w="1555"/>
-        <w:gridCol w:w="992"/>
-        <w:gridCol w:w="3260"/>
-        <w:gridCol w:w="2268"/>
-        <w:gridCol w:w="3368"/>
+        <w:gridCol w:w="1696"/>
+        <w:gridCol w:w="993"/>
+        <w:gridCol w:w="3118"/>
+        <w:gridCol w:w="1843"/>
+        <w:gridCol w:w="3793"/>
       </w:tblGrid>
       <w:tr>
         <w:tc>
           <w:tcPr>
-            <w:tcW w:w="1555" w:type="dxa"/>
-          </w:tcPr>
-          <w:p>
-            <w:pPr>
-              <w:pStyle w:val="Heading2"/>
+            <w:tcW w:w="1696" w:type="dxa"/>
+            <w:vAlign w:val="center"/>
+          </w:tcPr>
+          <w:p>
+            <w:pPr>
               <w:jc w:val="center"/>
-              <w:outlineLvl w:val="1"/>
             </w:pPr>
             <w:r>
               <w:br w:type="page"/>
             </w:r>
-            <w:bookmarkStart w:id="0" w:name="_Toc527661286"/>
-            <w:bookmarkStart w:id="1" w:name="_Toc527661382"/>
+            <w:bookmarkStart w:id="4" w:name="_Toc527661286"/>
+            <w:bookmarkStart w:id="5" w:name="_Toc527661382"/>
+            <w:bookmarkStart w:id="6" w:name="_Toc527813658"/>
             <w:r>
               <w:t>Tag</w:t>
-            </w:r>
-            <w:bookmarkEnd w:id="0"/>
-            <w:bookmarkEnd w:id="1"/>
-          </w:p>
-        </w:tc>
-        <w:tc>
-          <w:tcPr>
-            <w:tcW w:w="992" w:type="dxa"/>
-          </w:tcPr>
-          <w:p>
-            <w:pPr>
-              <w:pStyle w:val="Heading2"/>
-              <w:jc w:val="center"/>
-              <w:outlineLvl w:val="1"/>
-            </w:pPr>
-            <w:bookmarkStart w:id="2" w:name="_Toc527661287"/>
-            <w:bookmarkStart w:id="3" w:name="_Toc527661383"/>
-            <w:r>
-              <w:t>Tag Short hand</w:t>
-            </w:r>
-            <w:bookmarkEnd w:id="2"/>
-            <w:bookmarkEnd w:id="3"/>
-          </w:p>
-        </w:tc>
-        <w:tc>
-          <w:tcPr>
-            <w:tcW w:w="3260" w:type="dxa"/>
-          </w:tcPr>
-          <w:p>
-            <w:pPr>
-              <w:pStyle w:val="Heading2"/>
-              <w:jc w:val="center"/>
-              <w:outlineLvl w:val="1"/>
-            </w:pPr>
-            <w:bookmarkStart w:id="4" w:name="_Toc527661288"/>
-            <w:bookmarkStart w:id="5" w:name="_Toc527661384"/>
-            <w:r>
-              <w:t>Reason for Selected Shorthand</w:t>
             </w:r>
             <w:bookmarkEnd w:id="4"/>
             <w:bookmarkEnd w:id="5"/>
-          </w:p>
-        </w:tc>
-        <w:tc>
-          <w:tcPr>
-            <w:tcW w:w="2268" w:type="dxa"/>
-          </w:tcPr>
-          <w:p>
-            <w:pPr>
-              <w:pStyle w:val="Heading2"/>
+            <w:bookmarkEnd w:id="6"/>
+          </w:p>
+        </w:tc>
+        <w:tc>
+          <w:tcPr>
+            <w:tcW w:w="993" w:type="dxa"/>
+            <w:vAlign w:val="center"/>
+          </w:tcPr>
+          <w:p>
+            <w:pPr>
               <w:jc w:val="center"/>
-              <w:outlineLvl w:val="1"/>
-            </w:pPr>
-            <w:bookmarkStart w:id="6" w:name="_Toc527661289"/>
-            <w:bookmarkStart w:id="7" w:name="_Toc527661385"/>
-            <w:r>
-              <w:t>Description</w:t>
-            </w:r>
-            <w:bookmarkEnd w:id="6"/>
+            </w:pPr>
+            <w:bookmarkStart w:id="7" w:name="_Toc527661287"/>
+            <w:bookmarkStart w:id="8" w:name="_Toc527661383"/>
+            <w:bookmarkStart w:id="9" w:name="_Toc527813659"/>
+            <w:r>
+              <w:t>Tag Short hand</w:t>
+            </w:r>
             <w:bookmarkEnd w:id="7"/>
-          </w:p>
-        </w:tc>
-        <w:tc>
-          <w:tcPr>
-            <w:tcW w:w="3368" w:type="dxa"/>
-          </w:tcPr>
-          <w:p>
-            <w:pPr>
-              <w:pStyle w:val="Heading2"/>
-              <w:jc w:val="center"/>
-              <w:outlineLvl w:val="1"/>
-            </w:pPr>
-            <w:bookmarkStart w:id="8" w:name="_Toc527661290"/>
-            <w:bookmarkStart w:id="9" w:name="_Toc527661386"/>
-            <w:r>
-              <w:t>Usage</w:t>
-            </w:r>
             <w:bookmarkEnd w:id="8"/>
             <w:bookmarkEnd w:id="9"/>
+          </w:p>
+        </w:tc>
+        <w:tc>
+          <w:tcPr>
+            <w:tcW w:w="3118" w:type="dxa"/>
+            <w:vAlign w:val="center"/>
+          </w:tcPr>
+          <w:p>
+            <w:pPr>
+              <w:jc w:val="center"/>
+            </w:pPr>
+            <w:bookmarkStart w:id="10" w:name="_Toc527661288"/>
+            <w:bookmarkStart w:id="11" w:name="_Toc527661384"/>
+            <w:bookmarkStart w:id="12" w:name="_Toc527813660"/>
+            <w:r>
+              <w:t>Reason for Selected Shorthand</w:t>
+            </w:r>
+            <w:bookmarkEnd w:id="10"/>
+            <w:bookmarkEnd w:id="11"/>
+            <w:bookmarkEnd w:id="12"/>
+          </w:p>
+        </w:tc>
+        <w:tc>
+          <w:tcPr>
+            <w:tcW w:w="1843" w:type="dxa"/>
+            <w:vAlign w:val="center"/>
+          </w:tcPr>
+          <w:p>
+            <w:pPr>
+              <w:jc w:val="center"/>
+            </w:pPr>
+            <w:bookmarkStart w:id="13" w:name="_Toc527661289"/>
+            <w:bookmarkStart w:id="14" w:name="_Toc527661385"/>
+            <w:bookmarkStart w:id="15" w:name="_Toc527813661"/>
+            <w:r>
+              <w:t>Description</w:t>
+            </w:r>
+            <w:bookmarkEnd w:id="13"/>
+            <w:bookmarkEnd w:id="14"/>
+            <w:bookmarkEnd w:id="15"/>
+          </w:p>
+        </w:tc>
+        <w:tc>
+          <w:tcPr>
+            <w:tcW w:w="3793" w:type="dxa"/>
+            <w:vAlign w:val="center"/>
+          </w:tcPr>
+          <w:p>
+            <w:pPr>
+              <w:jc w:val="center"/>
+            </w:pPr>
+            <w:bookmarkStart w:id="16" w:name="_Toc527661290"/>
+            <w:bookmarkStart w:id="17" w:name="_Toc527661386"/>
+            <w:bookmarkStart w:id="18" w:name="_Toc527813662"/>
+            <w:r>
+              <w:t>Usage</w:t>
+            </w:r>
+            <w:bookmarkEnd w:id="16"/>
+            <w:bookmarkEnd w:id="17"/>
+            <w:bookmarkEnd w:id="18"/>
           </w:p>
         </w:tc>
       </w:tr>
@@ -383,7 +2493,23 @@
         </w:trPr>
         <w:tc>
           <w:tcPr>
-            <w:tcW w:w="1555" w:type="dxa"/>
+            <w:tcW w:w="1696" w:type="dxa"/>
+            <w:vAlign w:val="center"/>
+          </w:tcPr>
+          <w:p>
+            <w:pPr>
+              <w:pStyle w:val="Heading3"/>
+            </w:pPr>
+            <w:bookmarkStart w:id="19" w:name="_Toc527814520"/>
+            <w:r>
+              <w:t>&lt;|qc|&gt;</w:t>
+            </w:r>
+            <w:bookmarkEnd w:id="19"/>
+          </w:p>
+        </w:tc>
+        <w:tc>
+          <w:tcPr>
+            <w:tcW w:w="993" w:type="dxa"/>
             <w:vAlign w:val="center"/>
           </w:tcPr>
           <w:p>
@@ -391,13 +2517,13 @@
               <w:jc w:val="center"/>
             </w:pPr>
             <w:r>
-              <w:t>&lt;|qc|&gt;</w:t>
-            </w:r>
-          </w:p>
-        </w:tc>
-        <w:tc>
-          <w:tcPr>
-            <w:tcW w:w="992" w:type="dxa"/>
+              <w:t>-</w:t>
+            </w:r>
+          </w:p>
+        </w:tc>
+        <w:tc>
+          <w:tcPr>
+            <w:tcW w:w="3118" w:type="dxa"/>
             <w:vAlign w:val="center"/>
           </w:tcPr>
           <w:p>
@@ -411,21 +2537,7 @@
         </w:tc>
         <w:tc>
           <w:tcPr>
-            <w:tcW w:w="3260" w:type="dxa"/>
-            <w:vAlign w:val="center"/>
-          </w:tcPr>
-          <w:p>
-            <w:pPr>
-              <w:jc w:val="center"/>
-            </w:pPr>
-            <w:r>
-              <w:t>-</w:t>
-            </w:r>
-          </w:p>
-        </w:tc>
-        <w:tc>
-          <w:tcPr>
-            <w:tcW w:w="2268" w:type="dxa"/>
+            <w:tcW w:w="1843" w:type="dxa"/>
             <w:vAlign w:val="center"/>
           </w:tcPr>
           <w:p>
@@ -436,7 +2548,7 @@
         </w:tc>
         <w:tc>
           <w:tcPr>
-            <w:tcW w:w="3368" w:type="dxa"/>
+            <w:tcW w:w="3793" w:type="dxa"/>
             <w:vAlign w:val="center"/>
           </w:tcPr>
           <w:p>
@@ -476,7 +2588,23 @@
         </w:trPr>
         <w:tc>
           <w:tcPr>
-            <w:tcW w:w="1555" w:type="dxa"/>
+            <w:tcW w:w="1696" w:type="dxa"/>
+            <w:vAlign w:val="center"/>
+          </w:tcPr>
+          <w:p>
+            <w:pPr>
+              <w:pStyle w:val="Heading3"/>
+            </w:pPr>
+            <w:bookmarkStart w:id="20" w:name="_Toc527814521"/>
+            <w:r>
+              <w:t>&lt;native&gt;</w:t>
+            </w:r>
+            <w:bookmarkEnd w:id="20"/>
+          </w:p>
+        </w:tc>
+        <w:tc>
+          <w:tcPr>
+            <w:tcW w:w="993" w:type="dxa"/>
             <w:vAlign w:val="center"/>
           </w:tcPr>
           <w:p>
@@ -484,13 +2612,13 @@
               <w:jc w:val="center"/>
             </w:pPr>
             <w:r>
-              <w:t>&lt;native&gt;</w:t>
-            </w:r>
-          </w:p>
-        </w:tc>
-        <w:tc>
-          <w:tcPr>
-            <w:tcW w:w="992" w:type="dxa"/>
+              <w:t>-</w:t>
+            </w:r>
+          </w:p>
+        </w:tc>
+        <w:tc>
+          <w:tcPr>
+            <w:tcW w:w="3118" w:type="dxa"/>
             <w:vAlign w:val="center"/>
           </w:tcPr>
           <w:p>
@@ -504,21 +2632,7 @@
         </w:tc>
         <w:tc>
           <w:tcPr>
-            <w:tcW w:w="3260" w:type="dxa"/>
-            <w:vAlign w:val="center"/>
-          </w:tcPr>
-          <w:p>
-            <w:pPr>
-              <w:jc w:val="center"/>
-            </w:pPr>
-            <w:r>
-              <w:t>-</w:t>
-            </w:r>
-          </w:p>
-        </w:tc>
-        <w:tc>
-          <w:tcPr>
-            <w:tcW w:w="2268" w:type="dxa"/>
+            <w:tcW w:w="1843" w:type="dxa"/>
             <w:vAlign w:val="center"/>
           </w:tcPr>
           <w:p>
@@ -529,7 +2643,7 @@
         </w:tc>
         <w:tc>
           <w:tcPr>
-            <w:tcW w:w="3368" w:type="dxa"/>
+            <w:tcW w:w="3793" w:type="dxa"/>
             <w:vAlign w:val="center"/>
           </w:tcPr>
           <w:p>
@@ -572,7 +2686,23 @@
         </w:trPr>
         <w:tc>
           <w:tcPr>
-            <w:tcW w:w="1555" w:type="dxa"/>
+            <w:tcW w:w="1696" w:type="dxa"/>
+            <w:vAlign w:val="center"/>
+          </w:tcPr>
+          <w:p>
+            <w:pPr>
+              <w:pStyle w:val="Heading3"/>
+            </w:pPr>
+            <w:bookmarkStart w:id="21" w:name="_Toc527814522"/>
+            <w:r>
+              <w:t>&lt;$&gt;</w:t>
+            </w:r>
+            <w:bookmarkEnd w:id="21"/>
+          </w:p>
+        </w:tc>
+        <w:tc>
+          <w:tcPr>
+            <w:tcW w:w="993" w:type="dxa"/>
             <w:vAlign w:val="center"/>
           </w:tcPr>
           <w:p>
@@ -580,13 +2710,13 @@
               <w:jc w:val="center"/>
             </w:pPr>
             <w:r>
-              <w:t>&lt;$&gt;</w:t>
-            </w:r>
-          </w:p>
-        </w:tc>
-        <w:tc>
-          <w:tcPr>
-            <w:tcW w:w="992" w:type="dxa"/>
+              <w:t>-</w:t>
+            </w:r>
+          </w:p>
+        </w:tc>
+        <w:tc>
+          <w:tcPr>
+            <w:tcW w:w="3118" w:type="dxa"/>
             <w:vAlign w:val="center"/>
           </w:tcPr>
           <w:p>
@@ -600,21 +2730,7 @@
         </w:tc>
         <w:tc>
           <w:tcPr>
-            <w:tcW w:w="3260" w:type="dxa"/>
-            <w:vAlign w:val="center"/>
-          </w:tcPr>
-          <w:p>
-            <w:pPr>
-              <w:jc w:val="center"/>
-            </w:pPr>
-            <w:r>
-              <w:t>-</w:t>
-            </w:r>
-          </w:p>
-        </w:tc>
-        <w:tc>
-          <w:tcPr>
-            <w:tcW w:w="2268" w:type="dxa"/>
+            <w:tcW w:w="1843" w:type="dxa"/>
             <w:vAlign w:val="center"/>
           </w:tcPr>
           <w:p>
@@ -625,7 +2741,7 @@
         </w:tc>
         <w:tc>
           <w:tcPr>
-            <w:tcW w:w="3368" w:type="dxa"/>
+            <w:tcW w:w="3793" w:type="dxa"/>
             <w:vAlign w:val="center"/>
           </w:tcPr>
           <w:p>
@@ -665,7 +2781,23 @@
         </w:trPr>
         <w:tc>
           <w:tcPr>
-            <w:tcW w:w="1555" w:type="dxa"/>
+            <w:tcW w:w="1696" w:type="dxa"/>
+            <w:vAlign w:val="center"/>
+          </w:tcPr>
+          <w:p>
+            <w:pPr>
+              <w:pStyle w:val="Heading3"/>
+            </w:pPr>
+            <w:bookmarkStart w:id="22" w:name="_Toc527814523"/>
+            <w:r>
+              <w:t>&lt;namespace&gt;</w:t>
+            </w:r>
+            <w:bookmarkEnd w:id="22"/>
+          </w:p>
+        </w:tc>
+        <w:tc>
+          <w:tcPr>
+            <w:tcW w:w="993" w:type="dxa"/>
             <w:vAlign w:val="center"/>
           </w:tcPr>
           <w:p>
@@ -673,13 +2805,13 @@
               <w:jc w:val="center"/>
             </w:pPr>
             <w:r>
-              <w:t>&lt;namespace&gt;</w:t>
-            </w:r>
-          </w:p>
-        </w:tc>
-        <w:tc>
-          <w:tcPr>
-            <w:tcW w:w="992" w:type="dxa"/>
+              <w:t>-</w:t>
+            </w:r>
+          </w:p>
+        </w:tc>
+        <w:tc>
+          <w:tcPr>
+            <w:tcW w:w="3118" w:type="dxa"/>
             <w:vAlign w:val="center"/>
           </w:tcPr>
           <w:p>
@@ -693,21 +2825,7 @@
         </w:tc>
         <w:tc>
           <w:tcPr>
-            <w:tcW w:w="3260" w:type="dxa"/>
-            <w:vAlign w:val="center"/>
-          </w:tcPr>
-          <w:p>
-            <w:pPr>
-              <w:jc w:val="center"/>
-            </w:pPr>
-            <w:r>
-              <w:t>-</w:t>
-            </w:r>
-          </w:p>
-        </w:tc>
-        <w:tc>
-          <w:tcPr>
-            <w:tcW w:w="2268" w:type="dxa"/>
+            <w:tcW w:w="1843" w:type="dxa"/>
             <w:vAlign w:val="center"/>
           </w:tcPr>
           <w:p>
@@ -718,7 +2836,7 @@
         </w:tc>
         <w:tc>
           <w:tcPr>
-            <w:tcW w:w="3368" w:type="dxa"/>
+            <w:tcW w:w="3793" w:type="dxa"/>
             <w:vAlign w:val="center"/>
           </w:tcPr>
           <w:p>
@@ -753,36 +2871,38 @@
         </w:trPr>
         <w:tc>
           <w:tcPr>
-            <w:tcW w:w="1555" w:type="dxa"/>
+            <w:tcW w:w="1696" w:type="dxa"/>
             <w:vMerge w:val="restart"/>
             <w:vAlign w:val="center"/>
           </w:tcPr>
           <w:p>
             <w:pPr>
+              <w:pStyle w:val="Heading3"/>
+            </w:pPr>
+            <w:bookmarkStart w:id="23" w:name="_Toc527814524"/>
+            <w:r>
+              <w:t>&lt;class&gt;</w:t>
+            </w:r>
+            <w:bookmarkEnd w:id="23"/>
+          </w:p>
+        </w:tc>
+        <w:tc>
+          <w:tcPr>
+            <w:tcW w:w="993" w:type="dxa"/>
+            <w:vAlign w:val="center"/>
+          </w:tcPr>
+          <w:p>
+            <w:pPr>
               <w:jc w:val="center"/>
             </w:pPr>
             <w:r>
-              <w:t>&lt;class&gt;</w:t>
-            </w:r>
-          </w:p>
-        </w:tc>
-        <w:tc>
-          <w:tcPr>
-            <w:tcW w:w="992" w:type="dxa"/>
-            <w:vAlign w:val="center"/>
-          </w:tcPr>
-          <w:p>
-            <w:pPr>
-              <w:jc w:val="center"/>
-            </w:pPr>
-            <w:r>
               <w:t>&lt;?&gt;</w:t>
             </w:r>
           </w:p>
         </w:tc>
         <w:tc>
           <w:tcPr>
-            <w:tcW w:w="3260" w:type="dxa"/>
+            <w:tcW w:w="3118" w:type="dxa"/>
             <w:vAlign w:val="center"/>
           </w:tcPr>
           <w:p>
@@ -793,7 +2913,7 @@
         </w:tc>
         <w:tc>
           <w:tcPr>
-            <w:tcW w:w="2268" w:type="dxa"/>
+            <w:tcW w:w="1843" w:type="dxa"/>
             <w:vMerge w:val="restart"/>
             <w:vAlign w:val="center"/>
           </w:tcPr>
@@ -805,7 +2925,7 @@
         </w:tc>
         <w:tc>
           <w:tcPr>
-            <w:tcW w:w="3368" w:type="dxa"/>
+            <w:tcW w:w="3793" w:type="dxa"/>
             <w:vMerge w:val="restart"/>
             <w:vAlign w:val="center"/>
           </w:tcPr>
@@ -846,7 +2966,7 @@
       <w:tr>
         <w:tc>
           <w:tcPr>
-            <w:tcW w:w="1555" w:type="dxa"/>
+            <w:tcW w:w="1696" w:type="dxa"/>
             <w:vMerge/>
             <w:vAlign w:val="center"/>
           </w:tcPr>
@@ -858,7 +2978,7 @@
         </w:tc>
         <w:tc>
           <w:tcPr>
-            <w:tcW w:w="992" w:type="dxa"/>
+            <w:tcW w:w="993" w:type="dxa"/>
             <w:vAlign w:val="center"/>
           </w:tcPr>
           <w:p>
@@ -872,7 +2992,7 @@
         </w:tc>
         <w:tc>
           <w:tcPr>
-            <w:tcW w:w="3260" w:type="dxa"/>
+            <w:tcW w:w="3118" w:type="dxa"/>
             <w:vAlign w:val="center"/>
           </w:tcPr>
           <w:p>
@@ -883,7 +3003,7 @@
         </w:tc>
         <w:tc>
           <w:tcPr>
-            <w:tcW w:w="2268" w:type="dxa"/>
+            <w:tcW w:w="1843" w:type="dxa"/>
             <w:vMerge/>
           </w:tcPr>
           <w:p>
@@ -896,7 +3016,7 @@
         </w:tc>
         <w:tc>
           <w:tcPr>
-            <w:tcW w:w="3368" w:type="dxa"/>
+            <w:tcW w:w="3793" w:type="dxa"/>
             <w:vMerge/>
           </w:tcPr>
           <w:p>
@@ -912,7 +3032,7 @@
         </w:trPr>
         <w:tc>
           <w:tcPr>
-            <w:tcW w:w="1555" w:type="dxa"/>
+            <w:tcW w:w="1696" w:type="dxa"/>
             <w:vMerge w:val="restart"/>
             <w:tcBorders>
               <w:bottom w:val="single" w:sz="4" w:space="0" w:color="auto"/>
@@ -921,16 +3041,18 @@
           </w:tcPr>
           <w:p>
             <w:pPr>
-              <w:jc w:val="center"/>
-            </w:pPr>
+              <w:pStyle w:val="Heading3"/>
+            </w:pPr>
+            <w:bookmarkStart w:id="24" w:name="_Toc527814525"/>
             <w:r>
               <w:t>&lt;struct&gt;</w:t>
             </w:r>
-          </w:p>
-        </w:tc>
-        <w:tc>
-          <w:tcPr>
-            <w:tcW w:w="992" w:type="dxa"/>
+            <w:bookmarkEnd w:id="24"/>
+          </w:p>
+        </w:tc>
+        <w:tc>
+          <w:tcPr>
+            <w:tcW w:w="993" w:type="dxa"/>
             <w:tcBorders>
               <w:bottom w:val="single" w:sz="4" w:space="0" w:color="auto"/>
             </w:tcBorders>
@@ -947,7 +3069,7 @@
         </w:tc>
         <w:tc>
           <w:tcPr>
-            <w:tcW w:w="3260" w:type="dxa"/>
+            <w:tcW w:w="3118" w:type="dxa"/>
             <w:tcBorders>
               <w:bottom w:val="single" w:sz="4" w:space="0" w:color="auto"/>
             </w:tcBorders>
@@ -975,7 +3097,7 @@
         </w:tc>
         <w:tc>
           <w:tcPr>
-            <w:tcW w:w="2268" w:type="dxa"/>
+            <w:tcW w:w="1843" w:type="dxa"/>
             <w:vMerge w:val="restart"/>
             <w:tcBorders>
               <w:bottom w:val="single" w:sz="4" w:space="0" w:color="auto"/>
@@ -990,7 +3112,7 @@
         </w:tc>
         <w:tc>
           <w:tcPr>
-            <w:tcW w:w="3368" w:type="dxa"/>
+            <w:tcW w:w="3793" w:type="dxa"/>
             <w:vMerge w:val="restart"/>
             <w:tcBorders>
               <w:bottom w:val="single" w:sz="4" w:space="0" w:color="auto"/>
@@ -1037,7 +3159,7 @@
         </w:trPr>
         <w:tc>
           <w:tcPr>
-            <w:tcW w:w="1555" w:type="dxa"/>
+            <w:tcW w:w="1696" w:type="dxa"/>
             <w:vMerge/>
             <w:vAlign w:val="center"/>
           </w:tcPr>
@@ -1049,7 +3171,7 @@
         </w:tc>
         <w:tc>
           <w:tcPr>
-            <w:tcW w:w="992" w:type="dxa"/>
+            <w:tcW w:w="993" w:type="dxa"/>
             <w:vAlign w:val="center"/>
           </w:tcPr>
           <w:p>
@@ -1063,7 +3185,7 @@
         </w:tc>
         <w:tc>
           <w:tcPr>
-            <w:tcW w:w="3260" w:type="dxa"/>
+            <w:tcW w:w="3118" w:type="dxa"/>
             <w:vAlign w:val="center"/>
           </w:tcPr>
           <w:p>
@@ -1074,7 +3196,7 @@
         </w:tc>
         <w:tc>
           <w:tcPr>
-            <w:tcW w:w="2268" w:type="dxa"/>
+            <w:tcW w:w="1843" w:type="dxa"/>
             <w:vMerge/>
           </w:tcPr>
           <w:p>
@@ -1087,7 +3209,7 @@
         </w:tc>
         <w:tc>
           <w:tcPr>
-            <w:tcW w:w="3368" w:type="dxa"/>
+            <w:tcW w:w="3793" w:type="dxa"/>
             <w:vMerge/>
           </w:tcPr>
           <w:p>
@@ -1103,36 +3225,38 @@
         </w:trPr>
         <w:tc>
           <w:tcPr>
-            <w:tcW w:w="1555" w:type="dxa"/>
+            <w:tcW w:w="1696" w:type="dxa"/>
             <w:vMerge w:val="restart"/>
             <w:vAlign w:val="center"/>
           </w:tcPr>
           <w:p>
             <w:pPr>
+              <w:pStyle w:val="Heading3"/>
+            </w:pPr>
+            <w:bookmarkStart w:id="25" w:name="_Toc527814526"/>
+            <w:r>
+              <w:t>&lt;interface&gt;</w:t>
+            </w:r>
+            <w:bookmarkEnd w:id="25"/>
+          </w:p>
+        </w:tc>
+        <w:tc>
+          <w:tcPr>
+            <w:tcW w:w="993" w:type="dxa"/>
+            <w:vAlign w:val="center"/>
+          </w:tcPr>
+          <w:p>
+            <w:pPr>
               <w:jc w:val="center"/>
             </w:pPr>
             <w:r>
-              <w:t>&lt;interface&gt;</w:t>
-            </w:r>
-          </w:p>
-        </w:tc>
-        <w:tc>
-          <w:tcPr>
-            <w:tcW w:w="992" w:type="dxa"/>
-            <w:vAlign w:val="center"/>
-          </w:tcPr>
-          <w:p>
-            <w:pPr>
-              <w:jc w:val="center"/>
-            </w:pPr>
-            <w:r>
               <w:t>&lt;^&gt;</w:t>
             </w:r>
           </w:p>
         </w:tc>
         <w:tc>
           <w:tcPr>
-            <w:tcW w:w="3260" w:type="dxa"/>
+            <w:tcW w:w="3118" w:type="dxa"/>
             <w:vAlign w:val="center"/>
           </w:tcPr>
           <w:p>
@@ -1157,7 +3281,7 @@
         </w:tc>
         <w:tc>
           <w:tcPr>
-            <w:tcW w:w="2268" w:type="dxa"/>
+            <w:tcW w:w="1843" w:type="dxa"/>
             <w:vMerge w:val="restart"/>
             <w:vAlign w:val="center"/>
           </w:tcPr>
@@ -1169,7 +3293,7 @@
         </w:tc>
         <w:tc>
           <w:tcPr>
-            <w:tcW w:w="3368" w:type="dxa"/>
+            <w:tcW w:w="3793" w:type="dxa"/>
             <w:vMerge w:val="restart"/>
             <w:vAlign w:val="center"/>
           </w:tcPr>
@@ -1275,7 +3399,7 @@
             </w:r>
             <w:proofErr w:type="gramEnd"/>
             <w:r>
-              <w:t>! give-type?.</w:t>
+              <w:t>! type?.</w:t>
             </w:r>
           </w:p>
           <w:p>
@@ -1309,7 +3433,7 @@
             </w:r>
             <w:proofErr w:type="gramEnd"/>
             <w:r>
-              <w:t>-list?] of ?give-type?</w:t>
+              <w:t>-list?] of ?type?</w:t>
             </w:r>
           </w:p>
           <w:p>
@@ -1356,6 +3480,7 @@
               <w:pStyle w:val="Code"/>
             </w:pPr>
             <w:r>
+              <w:lastRenderedPageBreak/>
               <w:t>…more indexers…</w:t>
             </w:r>
           </w:p>
@@ -1375,7 +3500,7 @@
         </w:trPr>
         <w:tc>
           <w:tcPr>
-            <w:tcW w:w="1555" w:type="dxa"/>
+            <w:tcW w:w="1696" w:type="dxa"/>
             <w:vMerge/>
             <w:vAlign w:val="center"/>
           </w:tcPr>
@@ -1387,7 +3512,7 @@
         </w:tc>
         <w:tc>
           <w:tcPr>
-            <w:tcW w:w="992" w:type="dxa"/>
+            <w:tcW w:w="993" w:type="dxa"/>
             <w:vAlign w:val="center"/>
           </w:tcPr>
           <w:p>
@@ -1401,7 +3526,7 @@
         </w:tc>
         <w:tc>
           <w:tcPr>
-            <w:tcW w:w="3260" w:type="dxa"/>
+            <w:tcW w:w="3118" w:type="dxa"/>
             <w:vAlign w:val="center"/>
           </w:tcPr>
           <w:p>
@@ -1412,7 +3537,7 @@
         </w:tc>
         <w:tc>
           <w:tcPr>
-            <w:tcW w:w="2268" w:type="dxa"/>
+            <w:tcW w:w="1843" w:type="dxa"/>
             <w:vMerge/>
           </w:tcPr>
           <w:p>
@@ -1425,7 +3550,7 @@
         </w:tc>
         <w:tc>
           <w:tcPr>
-            <w:tcW w:w="3368" w:type="dxa"/>
+            <w:tcW w:w="3793" w:type="dxa"/>
             <w:vMerge/>
           </w:tcPr>
           <w:p>
@@ -1441,36 +3566,38 @@
         </w:trPr>
         <w:tc>
           <w:tcPr>
-            <w:tcW w:w="1555" w:type="dxa"/>
+            <w:tcW w:w="1696" w:type="dxa"/>
             <w:vMerge w:val="restart"/>
             <w:vAlign w:val="center"/>
           </w:tcPr>
           <w:p>
             <w:pPr>
+              <w:pStyle w:val="Heading3"/>
+            </w:pPr>
+            <w:bookmarkStart w:id="26" w:name="_Toc527814527"/>
+            <w:r>
+              <w:t>&lt;property&gt;</w:t>
+            </w:r>
+            <w:bookmarkEnd w:id="26"/>
+          </w:p>
+        </w:tc>
+        <w:tc>
+          <w:tcPr>
+            <w:tcW w:w="993" w:type="dxa"/>
+            <w:vAlign w:val="center"/>
+          </w:tcPr>
+          <w:p>
+            <w:pPr>
               <w:jc w:val="center"/>
             </w:pPr>
             <w:r>
-              <w:t>&lt;property&gt;</w:t>
-            </w:r>
-          </w:p>
-        </w:tc>
-        <w:tc>
-          <w:tcPr>
-            <w:tcW w:w="992" w:type="dxa"/>
-            <w:vAlign w:val="center"/>
-          </w:tcPr>
-          <w:p>
-            <w:pPr>
-              <w:jc w:val="center"/>
-            </w:pPr>
-            <w:r>
               <w:t>&lt;=&gt;</w:t>
             </w:r>
           </w:p>
         </w:tc>
         <w:tc>
           <w:tcPr>
-            <w:tcW w:w="3260" w:type="dxa"/>
+            <w:tcW w:w="3118" w:type="dxa"/>
             <w:vAlign w:val="center"/>
           </w:tcPr>
           <w:p>
@@ -1481,7 +3608,7 @@
         </w:tc>
         <w:tc>
           <w:tcPr>
-            <w:tcW w:w="2268" w:type="dxa"/>
+            <w:tcW w:w="1843" w:type="dxa"/>
             <w:vMerge w:val="restart"/>
             <w:vAlign w:val="center"/>
           </w:tcPr>
@@ -1493,7 +3620,7 @@
         </w:tc>
         <w:tc>
           <w:tcPr>
-            <w:tcW w:w="3368" w:type="dxa"/>
+            <w:tcW w:w="3793" w:type="dxa"/>
             <w:vMerge w:val="restart"/>
             <w:vAlign w:val="center"/>
           </w:tcPr>
@@ -1609,7 +3736,7 @@
         </w:trPr>
         <w:tc>
           <w:tcPr>
-            <w:tcW w:w="1555" w:type="dxa"/>
+            <w:tcW w:w="1696" w:type="dxa"/>
             <w:vMerge/>
             <w:vAlign w:val="center"/>
           </w:tcPr>
@@ -1621,7 +3748,7 @@
         </w:tc>
         <w:tc>
           <w:tcPr>
-            <w:tcW w:w="992" w:type="dxa"/>
+            <w:tcW w:w="993" w:type="dxa"/>
             <w:vAlign w:val="center"/>
           </w:tcPr>
           <w:p>
@@ -1643,7 +3770,7 @@
         </w:tc>
         <w:tc>
           <w:tcPr>
-            <w:tcW w:w="3260" w:type="dxa"/>
+            <w:tcW w:w="3118" w:type="dxa"/>
             <w:vAlign w:val="center"/>
           </w:tcPr>
           <w:p>
@@ -1654,7 +3781,7 @@
         </w:tc>
         <w:tc>
           <w:tcPr>
-            <w:tcW w:w="2268" w:type="dxa"/>
+            <w:tcW w:w="1843" w:type="dxa"/>
             <w:vMerge/>
           </w:tcPr>
           <w:p>
@@ -1667,7 +3794,7 @@
         </w:tc>
         <w:tc>
           <w:tcPr>
-            <w:tcW w:w="3368" w:type="dxa"/>
+            <w:tcW w:w="3793" w:type="dxa"/>
             <w:vMerge/>
           </w:tcPr>
           <w:p>
@@ -1683,36 +3810,38 @@
         </w:trPr>
         <w:tc>
           <w:tcPr>
-            <w:tcW w:w="1555" w:type="dxa"/>
+            <w:tcW w:w="1696" w:type="dxa"/>
             <w:vMerge w:val="restart"/>
             <w:vAlign w:val="center"/>
           </w:tcPr>
           <w:p>
             <w:pPr>
+              <w:pStyle w:val="Heading3"/>
+            </w:pPr>
+            <w:bookmarkStart w:id="27" w:name="_Toc527814528"/>
+            <w:r>
+              <w:t>&lt;indexer&gt;</w:t>
+            </w:r>
+            <w:bookmarkEnd w:id="27"/>
+          </w:p>
+        </w:tc>
+        <w:tc>
+          <w:tcPr>
+            <w:tcW w:w="993" w:type="dxa"/>
+            <w:vAlign w:val="center"/>
+          </w:tcPr>
+          <w:p>
+            <w:pPr>
               <w:jc w:val="center"/>
             </w:pPr>
             <w:r>
-              <w:t>&lt;indexer&gt;</w:t>
-            </w:r>
-          </w:p>
-        </w:tc>
-        <w:tc>
-          <w:tcPr>
-            <w:tcW w:w="992" w:type="dxa"/>
-            <w:vAlign w:val="center"/>
-          </w:tcPr>
-          <w:p>
-            <w:pPr>
-              <w:jc w:val="center"/>
-            </w:pPr>
-            <w:r>
               <w:t>&lt;[]&gt;</w:t>
             </w:r>
           </w:p>
         </w:tc>
         <w:tc>
           <w:tcPr>
-            <w:tcW w:w="3260" w:type="dxa"/>
+            <w:tcW w:w="3118" w:type="dxa"/>
             <w:vAlign w:val="center"/>
           </w:tcPr>
           <w:p>
@@ -1723,7 +3852,7 @@
         </w:tc>
         <w:tc>
           <w:tcPr>
-            <w:tcW w:w="2268" w:type="dxa"/>
+            <w:tcW w:w="1843" w:type="dxa"/>
             <w:vMerge w:val="restart"/>
             <w:vAlign w:val="center"/>
           </w:tcPr>
@@ -1735,7 +3864,7 @@
         </w:tc>
         <w:tc>
           <w:tcPr>
-            <w:tcW w:w="3368" w:type="dxa"/>
+            <w:tcW w:w="3793" w:type="dxa"/>
             <w:vMerge w:val="restart"/>
             <w:vAlign w:val="center"/>
           </w:tcPr>
@@ -1835,7 +3964,7 @@
         </w:trPr>
         <w:tc>
           <w:tcPr>
-            <w:tcW w:w="1555" w:type="dxa"/>
+            <w:tcW w:w="1696" w:type="dxa"/>
             <w:vMerge/>
             <w:vAlign w:val="center"/>
           </w:tcPr>
@@ -1847,7 +3976,7 @@
         </w:tc>
         <w:tc>
           <w:tcPr>
-            <w:tcW w:w="992" w:type="dxa"/>
+            <w:tcW w:w="993" w:type="dxa"/>
             <w:vAlign w:val="center"/>
           </w:tcPr>
           <w:p>
@@ -1869,7 +3998,7 @@
         </w:tc>
         <w:tc>
           <w:tcPr>
-            <w:tcW w:w="3260" w:type="dxa"/>
+            <w:tcW w:w="3118" w:type="dxa"/>
             <w:vAlign w:val="center"/>
           </w:tcPr>
           <w:p>
@@ -1888,7 +4017,7 @@
         </w:tc>
         <w:tc>
           <w:tcPr>
-            <w:tcW w:w="2268" w:type="dxa"/>
+            <w:tcW w:w="1843" w:type="dxa"/>
             <w:vMerge/>
           </w:tcPr>
           <w:p>
@@ -1901,7 +4030,7 @@
         </w:tc>
         <w:tc>
           <w:tcPr>
-            <w:tcW w:w="3368" w:type="dxa"/>
+            <w:tcW w:w="3793" w:type="dxa"/>
             <w:vMerge/>
           </w:tcPr>
           <w:p>
@@ -1917,36 +4046,38 @@
         </w:trPr>
         <w:tc>
           <w:tcPr>
-            <w:tcW w:w="1555" w:type="dxa"/>
+            <w:tcW w:w="1696" w:type="dxa"/>
             <w:vMerge w:val="restart"/>
             <w:vAlign w:val="center"/>
           </w:tcPr>
           <w:p>
             <w:pPr>
+              <w:pStyle w:val="Heading3"/>
+            </w:pPr>
+            <w:bookmarkStart w:id="28" w:name="_Toc527814529"/>
+            <w:r>
+              <w:t>&lt;function&gt;</w:t>
+            </w:r>
+            <w:bookmarkEnd w:id="28"/>
+          </w:p>
+        </w:tc>
+        <w:tc>
+          <w:tcPr>
+            <w:tcW w:w="993" w:type="dxa"/>
+            <w:vAlign w:val="center"/>
+          </w:tcPr>
+          <w:p>
+            <w:pPr>
               <w:jc w:val="center"/>
             </w:pPr>
             <w:r>
-              <w:t>&lt;function&gt;</w:t>
-            </w:r>
-          </w:p>
-        </w:tc>
-        <w:tc>
-          <w:tcPr>
-            <w:tcW w:w="992" w:type="dxa"/>
-            <w:vAlign w:val="center"/>
-          </w:tcPr>
-          <w:p>
-            <w:pPr>
-              <w:jc w:val="center"/>
-            </w:pPr>
-            <w:r>
               <w:t>&lt;()&gt;</w:t>
             </w:r>
           </w:p>
         </w:tc>
         <w:tc>
           <w:tcPr>
-            <w:tcW w:w="3260" w:type="dxa"/>
+            <w:tcW w:w="3118" w:type="dxa"/>
             <w:vAlign w:val="center"/>
           </w:tcPr>
           <w:p>
@@ -1957,7 +4088,7 @@
         </w:tc>
         <w:tc>
           <w:tcPr>
-            <w:tcW w:w="2268" w:type="dxa"/>
+            <w:tcW w:w="1843" w:type="dxa"/>
             <w:vMerge w:val="restart"/>
             <w:vAlign w:val="center"/>
           </w:tcPr>
@@ -1969,7 +4100,7 @@
         </w:tc>
         <w:tc>
           <w:tcPr>
-            <w:tcW w:w="3368" w:type="dxa"/>
+            <w:tcW w:w="3793" w:type="dxa"/>
             <w:vMerge w:val="restart"/>
             <w:vAlign w:val="center"/>
           </w:tcPr>
@@ -2002,7 +4133,7 @@
             </w:r>
             <w:proofErr w:type="gramEnd"/>
             <w:r>
-              <w:t>! give-type?.</w:t>
+              <w:t>! type?.</w:t>
             </w:r>
           </w:p>
           <w:p>
@@ -2042,9 +4173,69 @@
         </w:trPr>
         <w:tc>
           <w:tcPr>
-            <w:tcW w:w="1555" w:type="dxa"/>
+            <w:tcW w:w="1696" w:type="dxa"/>
             <w:vMerge/>
             <w:vAlign w:val="center"/>
+          </w:tcPr>
+          <w:p>
+            <w:pPr>
+              <w:pStyle w:val="Heading3"/>
+            </w:pPr>
+          </w:p>
+        </w:tc>
+        <w:tc>
+          <w:tcPr>
+            <w:tcW w:w="993" w:type="dxa"/>
+            <w:vAlign w:val="center"/>
+          </w:tcPr>
+          <w:p>
+            <w:pPr>
+              <w:jc w:val="center"/>
+            </w:pPr>
+            <w:r>
+              <w:t>&lt;</w:t>
+            </w:r>
+            <w:proofErr w:type="spellStart"/>
+            <w:r>
+              <w:t>func</w:t>
+            </w:r>
+            <w:proofErr w:type="spellEnd"/>
+            <w:r>
+              <w:t>&gt;</w:t>
+            </w:r>
+          </w:p>
+          <w:p>
+            <w:pPr>
+              <w:jc w:val="center"/>
+            </w:pPr>
+            <w:r>
+              <w:t>&lt;F&gt;</w:t>
+            </w:r>
+          </w:p>
+        </w:tc>
+        <w:tc>
+          <w:tcPr>
+            <w:tcW w:w="3118" w:type="dxa"/>
+            <w:vAlign w:val="center"/>
+          </w:tcPr>
+          <w:p>
+            <w:r>
+              <w:t>The abbreviation of function, “</w:t>
+            </w:r>
+            <w:proofErr w:type="spellStart"/>
+            <w:r>
+              <w:t>func</w:t>
+            </w:r>
+            <w:proofErr w:type="spellEnd"/>
+            <w:r>
+              <w:t>” &amp; “F”.</w:t>
+            </w:r>
+          </w:p>
+        </w:tc>
+        <w:tc>
+          <w:tcPr>
+            <w:tcW w:w="1843" w:type="dxa"/>
+            <w:vMerge/>
           </w:tcPr>
           <w:p>
             <w:pPr>
@@ -2056,69 +4247,7 @@
         </w:tc>
         <w:tc>
           <w:tcPr>
-            <w:tcW w:w="992" w:type="dxa"/>
-            <w:vAlign w:val="center"/>
-          </w:tcPr>
-          <w:p>
-            <w:pPr>
-              <w:jc w:val="center"/>
-            </w:pPr>
-            <w:r>
-              <w:t>&lt;</w:t>
-            </w:r>
-            <w:proofErr w:type="spellStart"/>
-            <w:r>
-              <w:t>func</w:t>
-            </w:r>
-            <w:proofErr w:type="spellEnd"/>
-            <w:r>
-              <w:t>&gt;</w:t>
-            </w:r>
-          </w:p>
-          <w:p>
-            <w:pPr>
-              <w:jc w:val="center"/>
-            </w:pPr>
-            <w:r>
-              <w:t>&lt;F&gt;</w:t>
-            </w:r>
-          </w:p>
-        </w:tc>
-        <w:tc>
-          <w:tcPr>
-            <w:tcW w:w="3260" w:type="dxa"/>
-            <w:vAlign w:val="center"/>
-          </w:tcPr>
-          <w:p>
-            <w:r>
-              <w:t>The abbreviation of function, “</w:t>
-            </w:r>
-            <w:proofErr w:type="spellStart"/>
-            <w:r>
-              <w:t>func</w:t>
-            </w:r>
-            <w:proofErr w:type="spellEnd"/>
-            <w:r>
-              <w:t>” &amp; “F”.</w:t>
-            </w:r>
-          </w:p>
-        </w:tc>
-        <w:tc>
-          <w:tcPr>
-            <w:tcW w:w="2268" w:type="dxa"/>
-            <w:vMerge/>
-          </w:tcPr>
-          <w:p>
-            <w:pPr>
-              <w:pStyle w:val="Heading2"/>
-              <w:jc w:val="center"/>
-              <w:outlineLvl w:val="1"/>
-            </w:pPr>
-          </w:p>
-        </w:tc>
-        <w:tc>
-          <w:tcPr>
-            <w:tcW w:w="3368" w:type="dxa"/>
+            <w:tcW w:w="3793" w:type="dxa"/>
             <w:vMerge/>
           </w:tcPr>
           <w:p>
@@ -2134,7 +4263,23 @@
         </w:trPr>
         <w:tc>
           <w:tcPr>
-            <w:tcW w:w="1555" w:type="dxa"/>
+            <w:tcW w:w="1696" w:type="dxa"/>
+            <w:vAlign w:val="center"/>
+          </w:tcPr>
+          <w:p>
+            <w:pPr>
+              <w:pStyle w:val="Heading3"/>
+            </w:pPr>
+            <w:bookmarkStart w:id="29" w:name="_Toc527814530"/>
+            <w:r>
+              <w:t>&lt;for&gt;</w:t>
+            </w:r>
+            <w:bookmarkEnd w:id="29"/>
+          </w:p>
+        </w:tc>
+        <w:tc>
+          <w:tcPr>
+            <w:tcW w:w="993" w:type="dxa"/>
             <w:vAlign w:val="center"/>
           </w:tcPr>
           <w:p>
@@ -2142,13 +4287,13 @@
               <w:jc w:val="center"/>
             </w:pPr>
             <w:r>
-              <w:t>&lt;for&gt;</w:t>
-            </w:r>
-          </w:p>
-        </w:tc>
-        <w:tc>
-          <w:tcPr>
-            <w:tcW w:w="992" w:type="dxa"/>
+              <w:t>-</w:t>
+            </w:r>
+          </w:p>
+        </w:tc>
+        <w:tc>
+          <w:tcPr>
+            <w:tcW w:w="3118" w:type="dxa"/>
             <w:vAlign w:val="center"/>
           </w:tcPr>
           <w:p>
@@ -2162,21 +4307,7 @@
         </w:tc>
         <w:tc>
           <w:tcPr>
-            <w:tcW w:w="3260" w:type="dxa"/>
-            <w:vAlign w:val="center"/>
-          </w:tcPr>
-          <w:p>
-            <w:pPr>
-              <w:jc w:val="center"/>
-            </w:pPr>
-            <w:r>
-              <w:t>-</w:t>
-            </w:r>
-          </w:p>
-        </w:tc>
-        <w:tc>
-          <w:tcPr>
-            <w:tcW w:w="2268" w:type="dxa"/>
+            <w:tcW w:w="1843" w:type="dxa"/>
             <w:vAlign w:val="center"/>
           </w:tcPr>
           <w:p>
@@ -2187,7 +4318,7 @@
         </w:tc>
         <w:tc>
           <w:tcPr>
-            <w:tcW w:w="3368" w:type="dxa"/>
+            <w:tcW w:w="3793" w:type="dxa"/>
             <w:vAlign w:val="center"/>
           </w:tcPr>
           <w:p>
@@ -2238,7 +4369,23 @@
         </w:trPr>
         <w:tc>
           <w:tcPr>
-            <w:tcW w:w="1555" w:type="dxa"/>
+            <w:tcW w:w="1696" w:type="dxa"/>
+            <w:vAlign w:val="center"/>
+          </w:tcPr>
+          <w:p>
+            <w:pPr>
+              <w:pStyle w:val="Heading3"/>
+            </w:pPr>
+            <w:bookmarkStart w:id="30" w:name="_Toc527814531"/>
+            <w:r>
+              <w:t>&lt;foreach&gt;</w:t>
+            </w:r>
+            <w:bookmarkEnd w:id="30"/>
+          </w:p>
+        </w:tc>
+        <w:tc>
+          <w:tcPr>
+            <w:tcW w:w="993" w:type="dxa"/>
             <w:vAlign w:val="center"/>
           </w:tcPr>
           <w:p>
@@ -2246,27 +4393,13 @@
               <w:jc w:val="center"/>
             </w:pPr>
             <w:r>
-              <w:t>&lt;foreach&gt;</w:t>
-            </w:r>
-          </w:p>
-        </w:tc>
-        <w:tc>
-          <w:tcPr>
-            <w:tcW w:w="992" w:type="dxa"/>
-            <w:vAlign w:val="center"/>
-          </w:tcPr>
-          <w:p>
-            <w:pPr>
-              <w:jc w:val="center"/>
-            </w:pPr>
-            <w:r>
               <w:t>&lt;in&gt;</w:t>
             </w:r>
           </w:p>
         </w:tc>
         <w:tc>
           <w:tcPr>
-            <w:tcW w:w="3260" w:type="dxa"/>
+            <w:tcW w:w="3118" w:type="dxa"/>
             <w:vAlign w:val="center"/>
           </w:tcPr>
           <w:p>
@@ -2288,7 +4421,7 @@
         </w:tc>
         <w:tc>
           <w:tcPr>
-            <w:tcW w:w="2268" w:type="dxa"/>
+            <w:tcW w:w="1843" w:type="dxa"/>
             <w:vAlign w:val="center"/>
           </w:tcPr>
           <w:p>
@@ -2299,7 +4432,7 @@
         </w:tc>
         <w:tc>
           <w:tcPr>
-            <w:tcW w:w="3368" w:type="dxa"/>
+            <w:tcW w:w="3793" w:type="dxa"/>
             <w:vAlign w:val="center"/>
           </w:tcPr>
           <w:p>
@@ -2350,7 +4483,23 @@
         </w:trPr>
         <w:tc>
           <w:tcPr>
-            <w:tcW w:w="1555" w:type="dxa"/>
+            <w:tcW w:w="1696" w:type="dxa"/>
+            <w:vAlign w:val="center"/>
+          </w:tcPr>
+          <w:p>
+            <w:pPr>
+              <w:pStyle w:val="Heading3"/>
+            </w:pPr>
+            <w:bookmarkStart w:id="31" w:name="_Toc527814532"/>
+            <w:r>
+              <w:t>&lt;while&gt;</w:t>
+            </w:r>
+            <w:bookmarkEnd w:id="31"/>
+          </w:p>
+        </w:tc>
+        <w:tc>
+          <w:tcPr>
+            <w:tcW w:w="993" w:type="dxa"/>
             <w:vAlign w:val="center"/>
           </w:tcPr>
           <w:p>
@@ -2358,27 +4507,13 @@
               <w:jc w:val="center"/>
             </w:pPr>
             <w:r>
-              <w:t>&lt;while&gt;</w:t>
-            </w:r>
-          </w:p>
-        </w:tc>
-        <w:tc>
-          <w:tcPr>
-            <w:tcW w:w="992" w:type="dxa"/>
-            <w:vAlign w:val="center"/>
-          </w:tcPr>
-          <w:p>
-            <w:pPr>
-              <w:jc w:val="center"/>
-            </w:pPr>
-            <w:r>
               <w:t>&lt;W&gt;</w:t>
             </w:r>
           </w:p>
         </w:tc>
         <w:tc>
           <w:tcPr>
-            <w:tcW w:w="3260" w:type="dxa"/>
+            <w:tcW w:w="3118" w:type="dxa"/>
             <w:vAlign w:val="center"/>
           </w:tcPr>
           <w:p>
@@ -2389,7 +4524,7 @@
         </w:tc>
         <w:tc>
           <w:tcPr>
-            <w:tcW w:w="2268" w:type="dxa"/>
+            <w:tcW w:w="1843" w:type="dxa"/>
             <w:vAlign w:val="center"/>
           </w:tcPr>
           <w:p>
@@ -2400,7 +4535,7 @@
         </w:tc>
         <w:tc>
           <w:tcPr>
-            <w:tcW w:w="3368" w:type="dxa"/>
+            <w:tcW w:w="3793" w:type="dxa"/>
             <w:vAlign w:val="center"/>
           </w:tcPr>
           <w:p>
@@ -2451,7 +4586,23 @@
         </w:trPr>
         <w:tc>
           <w:tcPr>
-            <w:tcW w:w="1555" w:type="dxa"/>
+            <w:tcW w:w="1696" w:type="dxa"/>
+            <w:vAlign w:val="center"/>
+          </w:tcPr>
+          <w:p>
+            <w:pPr>
+              <w:pStyle w:val="Heading3"/>
+            </w:pPr>
+            <w:bookmarkStart w:id="32" w:name="_Toc527814533"/>
+            <w:r>
+              <w:t>&lt;do&gt;</w:t>
+            </w:r>
+            <w:bookmarkEnd w:id="32"/>
+          </w:p>
+        </w:tc>
+        <w:tc>
+          <w:tcPr>
+            <w:tcW w:w="993" w:type="dxa"/>
             <w:vAlign w:val="center"/>
           </w:tcPr>
           <w:p>
@@ -2459,13 +4610,13 @@
               <w:jc w:val="center"/>
             </w:pPr>
             <w:r>
-              <w:t>&lt;do&gt;</w:t>
-            </w:r>
-          </w:p>
-        </w:tc>
-        <w:tc>
-          <w:tcPr>
-            <w:tcW w:w="992" w:type="dxa"/>
+              <w:t>-</w:t>
+            </w:r>
+          </w:p>
+        </w:tc>
+        <w:tc>
+          <w:tcPr>
+            <w:tcW w:w="3118" w:type="dxa"/>
             <w:vAlign w:val="center"/>
           </w:tcPr>
           <w:p>
@@ -2479,21 +4630,7 @@
         </w:tc>
         <w:tc>
           <w:tcPr>
-            <w:tcW w:w="3260" w:type="dxa"/>
-            <w:vAlign w:val="center"/>
-          </w:tcPr>
-          <w:p>
-            <w:pPr>
-              <w:jc w:val="center"/>
-            </w:pPr>
-            <w:r>
-              <w:t>-</w:t>
-            </w:r>
-          </w:p>
-        </w:tc>
-        <w:tc>
-          <w:tcPr>
-            <w:tcW w:w="2268" w:type="dxa"/>
+            <w:tcW w:w="1843" w:type="dxa"/>
             <w:vAlign w:val="center"/>
           </w:tcPr>
           <w:p>
@@ -2504,7 +4641,7 @@
         </w:tc>
         <w:tc>
           <w:tcPr>
-            <w:tcW w:w="3368" w:type="dxa"/>
+            <w:tcW w:w="3793" w:type="dxa"/>
             <w:vAlign w:val="center"/>
           </w:tcPr>
           <w:p>
@@ -2555,7 +4692,23 @@
         </w:trPr>
         <w:tc>
           <w:tcPr>
-            <w:tcW w:w="1555" w:type="dxa"/>
+            <w:tcW w:w="1696" w:type="dxa"/>
+            <w:vAlign w:val="center"/>
+          </w:tcPr>
+          <w:p>
+            <w:pPr>
+              <w:pStyle w:val="Heading3"/>
+            </w:pPr>
+            <w:bookmarkStart w:id="33" w:name="_Toc527814534"/>
+            <w:r>
+              <w:t>&lt;if&gt;</w:t>
+            </w:r>
+            <w:bookmarkEnd w:id="33"/>
+          </w:p>
+        </w:tc>
+        <w:tc>
+          <w:tcPr>
+            <w:tcW w:w="993" w:type="dxa"/>
             <w:vAlign w:val="center"/>
           </w:tcPr>
           <w:p>
@@ -2563,13 +4716,13 @@
               <w:jc w:val="center"/>
             </w:pPr>
             <w:r>
-              <w:t>&lt;if&gt;</w:t>
-            </w:r>
-          </w:p>
-        </w:tc>
-        <w:tc>
-          <w:tcPr>
-            <w:tcW w:w="992" w:type="dxa"/>
+              <w:t>-</w:t>
+            </w:r>
+          </w:p>
+        </w:tc>
+        <w:tc>
+          <w:tcPr>
+            <w:tcW w:w="3118" w:type="dxa"/>
             <w:vAlign w:val="center"/>
           </w:tcPr>
           <w:p>
@@ -2583,21 +4736,7 @@
         </w:tc>
         <w:tc>
           <w:tcPr>
-            <w:tcW w:w="3260" w:type="dxa"/>
-            <w:vAlign w:val="center"/>
-          </w:tcPr>
-          <w:p>
-            <w:pPr>
-              <w:jc w:val="center"/>
-            </w:pPr>
-            <w:r>
-              <w:t>-</w:t>
-            </w:r>
-          </w:p>
-        </w:tc>
-        <w:tc>
-          <w:tcPr>
-            <w:tcW w:w="2268" w:type="dxa"/>
+            <w:tcW w:w="1843" w:type="dxa"/>
             <w:vMerge w:val="restart"/>
             <w:vAlign w:val="center"/>
           </w:tcPr>
@@ -2617,7 +4756,7 @@
         </w:tc>
         <w:tc>
           <w:tcPr>
-            <w:tcW w:w="3368" w:type="dxa"/>
+            <w:tcW w:w="3793" w:type="dxa"/>
             <w:vMerge w:val="restart"/>
             <w:vAlign w:val="center"/>
           </w:tcPr>
@@ -2746,7 +4885,23 @@
         </w:trPr>
         <w:tc>
           <w:tcPr>
-            <w:tcW w:w="1555" w:type="dxa"/>
+            <w:tcW w:w="1696" w:type="dxa"/>
+            <w:vAlign w:val="center"/>
+          </w:tcPr>
+          <w:p>
+            <w:pPr>
+              <w:pStyle w:val="Heading3"/>
+            </w:pPr>
+            <w:bookmarkStart w:id="34" w:name="_Toc527814535"/>
+            <w:r>
+              <w:t>&lt;else if&gt;</w:t>
+            </w:r>
+            <w:bookmarkEnd w:id="34"/>
+          </w:p>
+        </w:tc>
+        <w:tc>
+          <w:tcPr>
+            <w:tcW w:w="993" w:type="dxa"/>
             <w:vAlign w:val="center"/>
           </w:tcPr>
           <w:p>
@@ -2754,20 +4909,6 @@
               <w:jc w:val="center"/>
             </w:pPr>
             <w:r>
-              <w:t>&lt;else if&gt;</w:t>
-            </w:r>
-          </w:p>
-        </w:tc>
-        <w:tc>
-          <w:tcPr>
-            <w:tcW w:w="992" w:type="dxa"/>
-            <w:vAlign w:val="center"/>
-          </w:tcPr>
-          <w:p>
-            <w:pPr>
-              <w:jc w:val="center"/>
-            </w:pPr>
-            <w:r>
               <w:t>&lt;</w:t>
             </w:r>
             <w:proofErr w:type="spellStart"/>
@@ -2782,7 +4923,7 @@
         </w:tc>
         <w:tc>
           <w:tcPr>
-            <w:tcW w:w="3260" w:type="dxa"/>
+            <w:tcW w:w="3118" w:type="dxa"/>
             <w:vAlign w:val="center"/>
           </w:tcPr>
           <w:p>
@@ -2801,7 +4942,7 @@
         </w:tc>
         <w:tc>
           <w:tcPr>
-            <w:tcW w:w="2268" w:type="dxa"/>
+            <w:tcW w:w="1843" w:type="dxa"/>
             <w:vMerge/>
             <w:vAlign w:val="center"/>
           </w:tcPr>
@@ -2809,7 +4950,7 @@
         </w:tc>
         <w:tc>
           <w:tcPr>
-            <w:tcW w:w="3368" w:type="dxa"/>
+            <w:tcW w:w="3793" w:type="dxa"/>
             <w:vMerge/>
             <w:vAlign w:val="center"/>
           </w:tcPr>
@@ -2826,7 +4967,23 @@
         </w:trPr>
         <w:tc>
           <w:tcPr>
-            <w:tcW w:w="1555" w:type="dxa"/>
+            <w:tcW w:w="1696" w:type="dxa"/>
+            <w:vAlign w:val="center"/>
+          </w:tcPr>
+          <w:p>
+            <w:pPr>
+              <w:pStyle w:val="Heading3"/>
+            </w:pPr>
+            <w:bookmarkStart w:id="35" w:name="_Toc527814536"/>
+            <w:r>
+              <w:t>&lt;else&gt;</w:t>
+            </w:r>
+            <w:bookmarkEnd w:id="35"/>
+          </w:p>
+        </w:tc>
+        <w:tc>
+          <w:tcPr>
+            <w:tcW w:w="993" w:type="dxa"/>
             <w:vAlign w:val="center"/>
           </w:tcPr>
           <w:p>
@@ -2834,13 +4991,13 @@
               <w:jc w:val="center"/>
             </w:pPr>
             <w:r>
-              <w:t>&lt;else&gt;</w:t>
-            </w:r>
-          </w:p>
-        </w:tc>
-        <w:tc>
-          <w:tcPr>
-            <w:tcW w:w="992" w:type="dxa"/>
+              <w:t>-</w:t>
+            </w:r>
+          </w:p>
+        </w:tc>
+        <w:tc>
+          <w:tcPr>
+            <w:tcW w:w="3118" w:type="dxa"/>
             <w:vAlign w:val="center"/>
           </w:tcPr>
           <w:p>
@@ -2854,21 +5011,7 @@
         </w:tc>
         <w:tc>
           <w:tcPr>
-            <w:tcW w:w="3260" w:type="dxa"/>
-            <w:vAlign w:val="center"/>
-          </w:tcPr>
-          <w:p>
-            <w:pPr>
-              <w:jc w:val="center"/>
-            </w:pPr>
-            <w:r>
-              <w:t>-</w:t>
-            </w:r>
-          </w:p>
-        </w:tc>
-        <w:tc>
-          <w:tcPr>
-            <w:tcW w:w="2268" w:type="dxa"/>
+            <w:tcW w:w="1843" w:type="dxa"/>
             <w:vMerge/>
             <w:vAlign w:val="center"/>
           </w:tcPr>
@@ -2876,7 +5019,7 @@
         </w:tc>
         <w:tc>
           <w:tcPr>
-            <w:tcW w:w="3368" w:type="dxa"/>
+            <w:tcW w:w="3793" w:type="dxa"/>
             <w:vMerge/>
             <w:vAlign w:val="center"/>
           </w:tcPr>
@@ -2893,7 +5036,23 @@
         </w:trPr>
         <w:tc>
           <w:tcPr>
-            <w:tcW w:w="1555" w:type="dxa"/>
+            <w:tcW w:w="1696" w:type="dxa"/>
+            <w:vAlign w:val="center"/>
+          </w:tcPr>
+          <w:p>
+            <w:pPr>
+              <w:pStyle w:val="Heading3"/>
+            </w:pPr>
+            <w:bookmarkStart w:id="36" w:name="_Toc527814537"/>
+            <w:r>
+              <w:t>&lt;forever&gt;</w:t>
+            </w:r>
+            <w:bookmarkEnd w:id="36"/>
+          </w:p>
+        </w:tc>
+        <w:tc>
+          <w:tcPr>
+            <w:tcW w:w="993" w:type="dxa"/>
             <w:vAlign w:val="center"/>
           </w:tcPr>
           <w:p>
@@ -2901,13 +5060,13 @@
               <w:jc w:val="center"/>
             </w:pPr>
             <w:r>
-              <w:t>&lt;unchecked&gt;&lt;unsafe&gt;</w:t>
-            </w:r>
-          </w:p>
-        </w:tc>
-        <w:tc>
-          <w:tcPr>
-            <w:tcW w:w="992" w:type="dxa"/>
+              <w:t>-</w:t>
+            </w:r>
+          </w:p>
+        </w:tc>
+        <w:tc>
+          <w:tcPr>
+            <w:tcW w:w="3118" w:type="dxa"/>
             <w:vAlign w:val="center"/>
           </w:tcPr>
           <w:p>
@@ -2921,72 +5080,102 @@
         </w:tc>
         <w:tc>
           <w:tcPr>
-            <w:tcW w:w="3260" w:type="dxa"/>
-            <w:vAlign w:val="center"/>
-          </w:tcPr>
-          <w:p>
-            <w:pPr>
-              <w:jc w:val="center"/>
-            </w:pPr>
-            <w:r>
-              <w:t>-</w:t>
-            </w:r>
-          </w:p>
-        </w:tc>
-        <w:tc>
-          <w:tcPr>
-            <w:tcW w:w="2268" w:type="dxa"/>
-            <w:vMerge w:val="restart"/>
-            <w:vAlign w:val="center"/>
-          </w:tcPr>
-          <w:p>
-            <w:r>
-              <w:t>Represents the same constructs as in C#.</w:t>
-            </w:r>
-          </w:p>
-        </w:tc>
-        <w:tc>
-          <w:tcPr>
-            <w:tcW w:w="3368" w:type="dxa"/>
-            <w:vAlign w:val="center"/>
-          </w:tcPr>
-          <w:p>
-            <w:pPr>
-              <w:pStyle w:val="Code"/>
-            </w:pPr>
-            <w:r>
-              <w:t>&lt;</w:t>
-            </w:r>
+            <w:tcW w:w="1843" w:type="dxa"/>
+            <w:vAlign w:val="center"/>
+          </w:tcPr>
+          <w:p>
+            <w:r>
+              <w:t>Used as an infinite loop e.g.</w:t>
+            </w:r>
+          </w:p>
+          <w:p>
             <w:proofErr w:type="gramStart"/>
             <w:r>
-              <w:t>.</w:t>
-            </w:r>
-            <w:r>
-              <w:t>!</w:t>
-            </w:r>
-            <w:proofErr w:type="spellStart"/>
-            <w:r>
-              <w:t>unckecked</w:t>
-            </w:r>
-            <w:proofErr w:type="spellEnd"/>
-            <w:r>
-              <w:t>!</w:t>
-            </w:r>
-            <w:r>
-              <w:t>.</w:t>
-            </w:r>
-            <w:r>
-              <w:t>!</w:t>
+              <w:rPr>
+                <w:i/>
+              </w:rPr>
+              <w:t>while(</w:t>
+            </w:r>
+            <w:r>
+              <w:rPr>
+                <w:i/>
+              </w:rPr>
+              <w:t xml:space="preserve">  </w:t>
             </w:r>
             <w:proofErr w:type="gramEnd"/>
             <w:r>
-              <w:t>unsafe</w:t>
-            </w:r>
-            <w:r>
-              <w:t>!</w:t>
-            </w:r>
-            <w:r>
-              <w:t>.&gt;</w:t>
+              <w:rPr>
+                <w:i/>
+              </w:rPr>
+              <w:t>true)</w:t>
+            </w:r>
+            <w:r>
+              <w:rPr>
+                <w:i/>
+              </w:rPr>
+              <w:t xml:space="preserve"> </w:t>
+            </w:r>
+            <w:r>
+              <w:t>or</w:t>
+            </w:r>
+          </w:p>
+          <w:p>
+            <w:pPr>
+              <w:rPr>
+                <w:i/>
+              </w:rPr>
+            </w:pPr>
+            <w:proofErr w:type="gramStart"/>
+            <w:r>
+              <w:rPr>
+                <w:i/>
+              </w:rPr>
+              <w:t>for(</w:t>
+            </w:r>
+            <w:r>
+              <w:rPr>
+                <w:i/>
+              </w:rPr>
+              <w:t xml:space="preserve"> </w:t>
+            </w:r>
+            <w:r>
+              <w:rPr>
+                <w:i/>
+              </w:rPr>
+              <w:t>;</w:t>
+            </w:r>
+            <w:proofErr w:type="gramEnd"/>
+            <w:r>
+              <w:rPr>
+                <w:i/>
+              </w:rPr>
+              <w:t>;</w:t>
+            </w:r>
+            <w:r>
+              <w:rPr>
+                <w:i/>
+              </w:rPr>
+              <w:t xml:space="preserve"> </w:t>
+            </w:r>
+            <w:r>
+              <w:rPr>
+                <w:i/>
+              </w:rPr>
+              <w:t>)</w:t>
+            </w:r>
+          </w:p>
+        </w:tc>
+        <w:tc>
+          <w:tcPr>
+            <w:tcW w:w="3793" w:type="dxa"/>
+            <w:vAlign w:val="center"/>
+          </w:tcPr>
+          <w:p>
+            <w:pPr>
+              <w:pStyle w:val="Code"/>
+            </w:pPr>
+            <w:r>
+              <w:t>&lt;forever&gt;</w:t>
             </w:r>
           </w:p>
           <w:p>
@@ -3002,7 +5191,16 @@
             </w:r>
             <w:proofErr w:type="gramEnd"/>
             <w:r>
-              <w:t>?</w:t>
+              <w:t>-ideally-containing-a-</w:t>
+            </w:r>
+            <w:r>
+              <w:rPr>
+                <w:i/>
+              </w:rPr>
+              <w:t>break</w:t>
+            </w:r>
+            <w:r>
+              <w:t>-statement?</w:t>
             </w:r>
           </w:p>
           <w:p>
@@ -3021,26 +5219,159 @@
         </w:trPr>
         <w:tc>
           <w:tcPr>
-            <w:tcW w:w="1555" w:type="dxa"/>
+            <w:tcW w:w="1696" w:type="dxa"/>
+            <w:vAlign w:val="center"/>
+          </w:tcPr>
+          <w:p>
+            <w:pPr>
+              <w:pStyle w:val="Heading3"/>
+            </w:pPr>
+            <w:bookmarkStart w:id="37" w:name="_Toc527814538"/>
+            <w:r>
+              <w:t>&lt;unchecked&gt;&lt;unsafe&gt;</w:t>
+            </w:r>
+            <w:bookmarkEnd w:id="37"/>
+          </w:p>
+        </w:tc>
+        <w:tc>
+          <w:tcPr>
+            <w:tcW w:w="993" w:type="dxa"/>
             <w:vAlign w:val="center"/>
           </w:tcPr>
           <w:p>
             <w:pPr>
               <w:jc w:val="center"/>
             </w:pPr>
+            <w:r>
+              <w:t>-</w:t>
+            </w:r>
+          </w:p>
+        </w:tc>
+        <w:tc>
+          <w:tcPr>
+            <w:tcW w:w="3118" w:type="dxa"/>
+            <w:vAlign w:val="center"/>
+          </w:tcPr>
+          <w:p>
+            <w:pPr>
+              <w:jc w:val="center"/>
+            </w:pPr>
+            <w:r>
+              <w:t>-</w:t>
+            </w:r>
+          </w:p>
+        </w:tc>
+        <w:tc>
+          <w:tcPr>
+            <w:tcW w:w="1843" w:type="dxa"/>
+            <w:vMerge w:val="restart"/>
+            <w:vAlign w:val="center"/>
+          </w:tcPr>
+          <w:p>
+            <w:r>
+              <w:t>Represents the same constructs as in C#.</w:t>
+            </w:r>
+          </w:p>
+        </w:tc>
+        <w:tc>
+          <w:tcPr>
+            <w:tcW w:w="3793" w:type="dxa"/>
+            <w:vAlign w:val="center"/>
+          </w:tcPr>
+          <w:p>
+            <w:pPr>
+              <w:pStyle w:val="Code"/>
+            </w:pPr>
+            <w:r>
+              <w:t>&lt;</w:t>
+            </w:r>
             <w:proofErr w:type="gramStart"/>
             <w:r>
-              <w:t>?any</w:t>
+              <w:t>.</w:t>
+            </w:r>
+            <w:r>
+              <w:t>!</w:t>
+            </w:r>
+            <w:proofErr w:type="spellStart"/>
+            <w:r>
+              <w:t>unckecked</w:t>
+            </w:r>
+            <w:proofErr w:type="spellEnd"/>
+            <w:r>
+              <w:t>!</w:t>
+            </w:r>
+            <w:r>
+              <w:t>.</w:t>
+            </w:r>
+            <w:r>
+              <w:t>!</w:t>
             </w:r>
             <w:proofErr w:type="gramEnd"/>
             <w:r>
-              <w:t>-other-tags?</w:t>
-            </w:r>
-          </w:p>
-        </w:tc>
-        <w:tc>
-          <w:tcPr>
-            <w:tcW w:w="992" w:type="dxa"/>
+              <w:t>unsafe</w:t>
+            </w:r>
+            <w:r>
+              <w:t>!</w:t>
+            </w:r>
+            <w:r>
+              <w:t>.&gt;</w:t>
+            </w:r>
+          </w:p>
+          <w:p>
+            <w:pPr>
+              <w:pStyle w:val="Code"/>
+            </w:pPr>
+            <w:r>
+              <w:t xml:space="preserve">    </w:t>
+            </w:r>
+            <w:proofErr w:type="gramStart"/>
+            <w:r>
+              <w:t>?body</w:t>
+            </w:r>
+            <w:proofErr w:type="gramEnd"/>
+            <w:r>
+              <w:t>?</w:t>
+            </w:r>
+          </w:p>
+          <w:p>
+            <w:pPr>
+              <w:pStyle w:val="Code"/>
+            </w:pPr>
+            <w:r>
+              <w:t>&lt;/&gt;</w:t>
+            </w:r>
+          </w:p>
+        </w:tc>
+      </w:tr>
+      <w:tr>
+        <w:trPr>
+          <w:trHeight w:val="100"/>
+        </w:trPr>
+        <w:tc>
+          <w:tcPr>
+            <w:tcW w:w="1696" w:type="dxa"/>
+            <w:vAlign w:val="center"/>
+          </w:tcPr>
+          <w:p>
+            <w:pPr>
+              <w:pStyle w:val="Heading3"/>
+            </w:pPr>
+            <w:bookmarkStart w:id="38" w:name="_Toc527814539"/>
+            <w:r>
+              <w:t>&lt;</w:t>
+            </w:r>
+            <w:r>
+              <w:t>?any-other-tags?</w:t>
+            </w:r>
+            <w:r>
+              <w:t>&gt;</w:t>
+            </w:r>
+            <w:bookmarkEnd w:id="38"/>
+          </w:p>
+        </w:tc>
+        <w:tc>
+          <w:tcPr>
+            <w:tcW w:w="993" w:type="dxa"/>
             <w:vAlign w:val="center"/>
           </w:tcPr>
           <w:p>
@@ -3054,7 +5385,7 @@
         </w:tc>
         <w:tc>
           <w:tcPr>
-            <w:tcW w:w="3260" w:type="dxa"/>
+            <w:tcW w:w="3118" w:type="dxa"/>
             <w:vAlign w:val="center"/>
           </w:tcPr>
           <w:p>
@@ -3068,7 +5399,7 @@
         </w:tc>
         <w:tc>
           <w:tcPr>
-            <w:tcW w:w="2268" w:type="dxa"/>
+            <w:tcW w:w="1843" w:type="dxa"/>
             <w:vMerge/>
             <w:vAlign w:val="center"/>
           </w:tcPr>
@@ -3076,15 +5407,21 @@
         </w:tc>
         <w:tc>
           <w:tcPr>
-            <w:tcW w:w="3368" w:type="dxa"/>
-            <w:vAlign w:val="center"/>
-          </w:tcPr>
-          <w:p>
-            <w:pPr>
-              <w:pStyle w:val="Code"/>
-            </w:pPr>
-            <w:r>
-              <w:t>&lt;?any-other-tag&gt;</w:t>
+            <w:tcW w:w="3793" w:type="dxa"/>
+            <w:vAlign w:val="center"/>
+          </w:tcPr>
+          <w:p>
+            <w:pPr>
+              <w:pStyle w:val="Code"/>
+            </w:pPr>
+            <w:r>
+              <w:t>&lt;?any-other-tag</w:t>
+            </w:r>
+            <w:r>
+              <w:t>?</w:t>
+            </w:r>
+            <w:r>
+              <w:t>&gt;</w:t>
             </w:r>
           </w:p>
           <w:p>
@@ -3115,29 +5452,21 @@
       </w:tr>
     </w:tbl>
     <w:p/>
-    <w:p/>
-    <w:p/>
-    <w:p/>
-    <w:p/>
-    <w:p/>
-    <w:p/>
-    <w:p/>
+    <w:p>
+      <w:r>
+        <w:br w:type="page"/>
+      </w:r>
+    </w:p>
     <w:p>
       <w:pPr>
-        <w:pStyle w:val="Title"/>
-        <w:jc w:val="center"/>
-        <w:rPr>
-          <w:sz w:val="96"/>
-          <w:szCs w:val="96"/>
-        </w:rPr>
+        <w:pStyle w:val="Heading1"/>
       </w:pPr>
+      <w:bookmarkStart w:id="39" w:name="_Toc527814540"/>
       <w:r>
-        <w:rPr>
-          <w:sz w:val="96"/>
-          <w:szCs w:val="96"/>
-        </w:rPr>
+        <w:lastRenderedPageBreak/>
         <w:t>Physical examples</w:t>
       </w:r>
+      <w:bookmarkEnd w:id="39"/>
     </w:p>
     <w:tbl>
       <w:tblPr>
@@ -3233,17 +5562,21 @@
           </w:tcPr>
           <w:p>
             <w:pPr>
-              <w:pStyle w:val="Heading2"/>
+              <w:pStyle w:val="Heading3"/>
               <w:jc w:val="center"/>
-              <w:outlineLvl w:val="1"/>
-            </w:pPr>
-            <w:bookmarkStart w:id="10" w:name="_Toc527661291"/>
-            <w:bookmarkStart w:id="11" w:name="_Toc527661387"/>
+            </w:pPr>
+            <w:bookmarkStart w:id="40" w:name="_Toc527661291"/>
+            <w:bookmarkStart w:id="41" w:name="_Toc527661387"/>
+            <w:bookmarkStart w:id="42" w:name="_Toc527814541"/>
             <w:r>
               <w:t>Class</w:t>
             </w:r>
-            <w:bookmarkEnd w:id="10"/>
-            <w:bookmarkEnd w:id="11"/>
+            <w:bookmarkEnd w:id="40"/>
+            <w:bookmarkEnd w:id="41"/>
+            <w:r>
+              <w:t>es</w:t>
+            </w:r>
+            <w:bookmarkEnd w:id="42"/>
           </w:p>
         </w:tc>
         <w:tc>
@@ -3602,17 +5935,21 @@
           </w:tcPr>
           <w:p>
             <w:pPr>
-              <w:pStyle w:val="Heading2"/>
+              <w:pStyle w:val="Heading3"/>
               <w:jc w:val="center"/>
-              <w:outlineLvl w:val="1"/>
-            </w:pPr>
-            <w:bookmarkStart w:id="12" w:name="_Toc527661292"/>
-            <w:bookmarkStart w:id="13" w:name="_Toc527661388"/>
+            </w:pPr>
+            <w:bookmarkStart w:id="43" w:name="_Toc527661292"/>
+            <w:bookmarkStart w:id="44" w:name="_Toc527661388"/>
+            <w:bookmarkStart w:id="45" w:name="_Toc527814542"/>
             <w:r>
               <w:t>Struct</w:t>
             </w:r>
-            <w:bookmarkEnd w:id="12"/>
-            <w:bookmarkEnd w:id="13"/>
+            <w:bookmarkEnd w:id="43"/>
+            <w:bookmarkEnd w:id="44"/>
+            <w:r>
+              <w:t>s</w:t>
+            </w:r>
+            <w:bookmarkEnd w:id="45"/>
           </w:p>
         </w:tc>
         <w:tc>
@@ -3971,17 +6308,18 @@
           </w:tcPr>
           <w:p>
             <w:pPr>
-              <w:pStyle w:val="Heading2"/>
+              <w:pStyle w:val="Heading3"/>
               <w:jc w:val="center"/>
-              <w:outlineLvl w:val="1"/>
-            </w:pPr>
-            <w:bookmarkStart w:id="14" w:name="_Toc527661293"/>
-            <w:bookmarkStart w:id="15" w:name="_Toc527661389"/>
+            </w:pPr>
+            <w:bookmarkStart w:id="46" w:name="_Toc527661293"/>
+            <w:bookmarkStart w:id="47" w:name="_Toc527661389"/>
+            <w:bookmarkStart w:id="48" w:name="_Toc527814543"/>
             <w:r>
               <w:t>Functions</w:t>
             </w:r>
-            <w:bookmarkEnd w:id="14"/>
-            <w:bookmarkEnd w:id="15"/>
+            <w:bookmarkEnd w:id="46"/>
+            <w:bookmarkEnd w:id="47"/>
+            <w:bookmarkEnd w:id="48"/>
           </w:p>
         </w:tc>
         <w:tc>
@@ -4155,8 +6493,6 @@
             <w:r>
               <w:t xml:space="preserve">    Assumed output function: </w:t>
             </w:r>
-            <w:bookmarkStart w:id="16" w:name="_GoBack"/>
-            <w:bookmarkEnd w:id="16"/>
             <w:r>
               <w:rPr>
                 <w:i/>
@@ -4500,17 +6836,18 @@
           </w:tcPr>
           <w:p>
             <w:pPr>
-              <w:pStyle w:val="Heading2"/>
+              <w:pStyle w:val="Heading3"/>
               <w:jc w:val="center"/>
-              <w:outlineLvl w:val="1"/>
-            </w:pPr>
-            <w:bookmarkStart w:id="17" w:name="_Toc527661294"/>
-            <w:bookmarkStart w:id="18" w:name="_Toc527661390"/>
+            </w:pPr>
+            <w:bookmarkStart w:id="49" w:name="_Toc527661294"/>
+            <w:bookmarkStart w:id="50" w:name="_Toc527661390"/>
+            <w:bookmarkStart w:id="51" w:name="_Toc527814544"/>
             <w:r>
               <w:t>Interfaces &amp; Properties</w:t>
             </w:r>
-            <w:bookmarkEnd w:id="17"/>
-            <w:bookmarkEnd w:id="18"/>
+            <w:bookmarkEnd w:id="49"/>
+            <w:bookmarkEnd w:id="50"/>
+            <w:bookmarkEnd w:id="51"/>
           </w:p>
         </w:tc>
         <w:tc>
@@ -5220,7 +7557,6 @@
         </w:tc>
       </w:tr>
     </w:tbl>
-    <w:p/>
     <w:p/>
     <w:sectPr>
       <w:pgSz w:w="11907" w:h="31678" w:code="24"/>
@@ -5323,8 +7659,100 @@
       </w:pPr>
     </w:lvl>
   </w:abstractNum>
+  <w:abstractNum w:abstractNumId="1" w15:restartNumberingAfterBreak="0">
+    <w:nsid w:val="4CFA4E2E"/>
+    <w:multiLevelType w:val="hybridMultilevel"/>
+    <w:tmpl w:val="130864BE"/>
+    <w:lvl w:ilvl="0" w:tplc="4920BFFE">
+      <w:start w:val="1"/>
+      <w:numFmt w:val="decimal"/>
+      <w:lvlText w:val="%1)"/>
+      <w:lvlJc w:val="left"/>
+      <w:pPr>
+        <w:ind w:left="1080" w:hanging="360"/>
+      </w:pPr>
+      <w:rPr>
+        <w:rFonts w:asciiTheme="majorHAnsi" w:eastAsiaTheme="majorEastAsia" w:hAnsiTheme="majorHAnsi" w:cstheme="majorBidi"/>
+      </w:rPr>
+    </w:lvl>
+    <w:lvl w:ilvl="1" w:tplc="40090019">
+      <w:start w:val="1"/>
+      <w:numFmt w:val="lowerLetter"/>
+      <w:lvlText w:val="%2."/>
+      <w:lvlJc w:val="left"/>
+      <w:pPr>
+        <w:ind w:left="1800" w:hanging="360"/>
+      </w:pPr>
+    </w:lvl>
+    <w:lvl w:ilvl="2" w:tplc="4009001B">
+      <w:start w:val="1"/>
+      <w:numFmt w:val="lowerRoman"/>
+      <w:lvlText w:val="%3."/>
+      <w:lvlJc w:val="right"/>
+      <w:pPr>
+        <w:ind w:left="2520" w:hanging="180"/>
+      </w:pPr>
+    </w:lvl>
+    <w:lvl w:ilvl="3" w:tplc="4009000F" w:tentative="1">
+      <w:start w:val="1"/>
+      <w:numFmt w:val="decimal"/>
+      <w:lvlText w:val="%4."/>
+      <w:lvlJc w:val="left"/>
+      <w:pPr>
+        <w:ind w:left="3240" w:hanging="360"/>
+      </w:pPr>
+    </w:lvl>
+    <w:lvl w:ilvl="4" w:tplc="40090019" w:tentative="1">
+      <w:start w:val="1"/>
+      <w:numFmt w:val="lowerLetter"/>
+      <w:lvlText w:val="%5."/>
+      <w:lvlJc w:val="left"/>
+      <w:pPr>
+        <w:ind w:left="3960" w:hanging="360"/>
+      </w:pPr>
+    </w:lvl>
+    <w:lvl w:ilvl="5" w:tplc="4009001B" w:tentative="1">
+      <w:start w:val="1"/>
+      <w:numFmt w:val="lowerRoman"/>
+      <w:lvlText w:val="%6."/>
+      <w:lvlJc w:val="right"/>
+      <w:pPr>
+        <w:ind w:left="4680" w:hanging="180"/>
+      </w:pPr>
+    </w:lvl>
+    <w:lvl w:ilvl="6" w:tplc="4009000F" w:tentative="1">
+      <w:start w:val="1"/>
+      <w:numFmt w:val="decimal"/>
+      <w:lvlText w:val="%7."/>
+      <w:lvlJc w:val="left"/>
+      <w:pPr>
+        <w:ind w:left="5400" w:hanging="360"/>
+      </w:pPr>
+    </w:lvl>
+    <w:lvl w:ilvl="7" w:tplc="40090019" w:tentative="1">
+      <w:start w:val="1"/>
+      <w:numFmt w:val="lowerLetter"/>
+      <w:lvlText w:val="%8."/>
+      <w:lvlJc w:val="left"/>
+      <w:pPr>
+        <w:ind w:left="6120" w:hanging="360"/>
+      </w:pPr>
+    </w:lvl>
+    <w:lvl w:ilvl="8" w:tplc="4009001B" w:tentative="1">
+      <w:start w:val="1"/>
+      <w:numFmt w:val="lowerRoman"/>
+      <w:lvlText w:val="%9."/>
+      <w:lvlJc w:val="right"/>
+      <w:pPr>
+        <w:ind w:left="6840" w:hanging="180"/>
+      </w:pPr>
+    </w:lvl>
+  </w:abstractNum>
   <w:num w:numId="1">
     <w:abstractNumId w:val="0"/>
+  </w:num>
+  <w:num w:numId="2">
+    <w:abstractNumId w:val="1"/>
   </w:num>
 </w:numbering>
 </file>
@@ -5770,6 +8198,50 @@
       <w:szCs w:val="26"/>
     </w:rPr>
   </w:style>
+  <w:style w:type="paragraph" w:styleId="Heading3">
+    <w:name w:val="heading 3"/>
+    <w:basedOn w:val="Normal"/>
+    <w:next w:val="Normal"/>
+    <w:link w:val="Heading3Char"/>
+    <w:uiPriority w:val="9"/>
+    <w:unhideWhenUsed/>
+    <w:qFormat/>
+    <w:rsid w:val="00D417E0"/>
+    <w:pPr>
+      <w:keepNext/>
+      <w:keepLines/>
+      <w:spacing w:before="40" w:after="0"/>
+      <w:outlineLvl w:val="2"/>
+    </w:pPr>
+    <w:rPr>
+      <w:rFonts w:asciiTheme="majorHAnsi" w:eastAsiaTheme="majorEastAsia" w:hAnsiTheme="majorHAnsi" w:cstheme="majorBidi"/>
+      <w:color w:val="1F3763" w:themeColor="accent1" w:themeShade="7F"/>
+      <w:sz w:val="24"/>
+      <w:szCs w:val="24"/>
+    </w:rPr>
+  </w:style>
+  <w:style w:type="paragraph" w:styleId="Heading4">
+    <w:name w:val="heading 4"/>
+    <w:basedOn w:val="Normal"/>
+    <w:next w:val="Normal"/>
+    <w:link w:val="Heading4Char"/>
+    <w:uiPriority w:val="9"/>
+    <w:unhideWhenUsed/>
+    <w:qFormat/>
+    <w:rsid w:val="000E435F"/>
+    <w:pPr>
+      <w:keepNext/>
+      <w:keepLines/>
+      <w:spacing w:before="40" w:after="0"/>
+      <w:outlineLvl w:val="3"/>
+    </w:pPr>
+    <w:rPr>
+      <w:rFonts w:asciiTheme="majorHAnsi" w:eastAsiaTheme="majorEastAsia" w:hAnsiTheme="majorHAnsi" w:cstheme="majorBidi"/>
+      <w:i/>
+      <w:iCs/>
+      <w:color w:val="2F5496" w:themeColor="accent1" w:themeShade="BF"/>
+    </w:rPr>
+  </w:style>
   <w:style w:type="character" w:default="1" w:styleId="DefaultParagraphFont">
     <w:name w:val="Default Paragraph Font"/>
     <w:uiPriority w:val="1"/>
@@ -5987,6 +8459,32 @@
       <w:contextualSpacing/>
     </w:pPr>
   </w:style>
+  <w:style w:type="character" w:customStyle="1" w:styleId="Heading3Char">
+    <w:name w:val="Heading 3 Char"/>
+    <w:basedOn w:val="DefaultParagraphFont"/>
+    <w:link w:val="Heading3"/>
+    <w:uiPriority w:val="9"/>
+    <w:rsid w:val="00D417E0"/>
+    <w:rPr>
+      <w:rFonts w:asciiTheme="majorHAnsi" w:eastAsiaTheme="majorEastAsia" w:hAnsiTheme="majorHAnsi" w:cstheme="majorBidi"/>
+      <w:color w:val="1F3763" w:themeColor="accent1" w:themeShade="7F"/>
+      <w:sz w:val="24"/>
+      <w:szCs w:val="24"/>
+    </w:rPr>
+  </w:style>
+  <w:style w:type="character" w:customStyle="1" w:styleId="Heading4Char">
+    <w:name w:val="Heading 4 Char"/>
+    <w:basedOn w:val="DefaultParagraphFont"/>
+    <w:link w:val="Heading4"/>
+    <w:uiPriority w:val="9"/>
+    <w:rsid w:val="000E435F"/>
+    <w:rPr>
+      <w:rFonts w:asciiTheme="majorHAnsi" w:eastAsiaTheme="majorEastAsia" w:hAnsiTheme="majorHAnsi" w:cstheme="majorBidi"/>
+      <w:i/>
+      <w:iCs/>
+      <w:color w:val="2F5496" w:themeColor="accent1" w:themeShade="BF"/>
+    </w:rPr>
+  </w:style>
 </w:styles>
 </file>
 
@@ -6196,7 +8694,7 @@
 </file>
 
 <file path=customXml/itemProps1.xml><?xml version="1.0" encoding="utf-8"?>
-<ds:datastoreItem xmlns:ds="http://schemas.openxmlformats.org/officeDocument/2006/customXml" ds:itemID="{A28A8B80-AF42-431A-B8A3-7E0E6820FA96}">
+<ds:datastoreItem xmlns:ds="http://schemas.openxmlformats.org/officeDocument/2006/customXml" ds:itemID="{4B9E0DE3-6D5B-486F-AD39-D13485FEA984}">
   <ds:schemaRefs>
     <ds:schemaRef ds:uri="http://schemas.openxmlformats.org/officeDocument/2006/bibliography"/>
   </ds:schemaRefs>

</xml_diff>

<commit_message>
Fixed indentation. Yes, indentation, This much code is required just for to get a properly indented output file!
</commit_message>
<xml_diff>
--- a/QC.docx
+++ b/QC.docx
@@ -4,6 +4,13 @@
   <w:body>
     <w:sdt>
       <w:sdtPr>
+        <w:rPr>
+          <w:rFonts w:asciiTheme="minorHAnsi" w:eastAsiaTheme="minorHAnsi" w:hAnsiTheme="minorHAnsi" w:cstheme="minorBidi"/>
+          <w:color w:val="auto"/>
+          <w:sz w:val="22"/>
+          <w:szCs w:val="22"/>
+          <w:lang w:val="en-IN"/>
+        </w:rPr>
         <w:id w:val="-1043140310"/>
         <w:docPartObj>
           <w:docPartGallery w:val="Table of Contents"/>
@@ -12,14 +19,9 @@
       </w:sdtPr>
       <w:sdtEndPr>
         <w:rPr>
-          <w:rFonts w:asciiTheme="minorHAnsi" w:eastAsiaTheme="minorHAnsi" w:hAnsiTheme="minorHAnsi" w:cstheme="minorBidi"/>
           <w:b/>
           <w:bCs/>
           <w:noProof/>
-          <w:color w:val="auto"/>
-          <w:sz w:val="22"/>
-          <w:szCs w:val="22"/>
-          <w:lang w:val="en-IN"/>
         </w:rPr>
       </w:sdtEndPr>
       <w:sdtContent>
@@ -35,7 +37,7 @@
           <w:pPr>
             <w:pStyle w:val="TOC1"/>
             <w:tabs>
-              <w:tab w:val="right" w:leader="dot" w:pos="11443"/>
+              <w:tab w:val="right" w:leader="dot" w:pos="12010"/>
             </w:tabs>
             <w:rPr>
               <w:rFonts w:cstheme="minorBidi"/>
@@ -67,117 +69,70 @@
             </w:rPr>
             <w:fldChar w:fldCharType="separate"/>
           </w:r>
-          <w:bookmarkStart w:id="0" w:name="_GoBack"/>
-          <w:bookmarkEnd w:id="0"/>
-          <w:r>
-            <w:rPr>
-              <w:rStyle w:val="Hyperlink"/>
-              <w:noProof/>
-            </w:rPr>
-            <w:fldChar w:fldCharType="begin"/>
-          </w:r>
-          <w:r>
-            <w:rPr>
-              <w:rStyle w:val="Hyperlink"/>
-              <w:noProof/>
-            </w:rPr>
-            <w:instrText xml:space="preserve"> </w:instrText>
-          </w:r>
-          <w:r>
-            <w:rPr>
-              <w:noProof/>
-            </w:rPr>
-            <w:instrText>HYPERLINK \l "_Toc527814517"</w:instrText>
-          </w:r>
-          <w:r>
-            <w:rPr>
-              <w:rStyle w:val="Hyperlink"/>
-              <w:noProof/>
-            </w:rPr>
-            <w:instrText xml:space="preserve"> </w:instrText>
-          </w:r>
-          <w:r>
-            <w:rPr>
-              <w:rStyle w:val="Hyperlink"/>
-              <w:noProof/>
-            </w:rPr>
-          </w:r>
-          <w:r>
-            <w:rPr>
-              <w:rStyle w:val="Hyperlink"/>
-              <w:noProof/>
-            </w:rPr>
-            <w:fldChar w:fldCharType="separate"/>
-          </w:r>
-          <w:r>
-            <w:rPr>
-              <w:rStyle w:val="Hyperlink"/>
-              <w:noProof/>
-            </w:rPr>
-            <w:t>Introduction</w:t>
-          </w:r>
-          <w:r>
-            <w:rPr>
-              <w:noProof/>
-              <w:webHidden/>
-            </w:rPr>
-            <w:tab/>
-          </w:r>
-          <w:r>
-            <w:rPr>
-              <w:noProof/>
-              <w:webHidden/>
-            </w:rPr>
-            <w:fldChar w:fldCharType="begin"/>
-          </w:r>
-          <w:r>
-            <w:rPr>
-              <w:noProof/>
-              <w:webHidden/>
-            </w:rPr>
-            <w:instrText xml:space="preserve"> PAGEREF _Toc527814517 \h </w:instrText>
-          </w:r>
-          <w:r>
-            <w:rPr>
-              <w:noProof/>
-              <w:webHidden/>
-            </w:rPr>
-          </w:r>
-          <w:r>
-            <w:rPr>
-              <w:noProof/>
-              <w:webHidden/>
-            </w:rPr>
-            <w:fldChar w:fldCharType="separate"/>
-          </w:r>
-          <w:r>
-            <w:rPr>
-              <w:noProof/>
-              <w:webHidden/>
-            </w:rPr>
-            <w:t>1</w:t>
-          </w:r>
-          <w:r>
-            <w:rPr>
-              <w:noProof/>
-              <w:webHidden/>
-            </w:rPr>
-            <w:fldChar w:fldCharType="end"/>
-          </w:r>
-          <w:r>
-            <w:rPr>
-              <w:rStyle w:val="Hyperlink"/>
-              <w:noProof/>
-            </w:rPr>
-            <w:fldChar w:fldCharType="end"/>
-          </w:r>
+          <w:hyperlink w:anchor="_Toc527830481" w:history="1">
+            <w:r>
+              <w:rPr>
+                <w:rStyle w:val="Hyperlink"/>
+                <w:noProof/>
+              </w:rPr>
+              <w:t>Introduction</w:t>
+            </w:r>
+            <w:r>
+              <w:rPr>
+                <w:noProof/>
+                <w:webHidden/>
+              </w:rPr>
+              <w:tab/>
+            </w:r>
+            <w:r>
+              <w:rPr>
+                <w:noProof/>
+                <w:webHidden/>
+              </w:rPr>
+              <w:fldChar w:fldCharType="begin"/>
+            </w:r>
+            <w:r>
+              <w:rPr>
+                <w:noProof/>
+                <w:webHidden/>
+              </w:rPr>
+              <w:instrText xml:space="preserve"> PAGEREF _Toc527830481 \h </w:instrText>
+            </w:r>
+            <w:r>
+              <w:rPr>
+                <w:noProof/>
+                <w:webHidden/>
+              </w:rPr>
+            </w:r>
+            <w:r>
+              <w:rPr>
+                <w:noProof/>
+                <w:webHidden/>
+              </w:rPr>
+              <w:fldChar w:fldCharType="separate"/>
+            </w:r>
+            <w:r>
+              <w:rPr>
+                <w:noProof/>
+                <w:webHidden/>
+              </w:rPr>
+              <w:t>1</w:t>
+            </w:r>
+            <w:r>
+              <w:rPr>
+                <w:noProof/>
+                <w:webHidden/>
+              </w:rPr>
+              <w:fldChar w:fldCharType="end"/>
+            </w:r>
+          </w:hyperlink>
         </w:p>
         <w:p>
           <w:pPr>
             <w:pStyle w:val="TOC2"/>
             <w:tabs>
               <w:tab w:val="left" w:pos="660"/>
-              <w:tab w:val="right" w:leader="dot" w:pos="11443"/>
+              <w:tab w:val="right" w:leader="dot" w:pos="12010"/>
             </w:tabs>
             <w:rPr>
               <w:rFonts w:eastAsiaTheme="minorEastAsia"/>
@@ -185,7 +140,7 @@
               <w:lang w:eastAsia="en-IN"/>
             </w:rPr>
           </w:pPr>
-          <w:hyperlink w:anchor="_Toc527814518" w:history="1">
+          <w:hyperlink w:anchor="_Toc527830482" w:history="1">
             <w:r>
               <w:rPr>
                 <w:rStyle w:val="Hyperlink"/>
@@ -227,7 +182,7 @@
                 <w:noProof/>
                 <w:webHidden/>
               </w:rPr>
-              <w:instrText xml:space="preserve"> PAGEREF _Toc527814518 \h </w:instrText>
+              <w:instrText xml:space="preserve"> PAGEREF _Toc527830482 \h </w:instrText>
             </w:r>
             <w:r>
               <w:rPr>
@@ -263,7 +218,7 @@
             <w:pStyle w:val="TOC2"/>
             <w:tabs>
               <w:tab w:val="left" w:pos="660"/>
-              <w:tab w:val="right" w:leader="dot" w:pos="11443"/>
+              <w:tab w:val="right" w:leader="dot" w:pos="12010"/>
             </w:tabs>
             <w:rPr>
               <w:rFonts w:eastAsiaTheme="minorEastAsia"/>
@@ -271,7 +226,7 @@
               <w:lang w:eastAsia="en-IN"/>
             </w:rPr>
           </w:pPr>
-          <w:hyperlink w:anchor="_Toc527814519" w:history="1">
+          <w:hyperlink w:anchor="_Toc527830483" w:history="1">
             <w:r>
               <w:rPr>
                 <w:rStyle w:val="Hyperlink"/>
@@ -313,7 +268,7 @@
                 <w:noProof/>
                 <w:webHidden/>
               </w:rPr>
-              <w:instrText xml:space="preserve"> PAGEREF _Toc527814519 \h </w:instrText>
+              <w:instrText xml:space="preserve"> PAGEREF _Toc527830483 \h </w:instrText>
             </w:r>
             <w:r>
               <w:rPr>
@@ -348,7 +303,7 @@
           <w:pPr>
             <w:pStyle w:val="TOC3"/>
             <w:tabs>
-              <w:tab w:val="right" w:leader="dot" w:pos="11443"/>
+              <w:tab w:val="right" w:leader="dot" w:pos="12010"/>
             </w:tabs>
             <w:rPr>
               <w:rFonts w:cstheme="minorBidi"/>
@@ -356,7 +311,7 @@
               <w:lang w:val="en-IN" w:eastAsia="en-IN"/>
             </w:rPr>
           </w:pPr>
-          <w:hyperlink w:anchor="_Toc527814520" w:history="1">
+          <w:hyperlink w:anchor="_Toc527830484" w:history="1">
             <w:r>
               <w:rPr>
                 <w:rStyle w:val="Hyperlink"/>
@@ -383,7 +338,7 @@
                 <w:noProof/>
                 <w:webHidden/>
               </w:rPr>
-              <w:instrText xml:space="preserve"> PAGEREF _Toc527814520 \h </w:instrText>
+              <w:instrText xml:space="preserve"> PAGEREF _Toc527830484 \h </w:instrText>
             </w:r>
             <w:r>
               <w:rPr>
@@ -418,7 +373,7 @@
           <w:pPr>
             <w:pStyle w:val="TOC3"/>
             <w:tabs>
-              <w:tab w:val="right" w:leader="dot" w:pos="11443"/>
+              <w:tab w:val="right" w:leader="dot" w:pos="12010"/>
             </w:tabs>
             <w:rPr>
               <w:rFonts w:cstheme="minorBidi"/>
@@ -426,7 +381,7 @@
               <w:lang w:val="en-IN" w:eastAsia="en-IN"/>
             </w:rPr>
           </w:pPr>
-          <w:hyperlink w:anchor="_Toc527814521" w:history="1">
+          <w:hyperlink w:anchor="_Toc527830485" w:history="1">
             <w:r>
               <w:rPr>
                 <w:rStyle w:val="Hyperlink"/>
@@ -453,7 +408,7 @@
                 <w:noProof/>
                 <w:webHidden/>
               </w:rPr>
-              <w:instrText xml:space="preserve"> PAGEREF _Toc527814521 \h </w:instrText>
+              <w:instrText xml:space="preserve"> PAGEREF _Toc527830485 \h </w:instrText>
             </w:r>
             <w:r>
               <w:rPr>
@@ -488,7 +443,7 @@
           <w:pPr>
             <w:pStyle w:val="TOC3"/>
             <w:tabs>
-              <w:tab w:val="right" w:leader="dot" w:pos="11443"/>
+              <w:tab w:val="right" w:leader="dot" w:pos="12010"/>
             </w:tabs>
             <w:rPr>
               <w:rFonts w:cstheme="minorBidi"/>
@@ -496,7 +451,7 @@
               <w:lang w:val="en-IN" w:eastAsia="en-IN"/>
             </w:rPr>
           </w:pPr>
-          <w:hyperlink w:anchor="_Toc527814522" w:history="1">
+          <w:hyperlink w:anchor="_Toc527830486" w:history="1">
             <w:r>
               <w:rPr>
                 <w:rStyle w:val="Hyperlink"/>
@@ -523,7 +478,7 @@
                 <w:noProof/>
                 <w:webHidden/>
               </w:rPr>
-              <w:instrText xml:space="preserve"> PAGEREF _Toc527814522 \h </w:instrText>
+              <w:instrText xml:space="preserve"> PAGEREF _Toc527830486 \h </w:instrText>
             </w:r>
             <w:r>
               <w:rPr>
@@ -558,7 +513,7 @@
           <w:pPr>
             <w:pStyle w:val="TOC3"/>
             <w:tabs>
-              <w:tab w:val="right" w:leader="dot" w:pos="11443"/>
+              <w:tab w:val="right" w:leader="dot" w:pos="12010"/>
             </w:tabs>
             <w:rPr>
               <w:rFonts w:cstheme="minorBidi"/>
@@ -566,7 +521,7 @@
               <w:lang w:val="en-IN" w:eastAsia="en-IN"/>
             </w:rPr>
           </w:pPr>
-          <w:hyperlink w:anchor="_Toc527814523" w:history="1">
+          <w:hyperlink w:anchor="_Toc527830487" w:history="1">
             <w:r>
               <w:rPr>
                 <w:rStyle w:val="Hyperlink"/>
@@ -593,7 +548,7 @@
                 <w:noProof/>
                 <w:webHidden/>
               </w:rPr>
-              <w:instrText xml:space="preserve"> PAGEREF _Toc527814523 \h </w:instrText>
+              <w:instrText xml:space="preserve"> PAGEREF _Toc527830487 \h </w:instrText>
             </w:r>
             <w:r>
               <w:rPr>
@@ -628,7 +583,7 @@
           <w:pPr>
             <w:pStyle w:val="TOC3"/>
             <w:tabs>
-              <w:tab w:val="right" w:leader="dot" w:pos="11443"/>
+              <w:tab w:val="right" w:leader="dot" w:pos="12010"/>
             </w:tabs>
             <w:rPr>
               <w:rFonts w:cstheme="minorBidi"/>
@@ -636,7 +591,7 @@
               <w:lang w:val="en-IN" w:eastAsia="en-IN"/>
             </w:rPr>
           </w:pPr>
-          <w:hyperlink w:anchor="_Toc527814524" w:history="1">
+          <w:hyperlink w:anchor="_Toc527830488" w:history="1">
             <w:r>
               <w:rPr>
                 <w:rStyle w:val="Hyperlink"/>
@@ -663,7 +618,7 @@
                 <w:noProof/>
                 <w:webHidden/>
               </w:rPr>
-              <w:instrText xml:space="preserve"> PAGEREF _Toc527814524 \h </w:instrText>
+              <w:instrText xml:space="preserve"> PAGEREF _Toc527830488 \h </w:instrText>
             </w:r>
             <w:r>
               <w:rPr>
@@ -698,7 +653,7 @@
           <w:pPr>
             <w:pStyle w:val="TOC3"/>
             <w:tabs>
-              <w:tab w:val="right" w:leader="dot" w:pos="11443"/>
+              <w:tab w:val="right" w:leader="dot" w:pos="12010"/>
             </w:tabs>
             <w:rPr>
               <w:rFonts w:cstheme="minorBidi"/>
@@ -706,7 +661,7 @@
               <w:lang w:val="en-IN" w:eastAsia="en-IN"/>
             </w:rPr>
           </w:pPr>
-          <w:hyperlink w:anchor="_Toc527814525" w:history="1">
+          <w:hyperlink w:anchor="_Toc527830489" w:history="1">
             <w:r>
               <w:rPr>
                 <w:rStyle w:val="Hyperlink"/>
@@ -733,7 +688,7 @@
                 <w:noProof/>
                 <w:webHidden/>
               </w:rPr>
-              <w:instrText xml:space="preserve"> PAGEREF _Toc527814525 \h </w:instrText>
+              <w:instrText xml:space="preserve"> PAGEREF _Toc527830489 \h </w:instrText>
             </w:r>
             <w:r>
               <w:rPr>
@@ -768,7 +723,7 @@
           <w:pPr>
             <w:pStyle w:val="TOC3"/>
             <w:tabs>
-              <w:tab w:val="right" w:leader="dot" w:pos="11443"/>
+              <w:tab w:val="right" w:leader="dot" w:pos="12010"/>
             </w:tabs>
             <w:rPr>
               <w:rFonts w:cstheme="minorBidi"/>
@@ -776,7 +731,7 @@
               <w:lang w:val="en-IN" w:eastAsia="en-IN"/>
             </w:rPr>
           </w:pPr>
-          <w:hyperlink w:anchor="_Toc527814526" w:history="1">
+          <w:hyperlink w:anchor="_Toc527830490" w:history="1">
             <w:r>
               <w:rPr>
                 <w:rStyle w:val="Hyperlink"/>
@@ -803,7 +758,7 @@
                 <w:noProof/>
                 <w:webHidden/>
               </w:rPr>
-              <w:instrText xml:space="preserve"> PAGEREF _Toc527814526 \h </w:instrText>
+              <w:instrText xml:space="preserve"> PAGEREF _Toc527830490 \h </w:instrText>
             </w:r>
             <w:r>
               <w:rPr>
@@ -838,7 +793,7 @@
           <w:pPr>
             <w:pStyle w:val="TOC3"/>
             <w:tabs>
-              <w:tab w:val="right" w:leader="dot" w:pos="11443"/>
+              <w:tab w:val="right" w:leader="dot" w:pos="12010"/>
             </w:tabs>
             <w:rPr>
               <w:rFonts w:cstheme="minorBidi"/>
@@ -846,7 +801,7 @@
               <w:lang w:val="en-IN" w:eastAsia="en-IN"/>
             </w:rPr>
           </w:pPr>
-          <w:hyperlink w:anchor="_Toc527814527" w:history="1">
+          <w:hyperlink w:anchor="_Toc527830491" w:history="1">
             <w:r>
               <w:rPr>
                 <w:rStyle w:val="Hyperlink"/>
@@ -873,7 +828,7 @@
                 <w:noProof/>
                 <w:webHidden/>
               </w:rPr>
-              <w:instrText xml:space="preserve"> PAGEREF _Toc527814527 \h </w:instrText>
+              <w:instrText xml:space="preserve"> PAGEREF _Toc527830491 \h </w:instrText>
             </w:r>
             <w:r>
               <w:rPr>
@@ -908,7 +863,7 @@
           <w:pPr>
             <w:pStyle w:val="TOC3"/>
             <w:tabs>
-              <w:tab w:val="right" w:leader="dot" w:pos="11443"/>
+              <w:tab w:val="right" w:leader="dot" w:pos="12010"/>
             </w:tabs>
             <w:rPr>
               <w:rFonts w:cstheme="minorBidi"/>
@@ -916,7 +871,7 @@
               <w:lang w:val="en-IN" w:eastAsia="en-IN"/>
             </w:rPr>
           </w:pPr>
-          <w:hyperlink w:anchor="_Toc527814528" w:history="1">
+          <w:hyperlink w:anchor="_Toc527830492" w:history="1">
             <w:r>
               <w:rPr>
                 <w:rStyle w:val="Hyperlink"/>
@@ -943,7 +898,7 @@
                 <w:noProof/>
                 <w:webHidden/>
               </w:rPr>
-              <w:instrText xml:space="preserve"> PAGEREF _Toc527814528 \h </w:instrText>
+              <w:instrText xml:space="preserve"> PAGEREF _Toc527830492 \h </w:instrText>
             </w:r>
             <w:r>
               <w:rPr>
@@ -978,7 +933,7 @@
           <w:pPr>
             <w:pStyle w:val="TOC3"/>
             <w:tabs>
-              <w:tab w:val="right" w:leader="dot" w:pos="11443"/>
+              <w:tab w:val="right" w:leader="dot" w:pos="12010"/>
             </w:tabs>
             <w:rPr>
               <w:rFonts w:cstheme="minorBidi"/>
@@ -986,7 +941,7 @@
               <w:lang w:val="en-IN" w:eastAsia="en-IN"/>
             </w:rPr>
           </w:pPr>
-          <w:hyperlink w:anchor="_Toc527814529" w:history="1">
+          <w:hyperlink w:anchor="_Toc527830493" w:history="1">
             <w:r>
               <w:rPr>
                 <w:rStyle w:val="Hyperlink"/>
@@ -1013,7 +968,7 @@
                 <w:noProof/>
                 <w:webHidden/>
               </w:rPr>
-              <w:instrText xml:space="preserve"> PAGEREF _Toc527814529 \h </w:instrText>
+              <w:instrText xml:space="preserve"> PAGEREF _Toc527830493 \h </w:instrText>
             </w:r>
             <w:r>
               <w:rPr>
@@ -1048,7 +1003,7 @@
           <w:pPr>
             <w:pStyle w:val="TOC3"/>
             <w:tabs>
-              <w:tab w:val="right" w:leader="dot" w:pos="11443"/>
+              <w:tab w:val="right" w:leader="dot" w:pos="12010"/>
             </w:tabs>
             <w:rPr>
               <w:rFonts w:cstheme="minorBidi"/>
@@ -1056,7 +1011,7 @@
               <w:lang w:val="en-IN" w:eastAsia="en-IN"/>
             </w:rPr>
           </w:pPr>
-          <w:hyperlink w:anchor="_Toc527814530" w:history="1">
+          <w:hyperlink w:anchor="_Toc527830494" w:history="1">
             <w:r>
               <w:rPr>
                 <w:rStyle w:val="Hyperlink"/>
@@ -1083,7 +1038,7 @@
                 <w:noProof/>
                 <w:webHidden/>
               </w:rPr>
-              <w:instrText xml:space="preserve"> PAGEREF _Toc527814530 \h </w:instrText>
+              <w:instrText xml:space="preserve"> PAGEREF _Toc527830494 \h </w:instrText>
             </w:r>
             <w:r>
               <w:rPr>
@@ -1118,7 +1073,7 @@
           <w:pPr>
             <w:pStyle w:val="TOC3"/>
             <w:tabs>
-              <w:tab w:val="right" w:leader="dot" w:pos="11443"/>
+              <w:tab w:val="right" w:leader="dot" w:pos="12010"/>
             </w:tabs>
             <w:rPr>
               <w:rFonts w:cstheme="minorBidi"/>
@@ -1126,7 +1081,7 @@
               <w:lang w:val="en-IN" w:eastAsia="en-IN"/>
             </w:rPr>
           </w:pPr>
-          <w:hyperlink w:anchor="_Toc527814531" w:history="1">
+          <w:hyperlink w:anchor="_Toc527830495" w:history="1">
             <w:r>
               <w:rPr>
                 <w:rStyle w:val="Hyperlink"/>
@@ -1153,7 +1108,7 @@
                 <w:noProof/>
                 <w:webHidden/>
               </w:rPr>
-              <w:instrText xml:space="preserve"> PAGEREF _Toc527814531 \h </w:instrText>
+              <w:instrText xml:space="preserve"> PAGEREF _Toc527830495 \h </w:instrText>
             </w:r>
             <w:r>
               <w:rPr>
@@ -1188,7 +1143,7 @@
           <w:pPr>
             <w:pStyle w:val="TOC3"/>
             <w:tabs>
-              <w:tab w:val="right" w:leader="dot" w:pos="11443"/>
+              <w:tab w:val="right" w:leader="dot" w:pos="12010"/>
             </w:tabs>
             <w:rPr>
               <w:rFonts w:cstheme="minorBidi"/>
@@ -1196,7 +1151,7 @@
               <w:lang w:val="en-IN" w:eastAsia="en-IN"/>
             </w:rPr>
           </w:pPr>
-          <w:hyperlink w:anchor="_Toc527814532" w:history="1">
+          <w:hyperlink w:anchor="_Toc527830496" w:history="1">
             <w:r>
               <w:rPr>
                 <w:rStyle w:val="Hyperlink"/>
@@ -1223,7 +1178,7 @@
                 <w:noProof/>
                 <w:webHidden/>
               </w:rPr>
-              <w:instrText xml:space="preserve"> PAGEREF _Toc527814532 \h </w:instrText>
+              <w:instrText xml:space="preserve"> PAGEREF _Toc527830496 \h </w:instrText>
             </w:r>
             <w:r>
               <w:rPr>
@@ -1258,7 +1213,7 @@
           <w:pPr>
             <w:pStyle w:val="TOC3"/>
             <w:tabs>
-              <w:tab w:val="right" w:leader="dot" w:pos="11443"/>
+              <w:tab w:val="right" w:leader="dot" w:pos="12010"/>
             </w:tabs>
             <w:rPr>
               <w:rFonts w:cstheme="minorBidi"/>
@@ -1266,7 +1221,7 @@
               <w:lang w:val="en-IN" w:eastAsia="en-IN"/>
             </w:rPr>
           </w:pPr>
-          <w:hyperlink w:anchor="_Toc527814533" w:history="1">
+          <w:hyperlink w:anchor="_Toc527830497" w:history="1">
             <w:r>
               <w:rPr>
                 <w:rStyle w:val="Hyperlink"/>
@@ -1293,7 +1248,7 @@
                 <w:noProof/>
                 <w:webHidden/>
               </w:rPr>
-              <w:instrText xml:space="preserve"> PAGEREF _Toc527814533 \h </w:instrText>
+              <w:instrText xml:space="preserve"> PAGEREF _Toc527830497 \h </w:instrText>
             </w:r>
             <w:r>
               <w:rPr>
@@ -1328,7 +1283,7 @@
           <w:pPr>
             <w:pStyle w:val="TOC3"/>
             <w:tabs>
-              <w:tab w:val="right" w:leader="dot" w:pos="11443"/>
+              <w:tab w:val="right" w:leader="dot" w:pos="12010"/>
             </w:tabs>
             <w:rPr>
               <w:rFonts w:cstheme="minorBidi"/>
@@ -1336,7 +1291,7 @@
               <w:lang w:val="en-IN" w:eastAsia="en-IN"/>
             </w:rPr>
           </w:pPr>
-          <w:hyperlink w:anchor="_Toc527814534" w:history="1">
+          <w:hyperlink w:anchor="_Toc527830498" w:history="1">
             <w:r>
               <w:rPr>
                 <w:rStyle w:val="Hyperlink"/>
@@ -1363,7 +1318,7 @@
                 <w:noProof/>
                 <w:webHidden/>
               </w:rPr>
-              <w:instrText xml:space="preserve"> PAGEREF _Toc527814534 \h </w:instrText>
+              <w:instrText xml:space="preserve"> PAGEREF _Toc527830498 \h </w:instrText>
             </w:r>
             <w:r>
               <w:rPr>
@@ -1398,7 +1353,7 @@
           <w:pPr>
             <w:pStyle w:val="TOC3"/>
             <w:tabs>
-              <w:tab w:val="right" w:leader="dot" w:pos="11443"/>
+              <w:tab w:val="right" w:leader="dot" w:pos="12010"/>
             </w:tabs>
             <w:rPr>
               <w:rFonts w:cstheme="minorBidi"/>
@@ -1406,13 +1361,13 @@
               <w:lang w:val="en-IN" w:eastAsia="en-IN"/>
             </w:rPr>
           </w:pPr>
-          <w:hyperlink w:anchor="_Toc527814535" w:history="1">
+          <w:hyperlink w:anchor="_Toc527830499" w:history="1">
             <w:r>
               <w:rPr>
                 <w:rStyle w:val="Hyperlink"/>
                 <w:noProof/>
               </w:rPr>
-              <w:t>&lt;else if&gt;</w:t>
+              <w:t>&lt;elif&gt;</w:t>
             </w:r>
             <w:r>
               <w:rPr>
@@ -1433,7 +1388,7 @@
                 <w:noProof/>
                 <w:webHidden/>
               </w:rPr>
-              <w:instrText xml:space="preserve"> PAGEREF _Toc527814535 \h </w:instrText>
+              <w:instrText xml:space="preserve"> PAGEREF _Toc527830499 \h </w:instrText>
             </w:r>
             <w:r>
               <w:rPr>
@@ -1468,7 +1423,7 @@
           <w:pPr>
             <w:pStyle w:val="TOC3"/>
             <w:tabs>
-              <w:tab w:val="right" w:leader="dot" w:pos="11443"/>
+              <w:tab w:val="right" w:leader="dot" w:pos="12010"/>
             </w:tabs>
             <w:rPr>
               <w:rFonts w:cstheme="minorBidi"/>
@@ -1476,7 +1431,7 @@
               <w:lang w:val="en-IN" w:eastAsia="en-IN"/>
             </w:rPr>
           </w:pPr>
-          <w:hyperlink w:anchor="_Toc527814536" w:history="1">
+          <w:hyperlink w:anchor="_Toc527830500" w:history="1">
             <w:r>
               <w:rPr>
                 <w:rStyle w:val="Hyperlink"/>
@@ -1503,7 +1458,7 @@
                 <w:noProof/>
                 <w:webHidden/>
               </w:rPr>
-              <w:instrText xml:space="preserve"> PAGEREF _Toc527814536 \h </w:instrText>
+              <w:instrText xml:space="preserve"> PAGEREF _Toc527830500 \h </w:instrText>
             </w:r>
             <w:r>
               <w:rPr>
@@ -1538,7 +1493,7 @@
           <w:pPr>
             <w:pStyle w:val="TOC3"/>
             <w:tabs>
-              <w:tab w:val="right" w:leader="dot" w:pos="11443"/>
+              <w:tab w:val="right" w:leader="dot" w:pos="12010"/>
             </w:tabs>
             <w:rPr>
               <w:rFonts w:cstheme="minorBidi"/>
@@ -1546,7 +1501,7 @@
               <w:lang w:val="en-IN" w:eastAsia="en-IN"/>
             </w:rPr>
           </w:pPr>
-          <w:hyperlink w:anchor="_Toc527814537" w:history="1">
+          <w:hyperlink w:anchor="_Toc527830501" w:history="1">
             <w:r>
               <w:rPr>
                 <w:rStyle w:val="Hyperlink"/>
@@ -1573,7 +1528,7 @@
                 <w:noProof/>
                 <w:webHidden/>
               </w:rPr>
-              <w:instrText xml:space="preserve"> PAGEREF _Toc527814537 \h </w:instrText>
+              <w:instrText xml:space="preserve"> PAGEREF _Toc527830501 \h </w:instrText>
             </w:r>
             <w:r>
               <w:rPr>
@@ -1608,7 +1563,7 @@
           <w:pPr>
             <w:pStyle w:val="TOC3"/>
             <w:tabs>
-              <w:tab w:val="right" w:leader="dot" w:pos="11443"/>
+              <w:tab w:val="right" w:leader="dot" w:pos="12010"/>
             </w:tabs>
             <w:rPr>
               <w:rFonts w:cstheme="minorBidi"/>
@@ -1616,7 +1571,7 @@
               <w:lang w:val="en-IN" w:eastAsia="en-IN"/>
             </w:rPr>
           </w:pPr>
-          <w:hyperlink w:anchor="_Toc527814538" w:history="1">
+          <w:hyperlink w:anchor="_Toc527830502" w:history="1">
             <w:r>
               <w:rPr>
                 <w:rStyle w:val="Hyperlink"/>
@@ -1643,7 +1598,7 @@
                 <w:noProof/>
                 <w:webHidden/>
               </w:rPr>
-              <w:instrText xml:space="preserve"> PAGEREF _Toc527814538 \h </w:instrText>
+              <w:instrText xml:space="preserve"> PAGEREF _Toc527830502 \h </w:instrText>
             </w:r>
             <w:r>
               <w:rPr>
@@ -1678,7 +1633,7 @@
           <w:pPr>
             <w:pStyle w:val="TOC3"/>
             <w:tabs>
-              <w:tab w:val="right" w:leader="dot" w:pos="11443"/>
+              <w:tab w:val="right" w:leader="dot" w:pos="12010"/>
             </w:tabs>
             <w:rPr>
               <w:rFonts w:cstheme="minorBidi"/>
@@ -1686,7 +1641,7 @@
               <w:lang w:val="en-IN" w:eastAsia="en-IN"/>
             </w:rPr>
           </w:pPr>
-          <w:hyperlink w:anchor="_Toc527814539" w:history="1">
+          <w:hyperlink w:anchor="_Toc527830503" w:history="1">
             <w:r>
               <w:rPr>
                 <w:rStyle w:val="Hyperlink"/>
@@ -1713,7 +1668,7 @@
                 <w:noProof/>
                 <w:webHidden/>
               </w:rPr>
-              <w:instrText xml:space="preserve"> PAGEREF _Toc527814539 \h </w:instrText>
+              <w:instrText xml:space="preserve"> PAGEREF _Toc527830503 \h </w:instrText>
             </w:r>
             <w:r>
               <w:rPr>
@@ -1748,7 +1703,7 @@
           <w:pPr>
             <w:pStyle w:val="TOC1"/>
             <w:tabs>
-              <w:tab w:val="right" w:leader="dot" w:pos="11443"/>
+              <w:tab w:val="right" w:leader="dot" w:pos="12010"/>
             </w:tabs>
             <w:rPr>
               <w:rFonts w:cstheme="minorBidi"/>
@@ -1756,7 +1711,7 @@
               <w:lang w:val="en-IN" w:eastAsia="en-IN"/>
             </w:rPr>
           </w:pPr>
-          <w:hyperlink w:anchor="_Toc527814540" w:history="1">
+          <w:hyperlink w:anchor="_Toc527830504" w:history="1">
             <w:r>
               <w:rPr>
                 <w:rStyle w:val="Hyperlink"/>
@@ -1783,7 +1738,7 @@
                 <w:noProof/>
                 <w:webHidden/>
               </w:rPr>
-              <w:instrText xml:space="preserve"> PAGEREF _Toc527814540 \h </w:instrText>
+              <w:instrText xml:space="preserve"> PAGEREF _Toc527830504 \h </w:instrText>
             </w:r>
             <w:r>
               <w:rPr>
@@ -1818,7 +1773,7 @@
           <w:pPr>
             <w:pStyle w:val="TOC3"/>
             <w:tabs>
-              <w:tab w:val="right" w:leader="dot" w:pos="11443"/>
+              <w:tab w:val="right" w:leader="dot" w:pos="12010"/>
             </w:tabs>
             <w:rPr>
               <w:rFonts w:cstheme="minorBidi"/>
@@ -1826,7 +1781,7 @@
               <w:lang w:val="en-IN" w:eastAsia="en-IN"/>
             </w:rPr>
           </w:pPr>
-          <w:hyperlink w:anchor="_Toc527814541" w:history="1">
+          <w:hyperlink w:anchor="_Toc527830505" w:history="1">
             <w:r>
               <w:rPr>
                 <w:rStyle w:val="Hyperlink"/>
@@ -1853,7 +1808,7 @@
                 <w:noProof/>
                 <w:webHidden/>
               </w:rPr>
-              <w:instrText xml:space="preserve"> PAGEREF _Toc527814541 \h </w:instrText>
+              <w:instrText xml:space="preserve"> PAGEREF _Toc527830505 \h </w:instrText>
             </w:r>
             <w:r>
               <w:rPr>
@@ -1888,7 +1843,7 @@
           <w:pPr>
             <w:pStyle w:val="TOC3"/>
             <w:tabs>
-              <w:tab w:val="right" w:leader="dot" w:pos="11443"/>
+              <w:tab w:val="right" w:leader="dot" w:pos="12010"/>
             </w:tabs>
             <w:rPr>
               <w:rFonts w:cstheme="minorBidi"/>
@@ -1896,7 +1851,7 @@
               <w:lang w:val="en-IN" w:eastAsia="en-IN"/>
             </w:rPr>
           </w:pPr>
-          <w:hyperlink w:anchor="_Toc527814542" w:history="1">
+          <w:hyperlink w:anchor="_Toc527830506" w:history="1">
             <w:r>
               <w:rPr>
                 <w:rStyle w:val="Hyperlink"/>
@@ -1923,7 +1878,7 @@
                 <w:noProof/>
                 <w:webHidden/>
               </w:rPr>
-              <w:instrText xml:space="preserve"> PAGEREF _Toc527814542 \h </w:instrText>
+              <w:instrText xml:space="preserve"> PAGEREF _Toc527830506 \h </w:instrText>
             </w:r>
             <w:r>
               <w:rPr>
@@ -1958,7 +1913,7 @@
           <w:pPr>
             <w:pStyle w:val="TOC3"/>
             <w:tabs>
-              <w:tab w:val="right" w:leader="dot" w:pos="11443"/>
+              <w:tab w:val="right" w:leader="dot" w:pos="12010"/>
             </w:tabs>
             <w:rPr>
               <w:rFonts w:cstheme="minorBidi"/>
@@ -1966,7 +1921,7 @@
               <w:lang w:val="en-IN" w:eastAsia="en-IN"/>
             </w:rPr>
           </w:pPr>
-          <w:hyperlink w:anchor="_Toc527814543" w:history="1">
+          <w:hyperlink w:anchor="_Toc527830507" w:history="1">
             <w:r>
               <w:rPr>
                 <w:rStyle w:val="Hyperlink"/>
@@ -1993,7 +1948,7 @@
                 <w:noProof/>
                 <w:webHidden/>
               </w:rPr>
-              <w:instrText xml:space="preserve"> PAGEREF _Toc527814543 \h </w:instrText>
+              <w:instrText xml:space="preserve"> PAGEREF _Toc527830507 \h </w:instrText>
             </w:r>
             <w:r>
               <w:rPr>
@@ -2028,7 +1983,7 @@
           <w:pPr>
             <w:pStyle w:val="TOC3"/>
             <w:tabs>
-              <w:tab w:val="right" w:leader="dot" w:pos="11443"/>
+              <w:tab w:val="right" w:leader="dot" w:pos="12010"/>
             </w:tabs>
             <w:rPr>
               <w:rFonts w:cstheme="minorBidi"/>
@@ -2036,7 +1991,7 @@
               <w:lang w:val="en-IN" w:eastAsia="en-IN"/>
             </w:rPr>
           </w:pPr>
-          <w:hyperlink w:anchor="_Toc527814544" w:history="1">
+          <w:hyperlink w:anchor="_Toc527830508" w:history="1">
             <w:r>
               <w:rPr>
                 <w:rStyle w:val="Hyperlink"/>
@@ -2063,7 +2018,7 @@
                 <w:noProof/>
                 <w:webHidden/>
               </w:rPr>
-              <w:instrText xml:space="preserve"> PAGEREF _Toc527814544 \h </w:instrText>
+              <w:instrText xml:space="preserve"> PAGEREF _Toc527830508 \h </w:instrText>
             </w:r>
             <w:r>
               <w:rPr>
@@ -2113,11 +2068,13 @@
       <w:r>
         <w:t xml:space="preserve"> </w:t>
       </w:r>
-      <w:bookmarkStart w:id="1" w:name="_Toc527814517"/>
+      <w:bookmarkStart w:id="0" w:name="_Toc527830481"/>
+      <w:bookmarkStart w:id="1" w:name="_GoBack"/>
+      <w:bookmarkEnd w:id="1"/>
       <w:r>
         <w:t>Introduction</w:t>
       </w:r>
-      <w:bookmarkEnd w:id="1"/>
+      <w:bookmarkEnd w:id="0"/>
     </w:p>
     <w:p>
       <w:pPr>
@@ -2127,7 +2084,7 @@
           <w:numId w:val="2"/>
         </w:numPr>
       </w:pPr>
-      <w:bookmarkStart w:id="2" w:name="_Toc527814518"/>
+      <w:bookmarkStart w:id="2" w:name="_Toc527830482"/>
       <w:r>
         <w:t>Notation explanation:</w:t>
       </w:r>
@@ -2141,7 +2098,6 @@
           <w:numId w:val="2"/>
         </w:numPr>
       </w:pPr>
-      <w:proofErr w:type="gramStart"/>
       <w:r>
         <w:t>!</w:t>
       </w:r>
@@ -2150,7 +2106,6 @@
         <w:t>xyz</w:t>
       </w:r>
       <w:proofErr w:type="spellEnd"/>
-      <w:proofErr w:type="gramEnd"/>
       <w:r>
         <w:t>! means that “</w:t>
       </w:r>
@@ -2171,7 +2126,6 @@
           <w:numId w:val="2"/>
         </w:numPr>
       </w:pPr>
-      <w:proofErr w:type="gramStart"/>
       <w:r>
         <w:t>.!</w:t>
       </w:r>
@@ -2183,16 +2137,10 @@
       <w:r>
         <w:t>!.</w:t>
       </w:r>
-      <w:proofErr w:type="gramEnd"/>
       <w:r>
-        <w:t xml:space="preserve"> is </w:t>
-      </w:r>
-      <w:proofErr w:type="gramStart"/>
-      <w:r>
-        <w:t>like !</w:t>
+        <w:t xml:space="preserve"> is like !</w:t>
       </w:r>
       <w:proofErr w:type="spellStart"/>
-      <w:proofErr w:type="gramEnd"/>
       <w:r>
         <w:t>xyz</w:t>
       </w:r>
@@ -2224,7 +2172,6 @@
           <w:numId w:val="2"/>
         </w:numPr>
       </w:pPr>
-      <w:proofErr w:type="gramStart"/>
       <w:r>
         <w:t>?</w:t>
       </w:r>
@@ -2233,7 +2180,6 @@
         <w:t>xyz</w:t>
       </w:r>
       <w:proofErr w:type="spellEnd"/>
-      <w:proofErr w:type="gramEnd"/>
       <w:r>
         <w:t>? means that “</w:t>
       </w:r>
@@ -2254,7 +2200,6 @@
           <w:numId w:val="2"/>
         </w:numPr>
       </w:pPr>
-      <w:proofErr w:type="gramStart"/>
       <w:r>
         <w:t>.?</w:t>
       </w:r>
@@ -2264,18 +2209,9 @@
       </w:r>
       <w:proofErr w:type="spellEnd"/>
       <w:r>
-        <w:t>?.</w:t>
-      </w:r>
-      <w:proofErr w:type="gramEnd"/>
-      <w:r>
-        <w:t xml:space="preserve"> is </w:t>
-      </w:r>
-      <w:proofErr w:type="gramStart"/>
-      <w:r>
-        <w:t>like ?</w:t>
+        <w:t>?. is like ?</w:t>
       </w:r>
       <w:proofErr w:type="spellStart"/>
-      <w:proofErr w:type="gramEnd"/>
       <w:r>
         <w:t>xyz</w:t>
       </w:r>
@@ -2304,7 +2240,6 @@
           <w:numId w:val="2"/>
         </w:numPr>
       </w:pPr>
-      <w:proofErr w:type="gramStart"/>
       <w:r>
         <w:t>.!</w:t>
       </w:r>
@@ -2317,7 +2252,6 @@
         <w:t>!.!</w:t>
       </w:r>
       <w:proofErr w:type="spellStart"/>
-      <w:proofErr w:type="gramEnd"/>
       <w:r>
         <w:t>abc</w:t>
       </w:r>
@@ -2362,7 +2296,7 @@
           <w:numId w:val="2"/>
         </w:numPr>
       </w:pPr>
-      <w:bookmarkStart w:id="3" w:name="_Toc527814519"/>
+      <w:bookmarkStart w:id="3" w:name="_Toc527830483"/>
       <w:r>
         <w:t>Tag Documentation table</w:t>
       </w:r>
@@ -2371,16 +2305,16 @@
     <w:tbl>
       <w:tblPr>
         <w:tblStyle w:val="TableGrid"/>
-        <w:tblW w:w="0" w:type="auto"/>
+        <w:tblW w:w="12044" w:type="dxa"/>
         <w:tblLayout w:type="fixed"/>
         <w:tblLook w:val="04A0" w:firstRow="1" w:lastRow="0" w:firstColumn="1" w:lastColumn="0" w:noHBand="0" w:noVBand="1"/>
       </w:tblPr>
       <w:tblGrid>
         <w:gridCol w:w="1696"/>
-        <w:gridCol w:w="993"/>
-        <w:gridCol w:w="3118"/>
+        <w:gridCol w:w="1134"/>
+        <w:gridCol w:w="3119"/>
         <w:gridCol w:w="1843"/>
-        <w:gridCol w:w="3793"/>
+        <w:gridCol w:w="4252"/>
       </w:tblGrid>
       <w:tr>
         <w:tc>
@@ -2408,7 +2342,7 @@
         </w:tc>
         <w:tc>
           <w:tcPr>
-            <w:tcW w:w="993" w:type="dxa"/>
+            <w:tcW w:w="1134" w:type="dxa"/>
             <w:vAlign w:val="center"/>
           </w:tcPr>
           <w:p>
@@ -2428,7 +2362,7 @@
         </w:tc>
         <w:tc>
           <w:tcPr>
-            <w:tcW w:w="3118" w:type="dxa"/>
+            <w:tcW w:w="3119" w:type="dxa"/>
             <w:vAlign w:val="center"/>
           </w:tcPr>
           <w:p>
@@ -2468,7 +2402,7 @@
         </w:tc>
         <w:tc>
           <w:tcPr>
-            <w:tcW w:w="3793" w:type="dxa"/>
+            <w:tcW w:w="4252" w:type="dxa"/>
             <w:vAlign w:val="center"/>
           </w:tcPr>
           <w:p>
@@ -2499,8 +2433,9 @@
           <w:p>
             <w:pPr>
               <w:pStyle w:val="Heading3"/>
-            </w:pPr>
-            <w:bookmarkStart w:id="19" w:name="_Toc527814520"/>
+              <w:outlineLvl w:val="2"/>
+            </w:pPr>
+            <w:bookmarkStart w:id="19" w:name="_Toc527830484"/>
             <w:r>
               <w:t>&lt;|qc|&gt;</w:t>
             </w:r>
@@ -2509,7 +2444,7 @@
         </w:tc>
         <w:tc>
           <w:tcPr>
-            <w:tcW w:w="993" w:type="dxa"/>
+            <w:tcW w:w="1134" w:type="dxa"/>
             <w:vAlign w:val="center"/>
           </w:tcPr>
           <w:p>
@@ -2523,7 +2458,7 @@
         </w:tc>
         <w:tc>
           <w:tcPr>
-            <w:tcW w:w="3118" w:type="dxa"/>
+            <w:tcW w:w="3119" w:type="dxa"/>
             <w:vAlign w:val="center"/>
           </w:tcPr>
           <w:p>
@@ -2548,7 +2483,7 @@
         </w:tc>
         <w:tc>
           <w:tcPr>
-            <w:tcW w:w="3793" w:type="dxa"/>
+            <w:tcW w:w="4252" w:type="dxa"/>
             <w:vAlign w:val="center"/>
           </w:tcPr>
           <w:p>
@@ -2563,13 +2498,8 @@
             <w:pPr>
               <w:pStyle w:val="Code"/>
             </w:pPr>
-            <w:proofErr w:type="gramStart"/>
-            <w:r>
-              <w:t>?the</w:t>
-            </w:r>
-            <w:proofErr w:type="gramEnd"/>
-            <w:r>
-              <w:t>-rest-of-all-the-qc-code?</w:t>
+            <w:r>
+              <w:t>?the-rest-of-all-the-qc-code?</w:t>
             </w:r>
           </w:p>
           <w:p>
@@ -2594,8 +2524,9 @@
           <w:p>
             <w:pPr>
               <w:pStyle w:val="Heading3"/>
-            </w:pPr>
-            <w:bookmarkStart w:id="20" w:name="_Toc527814521"/>
+              <w:outlineLvl w:val="2"/>
+            </w:pPr>
+            <w:bookmarkStart w:id="20" w:name="_Toc527830485"/>
             <w:r>
               <w:t>&lt;native&gt;</w:t>
             </w:r>
@@ -2604,7 +2535,7 @@
         </w:tc>
         <w:tc>
           <w:tcPr>
-            <w:tcW w:w="993" w:type="dxa"/>
+            <w:tcW w:w="1134" w:type="dxa"/>
             <w:vAlign w:val="center"/>
           </w:tcPr>
           <w:p>
@@ -2618,7 +2549,7 @@
         </w:tc>
         <w:tc>
           <w:tcPr>
-            <w:tcW w:w="3118" w:type="dxa"/>
+            <w:tcW w:w="3119" w:type="dxa"/>
             <w:vAlign w:val="center"/>
           </w:tcPr>
           <w:p>
@@ -2643,7 +2574,7 @@
         </w:tc>
         <w:tc>
           <w:tcPr>
-            <w:tcW w:w="3793" w:type="dxa"/>
+            <w:tcW w:w="4252" w:type="dxa"/>
             <w:vAlign w:val="center"/>
           </w:tcPr>
           <w:p>
@@ -2659,15 +2590,7 @@
               <w:pStyle w:val="Code"/>
             </w:pPr>
             <w:r>
-              <w:t xml:space="preserve">    </w:t>
-            </w:r>
-            <w:proofErr w:type="gramStart"/>
-            <w:r>
-              <w:t>?native</w:t>
-            </w:r>
-            <w:proofErr w:type="gramEnd"/>
-            <w:r>
-              <w:t>-code?</w:t>
+              <w:t xml:space="preserve">    ?native-code?</w:t>
             </w:r>
           </w:p>
           <w:p>
@@ -2692,8 +2615,9 @@
           <w:p>
             <w:pPr>
               <w:pStyle w:val="Heading3"/>
-            </w:pPr>
-            <w:bookmarkStart w:id="21" w:name="_Toc527814522"/>
+              <w:outlineLvl w:val="2"/>
+            </w:pPr>
+            <w:bookmarkStart w:id="21" w:name="_Toc527830486"/>
             <w:r>
               <w:t>&lt;$&gt;</w:t>
             </w:r>
@@ -2702,7 +2626,7 @@
         </w:tc>
         <w:tc>
           <w:tcPr>
-            <w:tcW w:w="993" w:type="dxa"/>
+            <w:tcW w:w="1134" w:type="dxa"/>
             <w:vAlign w:val="center"/>
           </w:tcPr>
           <w:p>
@@ -2716,7 +2640,7 @@
         </w:tc>
         <w:tc>
           <w:tcPr>
-            <w:tcW w:w="3118" w:type="dxa"/>
+            <w:tcW w:w="3119" w:type="dxa"/>
             <w:vAlign w:val="center"/>
           </w:tcPr>
           <w:p>
@@ -2741,7 +2665,7 @@
         </w:tc>
         <w:tc>
           <w:tcPr>
-            <w:tcW w:w="3793" w:type="dxa"/>
+            <w:tcW w:w="4252" w:type="dxa"/>
             <w:vAlign w:val="center"/>
           </w:tcPr>
           <w:p>
@@ -2756,13 +2680,8 @@
             <w:pPr>
               <w:pStyle w:val="Code"/>
             </w:pPr>
-            <w:proofErr w:type="gramStart"/>
-            <w:r>
-              <w:t>?content</w:t>
-            </w:r>
-            <w:proofErr w:type="gramEnd"/>
-            <w:r>
-              <w:t>?</w:t>
+            <w:r>
+              <w:t>?content?</w:t>
             </w:r>
           </w:p>
           <w:p>
@@ -2787,8 +2706,9 @@
           <w:p>
             <w:pPr>
               <w:pStyle w:val="Heading3"/>
-            </w:pPr>
-            <w:bookmarkStart w:id="22" w:name="_Toc527814523"/>
+              <w:outlineLvl w:val="2"/>
+            </w:pPr>
+            <w:bookmarkStart w:id="22" w:name="_Toc527830487"/>
             <w:r>
               <w:t>&lt;namespace&gt;</w:t>
             </w:r>
@@ -2797,7 +2717,7 @@
         </w:tc>
         <w:tc>
           <w:tcPr>
-            <w:tcW w:w="993" w:type="dxa"/>
+            <w:tcW w:w="1134" w:type="dxa"/>
             <w:vAlign w:val="center"/>
           </w:tcPr>
           <w:p>
@@ -2811,7 +2731,7 @@
         </w:tc>
         <w:tc>
           <w:tcPr>
-            <w:tcW w:w="3118" w:type="dxa"/>
+            <w:tcW w:w="3119" w:type="dxa"/>
             <w:vAlign w:val="center"/>
           </w:tcPr>
           <w:p>
@@ -2836,7 +2756,7 @@
         </w:tc>
         <w:tc>
           <w:tcPr>
-            <w:tcW w:w="3793" w:type="dxa"/>
+            <w:tcW w:w="4252" w:type="dxa"/>
             <w:vAlign w:val="center"/>
           </w:tcPr>
           <w:p>
@@ -2878,8 +2798,9 @@
           <w:p>
             <w:pPr>
               <w:pStyle w:val="Heading3"/>
-            </w:pPr>
-            <w:bookmarkStart w:id="23" w:name="_Toc527814524"/>
+              <w:outlineLvl w:val="2"/>
+            </w:pPr>
+            <w:bookmarkStart w:id="23" w:name="_Toc527830488"/>
             <w:r>
               <w:t>&lt;class&gt;</w:t>
             </w:r>
@@ -2888,7 +2809,7 @@
         </w:tc>
         <w:tc>
           <w:tcPr>
-            <w:tcW w:w="993" w:type="dxa"/>
+            <w:tcW w:w="1134" w:type="dxa"/>
             <w:vAlign w:val="center"/>
           </w:tcPr>
           <w:p>
@@ -2902,7 +2823,7 @@
         </w:tc>
         <w:tc>
           <w:tcPr>
-            <w:tcW w:w="3118" w:type="dxa"/>
+            <w:tcW w:w="3119" w:type="dxa"/>
             <w:vAlign w:val="center"/>
           </w:tcPr>
           <w:p>
@@ -2925,7 +2846,7 @@
         </w:tc>
         <w:tc>
           <w:tcPr>
-            <w:tcW w:w="3793" w:type="dxa"/>
+            <w:tcW w:w="4252" w:type="dxa"/>
             <w:vMerge w:val="restart"/>
             <w:vAlign w:val="center"/>
           </w:tcPr>
@@ -2934,15 +2855,7 @@
               <w:pStyle w:val="Code"/>
             </w:pPr>
             <w:r>
-              <w:t>&lt;class</w:t>
-            </w:r>
-            <w:proofErr w:type="gramStart"/>
-            <w:r>
-              <w:t>&gt; ?name</w:t>
-            </w:r>
-            <w:proofErr w:type="gramEnd"/>
-            <w:r>
-              <w:t>?</w:t>
+              <w:t>&lt;class&gt; ?name?</w:t>
             </w:r>
           </w:p>
           <w:p>
@@ -2978,7 +2891,7 @@
         </w:tc>
         <w:tc>
           <w:tcPr>
-            <w:tcW w:w="993" w:type="dxa"/>
+            <w:tcW w:w="1134" w:type="dxa"/>
             <w:vAlign w:val="center"/>
           </w:tcPr>
           <w:p>
@@ -2992,7 +2905,7 @@
         </w:tc>
         <w:tc>
           <w:tcPr>
-            <w:tcW w:w="3118" w:type="dxa"/>
+            <w:tcW w:w="3119" w:type="dxa"/>
             <w:vAlign w:val="center"/>
           </w:tcPr>
           <w:p>
@@ -3016,7 +2929,7 @@
         </w:tc>
         <w:tc>
           <w:tcPr>
-            <w:tcW w:w="3793" w:type="dxa"/>
+            <w:tcW w:w="4252" w:type="dxa"/>
             <w:vMerge/>
           </w:tcPr>
           <w:p>
@@ -3042,9 +2955,11 @@
           <w:p>
             <w:pPr>
               <w:pStyle w:val="Heading3"/>
-            </w:pPr>
-            <w:bookmarkStart w:id="24" w:name="_Toc527814525"/>
-            <w:r>
+              <w:outlineLvl w:val="2"/>
+            </w:pPr>
+            <w:bookmarkStart w:id="24" w:name="_Toc527830489"/>
+            <w:r>
+              <w:lastRenderedPageBreak/>
               <w:t>&lt;struct&gt;</w:t>
             </w:r>
             <w:bookmarkEnd w:id="24"/>
@@ -3052,7 +2967,7 @@
         </w:tc>
         <w:tc>
           <w:tcPr>
-            <w:tcW w:w="993" w:type="dxa"/>
+            <w:tcW w:w="1134" w:type="dxa"/>
             <w:tcBorders>
               <w:bottom w:val="single" w:sz="4" w:space="0" w:color="auto"/>
             </w:tcBorders>
@@ -3069,7 +2984,7 @@
         </w:tc>
         <w:tc>
           <w:tcPr>
-            <w:tcW w:w="3118" w:type="dxa"/>
+            <w:tcW w:w="3119" w:type="dxa"/>
             <w:tcBorders>
               <w:bottom w:val="single" w:sz="4" w:space="0" w:color="auto"/>
             </w:tcBorders>
@@ -3112,7 +3027,7 @@
         </w:tc>
         <w:tc>
           <w:tcPr>
-            <w:tcW w:w="3793" w:type="dxa"/>
+            <w:tcW w:w="4252" w:type="dxa"/>
             <w:vMerge w:val="restart"/>
             <w:tcBorders>
               <w:bottom w:val="single" w:sz="4" w:space="0" w:color="auto"/>
@@ -3124,15 +3039,7 @@
               <w:pStyle w:val="Code"/>
             </w:pPr>
             <w:r>
-              <w:t>&lt;struct</w:t>
-            </w:r>
-            <w:proofErr w:type="gramStart"/>
-            <w:r>
-              <w:t>&gt; ?name</w:t>
-            </w:r>
-            <w:proofErr w:type="gramEnd"/>
-            <w:r>
-              <w:t>?</w:t>
+              <w:t>&lt;struct&gt; ?name?</w:t>
             </w:r>
           </w:p>
           <w:p>
@@ -3171,7 +3078,7 @@
         </w:tc>
         <w:tc>
           <w:tcPr>
-            <w:tcW w:w="993" w:type="dxa"/>
+            <w:tcW w:w="1134" w:type="dxa"/>
             <w:vAlign w:val="center"/>
           </w:tcPr>
           <w:p>
@@ -3185,7 +3092,7 @@
         </w:tc>
         <w:tc>
           <w:tcPr>
-            <w:tcW w:w="3118" w:type="dxa"/>
+            <w:tcW w:w="3119" w:type="dxa"/>
             <w:vAlign w:val="center"/>
           </w:tcPr>
           <w:p>
@@ -3209,7 +3116,7 @@
         </w:tc>
         <w:tc>
           <w:tcPr>
-            <w:tcW w:w="3793" w:type="dxa"/>
+            <w:tcW w:w="4252" w:type="dxa"/>
             <w:vMerge/>
           </w:tcPr>
           <w:p>
@@ -3232,8 +3139,9 @@
           <w:p>
             <w:pPr>
               <w:pStyle w:val="Heading3"/>
-            </w:pPr>
-            <w:bookmarkStart w:id="25" w:name="_Toc527814526"/>
+              <w:outlineLvl w:val="2"/>
+            </w:pPr>
+            <w:bookmarkStart w:id="25" w:name="_Toc527830490"/>
             <w:r>
               <w:t>&lt;interface&gt;</w:t>
             </w:r>
@@ -3242,7 +3150,7 @@
         </w:tc>
         <w:tc>
           <w:tcPr>
-            <w:tcW w:w="993" w:type="dxa"/>
+            <w:tcW w:w="1134" w:type="dxa"/>
             <w:vAlign w:val="center"/>
           </w:tcPr>
           <w:p>
@@ -3256,7 +3164,7 @@
         </w:tc>
         <w:tc>
           <w:tcPr>
-            <w:tcW w:w="3118" w:type="dxa"/>
+            <w:tcW w:w="3119" w:type="dxa"/>
             <w:vAlign w:val="center"/>
           </w:tcPr>
           <w:p>
@@ -3293,7 +3201,7 @@
         </w:tc>
         <w:tc>
           <w:tcPr>
-            <w:tcW w:w="3793" w:type="dxa"/>
+            <w:tcW w:w="4252" w:type="dxa"/>
             <w:vMerge w:val="restart"/>
             <w:vAlign w:val="center"/>
           </w:tcPr>
@@ -3302,58 +3210,32 @@
               <w:pStyle w:val="Code"/>
             </w:pPr>
             <w:r>
-              <w:t>&lt;interface</w:t>
-            </w:r>
-            <w:proofErr w:type="gramStart"/>
-            <w:r>
-              <w:t>&gt; ?name</w:t>
-            </w:r>
-            <w:proofErr w:type="gramEnd"/>
-            <w:r>
-              <w:t>?</w:t>
-            </w:r>
-          </w:p>
-          <w:p>
-            <w:pPr>
-              <w:pStyle w:val="Code"/>
-            </w:pPr>
-            <w:r>
-              <w:t>&lt;property</w:t>
-            </w:r>
-            <w:proofErr w:type="gramStart"/>
-            <w:r>
-              <w:t>&gt; ?name</w:t>
-            </w:r>
-            <w:proofErr w:type="gramEnd"/>
-            <w:r>
-              <w:t>? of ?type?</w:t>
-            </w:r>
-          </w:p>
-          <w:p>
-            <w:pPr>
-              <w:pStyle w:val="Code"/>
-            </w:pPr>
-            <w:r>
-              <w:t xml:space="preserve">    </w:t>
-            </w:r>
-            <w:proofErr w:type="gramStart"/>
-            <w:r>
-              <w:t>.!get!.</w:t>
-            </w:r>
-            <w:proofErr w:type="gramEnd"/>
-          </w:p>
-          <w:p>
-            <w:pPr>
-              <w:pStyle w:val="Code"/>
-            </w:pPr>
-            <w:r>
-              <w:t xml:space="preserve">    </w:t>
-            </w:r>
-            <w:proofErr w:type="gramStart"/>
-            <w:r>
-              <w:t>.!set!.</w:t>
-            </w:r>
-            <w:proofErr w:type="gramEnd"/>
+              <w:t>&lt;interface&gt; ?name?</w:t>
+            </w:r>
+          </w:p>
+          <w:p>
+            <w:pPr>
+              <w:pStyle w:val="Code"/>
+            </w:pPr>
+            <w:r>
+              <w:t>&lt;property&gt; ?name? of ?type?</w:t>
+            </w:r>
+          </w:p>
+          <w:p>
+            <w:pPr>
+              <w:pStyle w:val="Code"/>
+            </w:pPr>
+            <w:r>
+              <w:t xml:space="preserve">    .!get!.</w:t>
+            </w:r>
+          </w:p>
+          <w:p>
+            <w:pPr>
+              <w:pStyle w:val="Code"/>
+            </w:pPr>
+            <w:r>
+              <w:t xml:space="preserve">    .!set!.</w:t>
+            </w:r>
           </w:p>
           <w:p>
             <w:pPr>
@@ -3385,21 +3267,8 @@
             <w:pPr>
               <w:pStyle w:val="Code"/>
             </w:pPr>
-            <w:proofErr w:type="gramStart"/>
-            <w:r>
-              <w:t>?name</w:t>
-            </w:r>
-            <w:proofErr w:type="gramEnd"/>
-            <w:r>
-              <w:t>?(?argument-list?) .</w:t>
-            </w:r>
-            <w:proofErr w:type="gramStart"/>
-            <w:r>
-              <w:t>?!gives</w:t>
-            </w:r>
-            <w:proofErr w:type="gramEnd"/>
-            <w:r>
-              <w:t>! type?.</w:t>
+            <w:r>
+              <w:t>?name?(?argument-list?) .?!gives! type?.</w:t>
             </w:r>
           </w:p>
           <w:p>
@@ -3425,42 +3294,24 @@
               <w:pStyle w:val="Code"/>
             </w:pPr>
             <w:r>
-              <w:t xml:space="preserve">&lt;indexer&gt; </w:t>
-            </w:r>
-            <w:proofErr w:type="gramStart"/>
-            <w:r>
-              <w:t>[?argument</w:t>
-            </w:r>
-            <w:proofErr w:type="gramEnd"/>
-            <w:r>
-              <w:t>-list?] of ?type?</w:t>
-            </w:r>
-          </w:p>
-          <w:p>
-            <w:pPr>
-              <w:pStyle w:val="Code"/>
-            </w:pPr>
-            <w:r>
-              <w:t xml:space="preserve">    </w:t>
-            </w:r>
-            <w:proofErr w:type="gramStart"/>
-            <w:r>
-              <w:t>.!get!.</w:t>
-            </w:r>
-            <w:proofErr w:type="gramEnd"/>
-          </w:p>
-          <w:p>
-            <w:pPr>
-              <w:pStyle w:val="Code"/>
-            </w:pPr>
-            <w:r>
-              <w:t xml:space="preserve">    </w:t>
-            </w:r>
-            <w:proofErr w:type="gramStart"/>
-            <w:r>
-              <w:t>.!set!.</w:t>
-            </w:r>
-            <w:proofErr w:type="gramEnd"/>
+              <w:t>&lt;indexer&gt; [?argument-list?] of ?type?</w:t>
+            </w:r>
+          </w:p>
+          <w:p>
+            <w:pPr>
+              <w:pStyle w:val="Code"/>
+            </w:pPr>
+            <w:r>
+              <w:t xml:space="preserve">    .!get!.</w:t>
+            </w:r>
+          </w:p>
+          <w:p>
+            <w:pPr>
+              <w:pStyle w:val="Code"/>
+            </w:pPr>
+            <w:r>
+              <w:t xml:space="preserve">    .!set!.</w:t>
+            </w:r>
           </w:p>
           <w:p>
             <w:pPr>
@@ -3480,7 +3331,6 @@
               <w:pStyle w:val="Code"/>
             </w:pPr>
             <w:r>
-              <w:lastRenderedPageBreak/>
               <w:t>…more indexers…</w:t>
             </w:r>
           </w:p>
@@ -3512,7 +3362,7 @@
         </w:tc>
         <w:tc>
           <w:tcPr>
-            <w:tcW w:w="993" w:type="dxa"/>
+            <w:tcW w:w="1134" w:type="dxa"/>
             <w:vAlign w:val="center"/>
           </w:tcPr>
           <w:p>
@@ -3526,7 +3376,7 @@
         </w:tc>
         <w:tc>
           <w:tcPr>
-            <w:tcW w:w="3118" w:type="dxa"/>
+            <w:tcW w:w="3119" w:type="dxa"/>
             <w:vAlign w:val="center"/>
           </w:tcPr>
           <w:p>
@@ -3550,7 +3400,7 @@
         </w:tc>
         <w:tc>
           <w:tcPr>
-            <w:tcW w:w="3793" w:type="dxa"/>
+            <w:tcW w:w="4252" w:type="dxa"/>
             <w:vMerge/>
           </w:tcPr>
           <w:p>
@@ -3573,8 +3423,9 @@
           <w:p>
             <w:pPr>
               <w:pStyle w:val="Heading3"/>
-            </w:pPr>
-            <w:bookmarkStart w:id="26" w:name="_Toc527814527"/>
+              <w:outlineLvl w:val="2"/>
+            </w:pPr>
+            <w:bookmarkStart w:id="26" w:name="_Toc527830491"/>
             <w:r>
               <w:t>&lt;property&gt;</w:t>
             </w:r>
@@ -3583,7 +3434,7 @@
         </w:tc>
         <w:tc>
           <w:tcPr>
-            <w:tcW w:w="993" w:type="dxa"/>
+            <w:tcW w:w="1134" w:type="dxa"/>
             <w:vAlign w:val="center"/>
           </w:tcPr>
           <w:p>
@@ -3597,7 +3448,7 @@
         </w:tc>
         <w:tc>
           <w:tcPr>
-            <w:tcW w:w="3118" w:type="dxa"/>
+            <w:tcW w:w="3119" w:type="dxa"/>
             <w:vAlign w:val="center"/>
           </w:tcPr>
           <w:p>
@@ -3620,7 +3471,7 @@
         </w:tc>
         <w:tc>
           <w:tcPr>
-            <w:tcW w:w="3793" w:type="dxa"/>
+            <w:tcW w:w="4252" w:type="dxa"/>
             <w:vMerge w:val="restart"/>
             <w:vAlign w:val="center"/>
           </w:tcPr>
@@ -3629,47 +3480,23 @@
               <w:pStyle w:val="Code"/>
             </w:pPr>
             <w:r>
-              <w:t>&lt;property</w:t>
-            </w:r>
-            <w:proofErr w:type="gramStart"/>
-            <w:r>
-              <w:t>&gt; ?name</w:t>
-            </w:r>
-            <w:proofErr w:type="gramEnd"/>
-            <w:r>
-              <w:t>? of ?type?</w:t>
-            </w:r>
-          </w:p>
-          <w:p>
-            <w:pPr>
-              <w:pStyle w:val="Code"/>
-            </w:pPr>
-            <w:r>
-              <w:t xml:space="preserve">    </w:t>
-            </w:r>
-            <w:proofErr w:type="gramStart"/>
-            <w:r>
-              <w:t>.&lt;</w:t>
-            </w:r>
-            <w:proofErr w:type="gramEnd"/>
-            <w:r>
-              <w:t>get&gt;</w:t>
-            </w:r>
-          </w:p>
-          <w:p>
-            <w:pPr>
-              <w:pStyle w:val="Code"/>
-            </w:pPr>
-            <w:r>
-              <w:t xml:space="preserve">    </w:t>
-            </w:r>
-            <w:proofErr w:type="gramStart"/>
-            <w:r>
-              <w:t>?get</w:t>
-            </w:r>
-            <w:proofErr w:type="gramEnd"/>
-            <w:r>
-              <w:t>-implementation?</w:t>
+              <w:t>&lt;property&gt; ?name? of ?type?</w:t>
+            </w:r>
+          </w:p>
+          <w:p>
+            <w:pPr>
+              <w:pStyle w:val="Code"/>
+            </w:pPr>
+            <w:r>
+              <w:t xml:space="preserve">    .&lt;get&gt;</w:t>
+            </w:r>
+          </w:p>
+          <w:p>
+            <w:pPr>
+              <w:pStyle w:val="Code"/>
+            </w:pPr>
+            <w:r>
+              <w:t xml:space="preserve">    ?get-implementation?</w:t>
             </w:r>
           </w:p>
           <w:p>
@@ -3685,31 +3512,15 @@
               <w:pStyle w:val="Code"/>
             </w:pPr>
             <w:r>
-              <w:t xml:space="preserve">    </w:t>
-            </w:r>
-            <w:proofErr w:type="gramStart"/>
-            <w:r>
-              <w:t>.&lt;</w:t>
-            </w:r>
-            <w:proofErr w:type="gramEnd"/>
-            <w:r>
-              <w:t>set&gt;</w:t>
-            </w:r>
-          </w:p>
-          <w:p>
-            <w:pPr>
-              <w:pStyle w:val="Code"/>
-            </w:pPr>
-            <w:r>
-              <w:t xml:space="preserve">    </w:t>
-            </w:r>
-            <w:proofErr w:type="gramStart"/>
-            <w:r>
-              <w:t>?set</w:t>
-            </w:r>
-            <w:proofErr w:type="gramEnd"/>
-            <w:r>
-              <w:t>-implementation?</w:t>
+              <w:t xml:space="preserve">    .&lt;set&gt;</w:t>
+            </w:r>
+          </w:p>
+          <w:p>
+            <w:pPr>
+              <w:pStyle w:val="Code"/>
+            </w:pPr>
+            <w:r>
+              <w:t xml:space="preserve">    ?set-implementation?</w:t>
             </w:r>
           </w:p>
           <w:p>
@@ -3748,7 +3559,7 @@
         </w:tc>
         <w:tc>
           <w:tcPr>
-            <w:tcW w:w="993" w:type="dxa"/>
+            <w:tcW w:w="1134" w:type="dxa"/>
             <w:vAlign w:val="center"/>
           </w:tcPr>
           <w:p>
@@ -3770,7 +3581,7 @@
         </w:tc>
         <w:tc>
           <w:tcPr>
-            <w:tcW w:w="3118" w:type="dxa"/>
+            <w:tcW w:w="3119" w:type="dxa"/>
             <w:vAlign w:val="center"/>
           </w:tcPr>
           <w:p>
@@ -3794,7 +3605,7 @@
         </w:tc>
         <w:tc>
           <w:tcPr>
-            <w:tcW w:w="3793" w:type="dxa"/>
+            <w:tcW w:w="4252" w:type="dxa"/>
             <w:vMerge/>
           </w:tcPr>
           <w:p>
@@ -3817,8 +3628,9 @@
           <w:p>
             <w:pPr>
               <w:pStyle w:val="Heading3"/>
-            </w:pPr>
-            <w:bookmarkStart w:id="27" w:name="_Toc527814528"/>
+              <w:outlineLvl w:val="2"/>
+            </w:pPr>
+            <w:bookmarkStart w:id="27" w:name="_Toc527830492"/>
             <w:r>
               <w:t>&lt;indexer&gt;</w:t>
             </w:r>
@@ -3827,7 +3639,7 @@
         </w:tc>
         <w:tc>
           <w:tcPr>
-            <w:tcW w:w="993" w:type="dxa"/>
+            <w:tcW w:w="1134" w:type="dxa"/>
             <w:vAlign w:val="center"/>
           </w:tcPr>
           <w:p>
@@ -3841,7 +3653,7 @@
         </w:tc>
         <w:tc>
           <w:tcPr>
-            <w:tcW w:w="3118" w:type="dxa"/>
+            <w:tcW w:w="3119" w:type="dxa"/>
             <w:vAlign w:val="center"/>
           </w:tcPr>
           <w:p>
@@ -3864,7 +3676,7 @@
         </w:tc>
         <w:tc>
           <w:tcPr>
-            <w:tcW w:w="3793" w:type="dxa"/>
+            <w:tcW w:w="4252" w:type="dxa"/>
             <w:vMerge w:val="restart"/>
             <w:vAlign w:val="center"/>
           </w:tcPr>
@@ -3873,15 +3685,7 @@
               <w:pStyle w:val="Code"/>
             </w:pPr>
             <w:r>
-              <w:t xml:space="preserve">&lt;indexer&gt; </w:t>
-            </w:r>
-            <w:proofErr w:type="gramStart"/>
-            <w:r>
-              <w:t>[?argument</w:t>
-            </w:r>
-            <w:proofErr w:type="gramEnd"/>
-            <w:r>
-              <w:t>-list?] of ?type?</w:t>
+              <w:t>&lt;indexer&gt; [?argument-list?] of ?type?</w:t>
             </w:r>
           </w:p>
           <w:p>
@@ -3897,15 +3701,7 @@
               <w:pStyle w:val="Code"/>
             </w:pPr>
             <w:r>
-              <w:t xml:space="preserve">    </w:t>
-            </w:r>
-            <w:proofErr w:type="gramStart"/>
-            <w:r>
-              <w:t>?get</w:t>
-            </w:r>
-            <w:proofErr w:type="gramEnd"/>
-            <w:r>
-              <w:t>-implementation?</w:t>
+              <w:t xml:space="preserve">    ?get-implementation?</w:t>
             </w:r>
           </w:p>
           <w:p>
@@ -3921,15 +3717,7 @@
               <w:pStyle w:val="Code"/>
             </w:pPr>
             <w:r>
-              <w:t xml:space="preserve">    </w:t>
-            </w:r>
-            <w:proofErr w:type="gramStart"/>
-            <w:r>
-              <w:t>.&lt;</w:t>
-            </w:r>
-            <w:proofErr w:type="gramEnd"/>
-            <w:r>
-              <w:t>set&gt;</w:t>
+              <w:t xml:space="preserve">    .&lt;set&gt;</w:t>
             </w:r>
           </w:p>
           <w:p>
@@ -3976,7 +3764,7 @@
         </w:tc>
         <w:tc>
           <w:tcPr>
-            <w:tcW w:w="993" w:type="dxa"/>
+            <w:tcW w:w="1134" w:type="dxa"/>
             <w:vAlign w:val="center"/>
           </w:tcPr>
           <w:p>
@@ -3998,7 +3786,7 @@
         </w:tc>
         <w:tc>
           <w:tcPr>
-            <w:tcW w:w="3118" w:type="dxa"/>
+            <w:tcW w:w="3119" w:type="dxa"/>
             <w:vAlign w:val="center"/>
           </w:tcPr>
           <w:p>
@@ -4030,7 +3818,7 @@
         </w:tc>
         <w:tc>
           <w:tcPr>
-            <w:tcW w:w="3793" w:type="dxa"/>
+            <w:tcW w:w="4252" w:type="dxa"/>
             <w:vMerge/>
           </w:tcPr>
           <w:p>
@@ -4053,8 +3841,9 @@
           <w:p>
             <w:pPr>
               <w:pStyle w:val="Heading3"/>
-            </w:pPr>
-            <w:bookmarkStart w:id="28" w:name="_Toc527814529"/>
+              <w:outlineLvl w:val="2"/>
+            </w:pPr>
+            <w:bookmarkStart w:id="28" w:name="_Toc527830493"/>
             <w:r>
               <w:t>&lt;function&gt;</w:t>
             </w:r>
@@ -4063,7 +3852,7 @@
         </w:tc>
         <w:tc>
           <w:tcPr>
-            <w:tcW w:w="993" w:type="dxa"/>
+            <w:tcW w:w="1134" w:type="dxa"/>
             <w:vAlign w:val="center"/>
           </w:tcPr>
           <w:p>
@@ -4077,7 +3866,7 @@
         </w:tc>
         <w:tc>
           <w:tcPr>
-            <w:tcW w:w="3118" w:type="dxa"/>
+            <w:tcW w:w="3119" w:type="dxa"/>
             <w:vAlign w:val="center"/>
           </w:tcPr>
           <w:p>
@@ -4100,7 +3889,7 @@
         </w:tc>
         <w:tc>
           <w:tcPr>
-            <w:tcW w:w="3793" w:type="dxa"/>
+            <w:tcW w:w="4252" w:type="dxa"/>
             <w:vMerge w:val="restart"/>
             <w:vAlign w:val="center"/>
           </w:tcPr>
@@ -4109,47 +3898,15 @@
               <w:pStyle w:val="Code"/>
             </w:pPr>
             <w:r>
-              <w:t>&lt;function</w:t>
-            </w:r>
-            <w:proofErr w:type="gramStart"/>
-            <w:r>
-              <w:t>&gt; ?name</w:t>
-            </w:r>
-            <w:proofErr w:type="gramEnd"/>
-            <w:r>
-              <w:t xml:space="preserve">? </w:t>
-            </w:r>
-            <w:proofErr w:type="gramStart"/>
-            <w:r>
-              <w:t>(?argument</w:t>
-            </w:r>
-            <w:proofErr w:type="gramEnd"/>
-            <w:r>
-              <w:t>-list?) .</w:t>
-            </w:r>
-            <w:proofErr w:type="gramStart"/>
-            <w:r>
-              <w:t>?!gives</w:t>
-            </w:r>
-            <w:proofErr w:type="gramEnd"/>
-            <w:r>
-              <w:t>! type?.</w:t>
-            </w:r>
-          </w:p>
-          <w:p>
-            <w:pPr>
-              <w:pStyle w:val="Code"/>
-            </w:pPr>
-            <w:r>
-              <w:t xml:space="preserve">    </w:t>
-            </w:r>
-            <w:proofErr w:type="gramStart"/>
-            <w:r>
-              <w:t>?implementation</w:t>
-            </w:r>
-            <w:proofErr w:type="gramEnd"/>
-            <w:r>
-              <w:t>?</w:t>
+              <w:t>&lt;function&gt; ?name? (?argument-list?) .?!gives! type?.</w:t>
+            </w:r>
+          </w:p>
+          <w:p>
+            <w:pPr>
+              <w:pStyle w:val="Code"/>
+            </w:pPr>
+            <w:r>
+              <w:t xml:space="preserve">    ?implementation?</w:t>
             </w:r>
           </w:p>
           <w:p>
@@ -4180,12 +3937,13 @@
           <w:p>
             <w:pPr>
               <w:pStyle w:val="Heading3"/>
-            </w:pPr>
-          </w:p>
-        </w:tc>
-        <w:tc>
-          <w:tcPr>
-            <w:tcW w:w="993" w:type="dxa"/>
+              <w:outlineLvl w:val="2"/>
+            </w:pPr>
+          </w:p>
+        </w:tc>
+        <w:tc>
+          <w:tcPr>
+            <w:tcW w:w="1134" w:type="dxa"/>
             <w:vAlign w:val="center"/>
           </w:tcPr>
           <w:p>
@@ -4215,7 +3973,7 @@
         </w:tc>
         <w:tc>
           <w:tcPr>
-            <w:tcW w:w="3118" w:type="dxa"/>
+            <w:tcW w:w="3119" w:type="dxa"/>
             <w:vAlign w:val="center"/>
           </w:tcPr>
           <w:p>
@@ -4247,7 +4005,7 @@
         </w:tc>
         <w:tc>
           <w:tcPr>
-            <w:tcW w:w="3793" w:type="dxa"/>
+            <w:tcW w:w="4252" w:type="dxa"/>
             <w:vMerge/>
           </w:tcPr>
           <w:p>
@@ -4269,8 +4027,9 @@
           <w:p>
             <w:pPr>
               <w:pStyle w:val="Heading3"/>
-            </w:pPr>
-            <w:bookmarkStart w:id="29" w:name="_Toc527814530"/>
+              <w:outlineLvl w:val="2"/>
+            </w:pPr>
+            <w:bookmarkStart w:id="29" w:name="_Toc527830494"/>
             <w:r>
               <w:t>&lt;for&gt;</w:t>
             </w:r>
@@ -4279,7 +4038,7 @@
         </w:tc>
         <w:tc>
           <w:tcPr>
-            <w:tcW w:w="993" w:type="dxa"/>
+            <w:tcW w:w="1134" w:type="dxa"/>
             <w:vAlign w:val="center"/>
           </w:tcPr>
           <w:p>
@@ -4293,7 +4052,7 @@
         </w:tc>
         <w:tc>
           <w:tcPr>
-            <w:tcW w:w="3118" w:type="dxa"/>
+            <w:tcW w:w="3119" w:type="dxa"/>
             <w:vAlign w:val="center"/>
           </w:tcPr>
           <w:p>
@@ -4318,39 +4077,23 @@
         </w:tc>
         <w:tc>
           <w:tcPr>
-            <w:tcW w:w="3793" w:type="dxa"/>
-            <w:vAlign w:val="center"/>
-          </w:tcPr>
-          <w:p>
-            <w:pPr>
-              <w:pStyle w:val="Code"/>
-            </w:pPr>
-            <w:r>
-              <w:t>&lt;for</w:t>
-            </w:r>
-            <w:proofErr w:type="gramStart"/>
-            <w:r>
-              <w:t>&gt; ?</w:t>
-            </w:r>
-            <w:proofErr w:type="gramEnd"/>
-            <w:r>
-              <w:t>initialization?; ?condition?; ?increment?</w:t>
-            </w:r>
-          </w:p>
-          <w:p>
-            <w:pPr>
-              <w:pStyle w:val="Code"/>
-            </w:pPr>
-            <w:r>
-              <w:t xml:space="preserve">    </w:t>
-            </w:r>
-            <w:proofErr w:type="gramStart"/>
-            <w:r>
-              <w:t>?body</w:t>
-            </w:r>
-            <w:proofErr w:type="gramEnd"/>
-            <w:r>
-              <w:t>?</w:t>
+            <w:tcW w:w="4252" w:type="dxa"/>
+            <w:vAlign w:val="center"/>
+          </w:tcPr>
+          <w:p>
+            <w:pPr>
+              <w:pStyle w:val="Code"/>
+            </w:pPr>
+            <w:r>
+              <w:t>&lt;for&gt; ?initialization?; ?condition?; ?increment?</w:t>
+            </w:r>
+          </w:p>
+          <w:p>
+            <w:pPr>
+              <w:pStyle w:val="Code"/>
+            </w:pPr>
+            <w:r>
+              <w:t xml:space="preserve">    ?body?</w:t>
             </w:r>
           </w:p>
           <w:p>
@@ -4375,8 +4118,9 @@
           <w:p>
             <w:pPr>
               <w:pStyle w:val="Heading3"/>
-            </w:pPr>
-            <w:bookmarkStart w:id="30" w:name="_Toc527814531"/>
+              <w:outlineLvl w:val="2"/>
+            </w:pPr>
+            <w:bookmarkStart w:id="30" w:name="_Toc527830495"/>
             <w:r>
               <w:t>&lt;foreach&gt;</w:t>
             </w:r>
@@ -4385,7 +4129,7 @@
         </w:tc>
         <w:tc>
           <w:tcPr>
-            <w:tcW w:w="993" w:type="dxa"/>
+            <w:tcW w:w="1134" w:type="dxa"/>
             <w:vAlign w:val="center"/>
           </w:tcPr>
           <w:p>
@@ -4399,7 +4143,7 @@
         </w:tc>
         <w:tc>
           <w:tcPr>
-            <w:tcW w:w="3118" w:type="dxa"/>
+            <w:tcW w:w="3119" w:type="dxa"/>
             <w:vAlign w:val="center"/>
           </w:tcPr>
           <w:p>
@@ -4432,39 +4176,23 @@
         </w:tc>
         <w:tc>
           <w:tcPr>
-            <w:tcW w:w="3793" w:type="dxa"/>
-            <w:vAlign w:val="center"/>
-          </w:tcPr>
-          <w:p>
-            <w:pPr>
-              <w:pStyle w:val="Code"/>
-            </w:pPr>
-            <w:r>
-              <w:t>&lt;foreach</w:t>
-            </w:r>
-            <w:proofErr w:type="gramStart"/>
-            <w:r>
-              <w:t>&gt; ?variable</w:t>
-            </w:r>
-            <w:proofErr w:type="gramEnd"/>
-            <w:r>
-              <w:t>-declaration? in ?collection?</w:t>
-            </w:r>
-          </w:p>
-          <w:p>
-            <w:pPr>
-              <w:pStyle w:val="Code"/>
-            </w:pPr>
-            <w:r>
-              <w:t xml:space="preserve">    </w:t>
-            </w:r>
-            <w:proofErr w:type="gramStart"/>
-            <w:r>
-              <w:t>?body</w:t>
-            </w:r>
-            <w:proofErr w:type="gramEnd"/>
-            <w:r>
-              <w:t>?</w:t>
+            <w:tcW w:w="4252" w:type="dxa"/>
+            <w:vAlign w:val="center"/>
+          </w:tcPr>
+          <w:p>
+            <w:pPr>
+              <w:pStyle w:val="Code"/>
+            </w:pPr>
+            <w:r>
+              <w:t>&lt;foreach&gt; ?variable-declaration? in ?collection?</w:t>
+            </w:r>
+          </w:p>
+          <w:p>
+            <w:pPr>
+              <w:pStyle w:val="Code"/>
+            </w:pPr>
+            <w:r>
+              <w:t xml:space="preserve">    ?body?</w:t>
             </w:r>
           </w:p>
           <w:p>
@@ -4489,8 +4217,9 @@
           <w:p>
             <w:pPr>
               <w:pStyle w:val="Heading3"/>
-            </w:pPr>
-            <w:bookmarkStart w:id="31" w:name="_Toc527814532"/>
+              <w:outlineLvl w:val="2"/>
+            </w:pPr>
+            <w:bookmarkStart w:id="31" w:name="_Toc527830496"/>
             <w:r>
               <w:t>&lt;while&gt;</w:t>
             </w:r>
@@ -4499,7 +4228,7 @@
         </w:tc>
         <w:tc>
           <w:tcPr>
-            <w:tcW w:w="993" w:type="dxa"/>
+            <w:tcW w:w="1134" w:type="dxa"/>
             <w:vAlign w:val="center"/>
           </w:tcPr>
           <w:p>
@@ -4513,7 +4242,7 @@
         </w:tc>
         <w:tc>
           <w:tcPr>
-            <w:tcW w:w="3118" w:type="dxa"/>
+            <w:tcW w:w="3119" w:type="dxa"/>
             <w:vAlign w:val="center"/>
           </w:tcPr>
           <w:p>
@@ -4535,39 +4264,23 @@
         </w:tc>
         <w:tc>
           <w:tcPr>
-            <w:tcW w:w="3793" w:type="dxa"/>
-            <w:vAlign w:val="center"/>
-          </w:tcPr>
-          <w:p>
-            <w:pPr>
-              <w:pStyle w:val="Code"/>
-            </w:pPr>
-            <w:r>
-              <w:t>&lt;while</w:t>
-            </w:r>
-            <w:proofErr w:type="gramStart"/>
-            <w:r>
-              <w:t>&gt; ?condition</w:t>
-            </w:r>
-            <w:proofErr w:type="gramEnd"/>
-            <w:r>
-              <w:t>?</w:t>
-            </w:r>
-          </w:p>
-          <w:p>
-            <w:pPr>
-              <w:pStyle w:val="Code"/>
-            </w:pPr>
-            <w:r>
-              <w:t xml:space="preserve">    </w:t>
-            </w:r>
-            <w:proofErr w:type="gramStart"/>
-            <w:r>
-              <w:t>?body</w:t>
-            </w:r>
-            <w:proofErr w:type="gramEnd"/>
-            <w:r>
-              <w:t>?</w:t>
+            <w:tcW w:w="4252" w:type="dxa"/>
+            <w:vAlign w:val="center"/>
+          </w:tcPr>
+          <w:p>
+            <w:pPr>
+              <w:pStyle w:val="Code"/>
+            </w:pPr>
+            <w:r>
+              <w:t>&lt;while&gt; ?condition?</w:t>
+            </w:r>
+          </w:p>
+          <w:p>
+            <w:pPr>
+              <w:pStyle w:val="Code"/>
+            </w:pPr>
+            <w:r>
+              <w:t xml:space="preserve">    ?body?</w:t>
             </w:r>
           </w:p>
           <w:p>
@@ -4592,8 +4305,9 @@
           <w:p>
             <w:pPr>
               <w:pStyle w:val="Heading3"/>
-            </w:pPr>
-            <w:bookmarkStart w:id="32" w:name="_Toc527814533"/>
+              <w:outlineLvl w:val="2"/>
+            </w:pPr>
+            <w:bookmarkStart w:id="32" w:name="_Toc527830497"/>
             <w:r>
               <w:t>&lt;do&gt;</w:t>
             </w:r>
@@ -4602,7 +4316,7 @@
         </w:tc>
         <w:tc>
           <w:tcPr>
-            <w:tcW w:w="993" w:type="dxa"/>
+            <w:tcW w:w="1134" w:type="dxa"/>
             <w:vAlign w:val="center"/>
           </w:tcPr>
           <w:p>
@@ -4616,7 +4330,7 @@
         </w:tc>
         <w:tc>
           <w:tcPr>
-            <w:tcW w:w="3118" w:type="dxa"/>
+            <w:tcW w:w="3119" w:type="dxa"/>
             <w:vAlign w:val="center"/>
           </w:tcPr>
           <w:p>
@@ -4641,7 +4355,7 @@
         </w:tc>
         <w:tc>
           <w:tcPr>
-            <w:tcW w:w="3793" w:type="dxa"/>
+            <w:tcW w:w="4252" w:type="dxa"/>
             <w:vAlign w:val="center"/>
           </w:tcPr>
           <w:p>
@@ -4657,31 +4371,15 @@
               <w:pStyle w:val="Code"/>
             </w:pPr>
             <w:r>
-              <w:t xml:space="preserve">    </w:t>
-            </w:r>
-            <w:proofErr w:type="gramStart"/>
-            <w:r>
-              <w:t>?body</w:t>
-            </w:r>
-            <w:proofErr w:type="gramEnd"/>
-            <w:r>
-              <w:t>?</w:t>
-            </w:r>
-          </w:p>
-          <w:p>
-            <w:pPr>
-              <w:pStyle w:val="Code"/>
-            </w:pPr>
-            <w:r>
-              <w:t xml:space="preserve">&lt;/&gt; </w:t>
-            </w:r>
-            <w:proofErr w:type="gramStart"/>
-            <w:r>
-              <w:t>while ?condition</w:t>
-            </w:r>
-            <w:proofErr w:type="gramEnd"/>
-            <w:r>
-              <w:t>?</w:t>
+              <w:t xml:space="preserve">    ?body?</w:t>
+            </w:r>
+          </w:p>
+          <w:p>
+            <w:pPr>
+              <w:pStyle w:val="Code"/>
+            </w:pPr>
+            <w:r>
+              <w:t>&lt;/&gt; while ?condition?</w:t>
             </w:r>
           </w:p>
         </w:tc>
@@ -4698,8 +4396,9 @@
           <w:p>
             <w:pPr>
               <w:pStyle w:val="Heading3"/>
-            </w:pPr>
-            <w:bookmarkStart w:id="33" w:name="_Toc527814534"/>
+              <w:outlineLvl w:val="2"/>
+            </w:pPr>
+            <w:bookmarkStart w:id="33" w:name="_Toc527830498"/>
             <w:r>
               <w:t>&lt;if&gt;</w:t>
             </w:r>
@@ -4708,7 +4407,7 @@
         </w:tc>
         <w:tc>
           <w:tcPr>
-            <w:tcW w:w="993" w:type="dxa"/>
+            <w:tcW w:w="1134" w:type="dxa"/>
             <w:vAlign w:val="center"/>
           </w:tcPr>
           <w:p>
@@ -4722,7 +4421,7 @@
         </w:tc>
         <w:tc>
           <w:tcPr>
-            <w:tcW w:w="3118" w:type="dxa"/>
+            <w:tcW w:w="3119" w:type="dxa"/>
             <w:vAlign w:val="center"/>
           </w:tcPr>
           <w:p>
@@ -4756,7 +4455,7 @@
         </w:tc>
         <w:tc>
           <w:tcPr>
-            <w:tcW w:w="3793" w:type="dxa"/>
+            <w:tcW w:w="4252" w:type="dxa"/>
             <w:vMerge w:val="restart"/>
             <w:vAlign w:val="center"/>
           </w:tcPr>
@@ -4765,31 +4464,15 @@
               <w:pStyle w:val="Code"/>
             </w:pPr>
             <w:r>
-              <w:t>&lt;if</w:t>
-            </w:r>
-            <w:proofErr w:type="gramStart"/>
-            <w:r>
-              <w:t>&gt; ?condition</w:t>
-            </w:r>
-            <w:proofErr w:type="gramEnd"/>
-            <w:r>
-              <w:t>?</w:t>
-            </w:r>
-          </w:p>
-          <w:p>
-            <w:pPr>
-              <w:pStyle w:val="Code"/>
-            </w:pPr>
-            <w:r>
-              <w:t xml:space="preserve">    </w:t>
-            </w:r>
-            <w:proofErr w:type="gramStart"/>
-            <w:r>
-              <w:t>?body</w:t>
-            </w:r>
-            <w:proofErr w:type="gramEnd"/>
-            <w:r>
-              <w:t>?</w:t>
+              <w:t>&lt;if&gt; ?condition?</w:t>
+            </w:r>
+          </w:p>
+          <w:p>
+            <w:pPr>
+              <w:pStyle w:val="Code"/>
+            </w:pPr>
+            <w:r>
+              <w:t xml:space="preserve">    ?body?</w:t>
             </w:r>
           </w:p>
           <w:p>
@@ -4812,29 +4495,16 @@
               <w:t>elif</w:t>
             </w:r>
             <w:proofErr w:type="spellEnd"/>
-            <w:proofErr w:type="gramStart"/>
-            <w:r>
-              <w:t>&gt; ?condition</w:t>
-            </w:r>
-            <w:proofErr w:type="gramEnd"/>
-            <w:r>
-              <w:t>?</w:t>
-            </w:r>
-          </w:p>
-          <w:p>
-            <w:pPr>
-              <w:pStyle w:val="Code"/>
-            </w:pPr>
-            <w:r>
-              <w:t xml:space="preserve">    </w:t>
-            </w:r>
-            <w:proofErr w:type="gramStart"/>
-            <w:r>
-              <w:t>?body</w:t>
-            </w:r>
-            <w:proofErr w:type="gramEnd"/>
-            <w:r>
-              <w:t>?</w:t>
+            <w:r>
+              <w:t>&gt; ?condition?</w:t>
+            </w:r>
+          </w:p>
+          <w:p>
+            <w:pPr>
+              <w:pStyle w:val="Code"/>
+            </w:pPr>
+            <w:r>
+              <w:t xml:space="preserve">    ?body?</w:t>
             </w:r>
           </w:p>
           <w:p>
@@ -4858,15 +4528,7 @@
               <w:pStyle w:val="Code"/>
             </w:pPr>
             <w:r>
-              <w:t xml:space="preserve">    </w:t>
-            </w:r>
-            <w:proofErr w:type="gramStart"/>
-            <w:r>
-              <w:t>?body</w:t>
-            </w:r>
-            <w:proofErr w:type="gramEnd"/>
-            <w:r>
-              <w:t>?</w:t>
+              <w:t xml:space="preserve">    ?body?</w:t>
             </w:r>
           </w:p>
           <w:p>
@@ -4889,41 +4551,38 @@
             <w:vAlign w:val="center"/>
           </w:tcPr>
           <w:p>
+            <w:r>
+              <w:t>&lt;else if&gt;</w:t>
+            </w:r>
+          </w:p>
+        </w:tc>
+        <w:tc>
+          <w:tcPr>
+            <w:tcW w:w="1134" w:type="dxa"/>
+            <w:vAlign w:val="center"/>
+          </w:tcPr>
+          <w:p>
             <w:pPr>
               <w:pStyle w:val="Heading3"/>
             </w:pPr>
-            <w:bookmarkStart w:id="34" w:name="_Toc527814535"/>
-            <w:r>
-              <w:t>&lt;else if&gt;</w:t>
+            <w:bookmarkStart w:id="34" w:name="_Toc527830499"/>
+            <w:r>
+              <w:t>&lt;</w:t>
+            </w:r>
+            <w:proofErr w:type="spellStart"/>
+            <w:r>
+              <w:t>elif</w:t>
+            </w:r>
+            <w:proofErr w:type="spellEnd"/>
+            <w:r>
+              <w:t>&gt;</w:t>
             </w:r>
             <w:bookmarkEnd w:id="34"/>
           </w:p>
         </w:tc>
         <w:tc>
           <w:tcPr>
-            <w:tcW w:w="993" w:type="dxa"/>
-            <w:vAlign w:val="center"/>
-          </w:tcPr>
-          <w:p>
-            <w:pPr>
-              <w:jc w:val="center"/>
-            </w:pPr>
-            <w:r>
-              <w:t>&lt;</w:t>
-            </w:r>
-            <w:proofErr w:type="spellStart"/>
-            <w:r>
-              <w:t>elif</w:t>
-            </w:r>
-            <w:proofErr w:type="spellEnd"/>
-            <w:r>
-              <w:t>&gt;</w:t>
-            </w:r>
-          </w:p>
-        </w:tc>
-        <w:tc>
-          <w:tcPr>
-            <w:tcW w:w="3118" w:type="dxa"/>
+            <w:tcW w:w="3119" w:type="dxa"/>
             <w:vAlign w:val="center"/>
           </w:tcPr>
           <w:p>
@@ -4950,7 +4609,7 @@
         </w:tc>
         <w:tc>
           <w:tcPr>
-            <w:tcW w:w="3793" w:type="dxa"/>
+            <w:tcW w:w="4252" w:type="dxa"/>
             <w:vMerge/>
             <w:vAlign w:val="center"/>
           </w:tcPr>
@@ -4973,8 +4632,9 @@
           <w:p>
             <w:pPr>
               <w:pStyle w:val="Heading3"/>
-            </w:pPr>
-            <w:bookmarkStart w:id="35" w:name="_Toc527814536"/>
+              <w:outlineLvl w:val="2"/>
+            </w:pPr>
+            <w:bookmarkStart w:id="35" w:name="_Toc527830500"/>
             <w:r>
               <w:t>&lt;else&gt;</w:t>
             </w:r>
@@ -4983,7 +4643,7 @@
         </w:tc>
         <w:tc>
           <w:tcPr>
-            <w:tcW w:w="993" w:type="dxa"/>
+            <w:tcW w:w="1134" w:type="dxa"/>
             <w:vAlign w:val="center"/>
           </w:tcPr>
           <w:p>
@@ -4997,7 +4657,7 @@
         </w:tc>
         <w:tc>
           <w:tcPr>
-            <w:tcW w:w="3118" w:type="dxa"/>
+            <w:tcW w:w="3119" w:type="dxa"/>
             <w:vAlign w:val="center"/>
           </w:tcPr>
           <w:p>
@@ -5019,7 +4679,7 @@
         </w:tc>
         <w:tc>
           <w:tcPr>
-            <w:tcW w:w="3793" w:type="dxa"/>
+            <w:tcW w:w="4252" w:type="dxa"/>
             <w:vMerge/>
             <w:vAlign w:val="center"/>
           </w:tcPr>
@@ -5042,8 +4702,9 @@
           <w:p>
             <w:pPr>
               <w:pStyle w:val="Heading3"/>
-            </w:pPr>
-            <w:bookmarkStart w:id="36" w:name="_Toc527814537"/>
+              <w:outlineLvl w:val="2"/>
+            </w:pPr>
+            <w:bookmarkStart w:id="36" w:name="_Toc527830501"/>
             <w:r>
               <w:t>&lt;forever&gt;</w:t>
             </w:r>
@@ -5052,7 +4713,7 @@
         </w:tc>
         <w:tc>
           <w:tcPr>
-            <w:tcW w:w="993" w:type="dxa"/>
+            <w:tcW w:w="1134" w:type="dxa"/>
             <w:vAlign w:val="center"/>
           </w:tcPr>
           <w:p>
@@ -5066,7 +4727,7 @@
         </w:tc>
         <w:tc>
           <w:tcPr>
-            <w:tcW w:w="3118" w:type="dxa"/>
+            <w:tcW w:w="3119" w:type="dxa"/>
             <w:vAlign w:val="center"/>
           </w:tcPr>
           <w:p>
@@ -5089,7 +4750,6 @@
             </w:r>
           </w:p>
           <w:p>
-            <w:proofErr w:type="gramStart"/>
             <w:r>
               <w:rPr>
                 <w:i/>
@@ -5100,14 +4760,13 @@
               <w:rPr>
                 <w:i/>
               </w:rPr>
-              <w:t xml:space="preserve">  </w:t>
-            </w:r>
-            <w:proofErr w:type="gramEnd"/>
+              <w:t xml:space="preserve"> </w:t>
+            </w:r>
             <w:r>
               <w:rPr>
                 <w:i/>
               </w:rPr>
-              <w:t>true)</w:t>
+              <w:t>true</w:t>
             </w:r>
             <w:r>
               <w:rPr>
@@ -5116,6 +4775,18 @@
               <w:t xml:space="preserve"> </w:t>
             </w:r>
             <w:r>
+              <w:rPr>
+                <w:i/>
+              </w:rPr>
+              <w:t>)</w:t>
+            </w:r>
+            <w:r>
+              <w:rPr>
+                <w:i/>
+              </w:rPr>
+              <w:t xml:space="preserve"> </w:t>
+            </w:r>
+            <w:r>
               <w:t>or</w:t>
             </w:r>
           </w:p>
@@ -5125,7 +4796,6 @@
                 <w:i/>
               </w:rPr>
             </w:pPr>
-            <w:proofErr w:type="gramStart"/>
             <w:r>
               <w:rPr>
                 <w:i/>
@@ -5142,32 +4812,25 @@
               <w:rPr>
                 <w:i/>
               </w:rPr>
-              <w:t>;</w:t>
-            </w:r>
-            <w:proofErr w:type="gramEnd"/>
+              <w:t>;;</w:t>
+            </w:r>
             <w:r>
               <w:rPr>
                 <w:i/>
               </w:rPr>
-              <w:t>;</w:t>
+              <w:t xml:space="preserve"> </w:t>
             </w:r>
             <w:r>
               <w:rPr>
                 <w:i/>
               </w:rPr>
-              <w:t xml:space="preserve"> </w:t>
-            </w:r>
-            <w:r>
-              <w:rPr>
-                <w:i/>
-              </w:rPr>
               <w:t>)</w:t>
             </w:r>
           </w:p>
         </w:tc>
         <w:tc>
           <w:tcPr>
-            <w:tcW w:w="3793" w:type="dxa"/>
+            <w:tcW w:w="4252" w:type="dxa"/>
             <w:vAlign w:val="center"/>
           </w:tcPr>
           <w:p>
@@ -5183,15 +4846,13 @@
               <w:pStyle w:val="Code"/>
             </w:pPr>
             <w:r>
-              <w:t xml:space="preserve">    </w:t>
-            </w:r>
-            <w:proofErr w:type="gramStart"/>
-            <w:r>
-              <w:t>?body</w:t>
-            </w:r>
-            <w:proofErr w:type="gramEnd"/>
-            <w:r>
-              <w:t>-ideally-containing-a-</w:t>
+              <w:t xml:space="preserve">    ?body-ideally-</w:t>
+            </w:r>
+            <w:r>
+              <w:t>having</w:t>
+            </w:r>
+            <w:r>
+              <w:t>-a-</w:t>
             </w:r>
             <w:r>
               <w:rPr>
@@ -5225,8 +4886,9 @@
           <w:p>
             <w:pPr>
               <w:pStyle w:val="Heading3"/>
-            </w:pPr>
-            <w:bookmarkStart w:id="37" w:name="_Toc527814538"/>
+              <w:outlineLvl w:val="2"/>
+            </w:pPr>
+            <w:bookmarkStart w:id="37" w:name="_Toc527830502"/>
             <w:r>
               <w:t>&lt;unchecked&gt;&lt;unsafe&gt;</w:t>
             </w:r>
@@ -5235,7 +4897,7 @@
         </w:tc>
         <w:tc>
           <w:tcPr>
-            <w:tcW w:w="993" w:type="dxa"/>
+            <w:tcW w:w="1134" w:type="dxa"/>
             <w:vAlign w:val="center"/>
           </w:tcPr>
           <w:p>
@@ -5249,7 +4911,7 @@
         </w:tc>
         <w:tc>
           <w:tcPr>
-            <w:tcW w:w="3118" w:type="dxa"/>
+            <w:tcW w:w="3119" w:type="dxa"/>
             <w:vAlign w:val="center"/>
           </w:tcPr>
           <w:p>
@@ -5275,45 +4937,40 @@
         </w:tc>
         <w:tc>
           <w:tcPr>
-            <w:tcW w:w="3793" w:type="dxa"/>
-            <w:vAlign w:val="center"/>
-          </w:tcPr>
-          <w:p>
-            <w:pPr>
-              <w:pStyle w:val="Code"/>
-            </w:pPr>
-            <w:r>
-              <w:t>&lt;</w:t>
-            </w:r>
-            <w:proofErr w:type="gramStart"/>
+            <w:tcW w:w="4252" w:type="dxa"/>
+            <w:vAlign w:val="center"/>
+          </w:tcPr>
+          <w:p>
+            <w:pPr>
+              <w:pStyle w:val="Code"/>
+            </w:pPr>
+            <w:r>
+              <w:t>&lt;.</w:t>
+            </w:r>
+            <w:r>
+              <w:t>!</w:t>
+            </w:r>
+            <w:proofErr w:type="spellStart"/>
+            <w:r>
+              <w:t>unckecked</w:t>
+            </w:r>
+            <w:proofErr w:type="spellEnd"/>
+            <w:r>
+              <w:t>!</w:t>
+            </w:r>
             <w:r>
               <w:t>.</w:t>
             </w:r>
             <w:r>
               <w:t>!</w:t>
             </w:r>
-            <w:proofErr w:type="spellStart"/>
-            <w:r>
-              <w:t>unckecked</w:t>
-            </w:r>
-            <w:proofErr w:type="spellEnd"/>
+            <w:r>
+              <w:t>unsafe</w:t>
+            </w:r>
             <w:r>
               <w:t>!</w:t>
             </w:r>
             <w:r>
-              <w:t>.</w:t>
-            </w:r>
-            <w:r>
-              <w:t>!</w:t>
-            </w:r>
-            <w:proofErr w:type="gramEnd"/>
-            <w:r>
-              <w:t>unsafe</w:t>
-            </w:r>
-            <w:r>
-              <w:t>!</w:t>
-            </w:r>
-            <w:r>
               <w:t>.&gt;</w:t>
             </w:r>
           </w:p>
@@ -5322,15 +4979,7 @@
               <w:pStyle w:val="Code"/>
             </w:pPr>
             <w:r>
-              <w:t xml:space="preserve">    </w:t>
-            </w:r>
-            <w:proofErr w:type="gramStart"/>
-            <w:r>
-              <w:t>?body</w:t>
-            </w:r>
-            <w:proofErr w:type="gramEnd"/>
-            <w:r>
-              <w:t>?</w:t>
+              <w:t xml:space="preserve">    ?body?</w:t>
             </w:r>
           </w:p>
           <w:p>
@@ -5355,8 +5004,9 @@
           <w:p>
             <w:pPr>
               <w:pStyle w:val="Heading3"/>
-            </w:pPr>
-            <w:bookmarkStart w:id="38" w:name="_Toc527814539"/>
+              <w:outlineLvl w:val="2"/>
+            </w:pPr>
+            <w:bookmarkStart w:id="38" w:name="_Toc527830503"/>
             <w:r>
               <w:t>&lt;</w:t>
             </w:r>
@@ -5371,7 +5021,7 @@
         </w:tc>
         <w:tc>
           <w:tcPr>
-            <w:tcW w:w="993" w:type="dxa"/>
+            <w:tcW w:w="1134" w:type="dxa"/>
             <w:vAlign w:val="center"/>
           </w:tcPr>
           <w:p>
@@ -5385,7 +5035,7 @@
         </w:tc>
         <w:tc>
           <w:tcPr>
-            <w:tcW w:w="3118" w:type="dxa"/>
+            <w:tcW w:w="3119" w:type="dxa"/>
             <w:vAlign w:val="center"/>
           </w:tcPr>
           <w:p>
@@ -5407,7 +5057,7 @@
         </w:tc>
         <w:tc>
           <w:tcPr>
-            <w:tcW w:w="3793" w:type="dxa"/>
+            <w:tcW w:w="4252" w:type="dxa"/>
             <w:vAlign w:val="center"/>
           </w:tcPr>
           <w:p>
@@ -5429,15 +5079,7 @@
               <w:pStyle w:val="Code"/>
             </w:pPr>
             <w:r>
-              <w:t xml:space="preserve">    </w:t>
-            </w:r>
-            <w:proofErr w:type="gramStart"/>
-            <w:r>
-              <w:t>?body</w:t>
-            </w:r>
-            <w:proofErr w:type="gramEnd"/>
-            <w:r>
-              <w:t>?</w:t>
+              <w:t xml:space="preserve">    ?body?</w:t>
             </w:r>
           </w:p>
           <w:p>
@@ -5461,7 +5103,7 @@
       <w:pPr>
         <w:pStyle w:val="Heading1"/>
       </w:pPr>
-      <w:bookmarkStart w:id="39" w:name="_Toc527814540"/>
+      <w:bookmarkStart w:id="39" w:name="_Toc527830504"/>
       <w:r>
         <w:lastRenderedPageBreak/>
         <w:t>Physical examples</w:t>
@@ -5564,10 +5206,11 @@
             <w:pPr>
               <w:pStyle w:val="Heading3"/>
               <w:jc w:val="center"/>
+              <w:outlineLvl w:val="2"/>
             </w:pPr>
             <w:bookmarkStart w:id="40" w:name="_Toc527661291"/>
             <w:bookmarkStart w:id="41" w:name="_Toc527661387"/>
-            <w:bookmarkStart w:id="42" w:name="_Toc527814541"/>
+            <w:bookmarkStart w:id="42" w:name="_Toc527830505"/>
             <w:r>
               <w:t>Class</w:t>
             </w:r>
@@ -5716,12 +5359,10 @@
               <w:t xml:space="preserve">        </w:t>
             </w:r>
             <w:proofErr w:type="spellStart"/>
-            <w:proofErr w:type="gramStart"/>
             <w:r>
               <w:t>this.y</w:t>
             </w:r>
             <w:proofErr w:type="spellEnd"/>
-            <w:proofErr w:type="gramEnd"/>
             <w:r>
               <w:t xml:space="preserve"> = y</w:t>
             </w:r>
@@ -5896,12 +5537,10 @@
               <w:t xml:space="preserve">        </w:t>
             </w:r>
             <w:proofErr w:type="spellStart"/>
-            <w:proofErr w:type="gramStart"/>
             <w:r>
               <w:t>this.y</w:t>
             </w:r>
             <w:proofErr w:type="spellEnd"/>
-            <w:proofErr w:type="gramEnd"/>
             <w:r>
               <w:t xml:space="preserve"> = y;</w:t>
             </w:r>
@@ -5937,10 +5576,11 @@
             <w:pPr>
               <w:pStyle w:val="Heading3"/>
               <w:jc w:val="center"/>
+              <w:outlineLvl w:val="2"/>
             </w:pPr>
             <w:bookmarkStart w:id="43" w:name="_Toc527661292"/>
             <w:bookmarkStart w:id="44" w:name="_Toc527661388"/>
-            <w:bookmarkStart w:id="45" w:name="_Toc527814542"/>
+            <w:bookmarkStart w:id="45" w:name="_Toc527830506"/>
             <w:r>
               <w:t>Struct</w:t>
             </w:r>
@@ -6089,12 +5729,10 @@
               <w:t xml:space="preserve">        </w:t>
             </w:r>
             <w:proofErr w:type="spellStart"/>
-            <w:proofErr w:type="gramStart"/>
             <w:r>
               <w:t>this.y</w:t>
             </w:r>
             <w:proofErr w:type="spellEnd"/>
-            <w:proofErr w:type="gramEnd"/>
             <w:r>
               <w:t xml:space="preserve"> = y</w:t>
             </w:r>
@@ -6269,12 +5907,10 @@
               <w:t xml:space="preserve">        </w:t>
             </w:r>
             <w:proofErr w:type="spellStart"/>
-            <w:proofErr w:type="gramStart"/>
             <w:r>
               <w:t>this.y</w:t>
             </w:r>
             <w:proofErr w:type="spellEnd"/>
-            <w:proofErr w:type="gramEnd"/>
             <w:r>
               <w:t xml:space="preserve"> = y;</w:t>
             </w:r>
@@ -6310,10 +5946,11 @@
             <w:pPr>
               <w:pStyle w:val="Heading3"/>
               <w:jc w:val="center"/>
+              <w:outlineLvl w:val="2"/>
             </w:pPr>
             <w:bookmarkStart w:id="46" w:name="_Toc527661293"/>
             <w:bookmarkStart w:id="47" w:name="_Toc527661389"/>
-            <w:bookmarkStart w:id="48" w:name="_Toc527814543"/>
+            <w:bookmarkStart w:id="48" w:name="_Toc527830507"/>
             <w:r>
               <w:t>Functions</w:t>
             </w:r>
@@ -6334,17 +5971,12 @@
               <w:t xml:space="preserve">&lt;F&gt; </w:t>
             </w:r>
             <w:proofErr w:type="spellStart"/>
-            <w:proofErr w:type="gramStart"/>
             <w:r>
               <w:t>ProcessValues</w:t>
             </w:r>
             <w:proofErr w:type="spellEnd"/>
             <w:r>
-              <w:t>( params</w:t>
-            </w:r>
-            <w:proofErr w:type="gramEnd"/>
-            <w:r>
-              <w:t xml:space="preserve"> object[] </w:t>
+              <w:t xml:space="preserve">( params object[] </w:t>
             </w:r>
             <w:proofErr w:type="spellStart"/>
             <w:r>
@@ -6457,17 +6089,12 @@
               <w:t xml:space="preserve">&lt;F&gt; </w:t>
             </w:r>
             <w:proofErr w:type="spellStart"/>
-            <w:proofErr w:type="gramStart"/>
             <w:r>
               <w:t>ProcessValuesAndOutput</w:t>
             </w:r>
             <w:proofErr w:type="spellEnd"/>
             <w:r>
-              <w:t>( params</w:t>
-            </w:r>
-            <w:proofErr w:type="gramEnd"/>
-            <w:r>
-              <w:t xml:space="preserve"> object[] </w:t>
+              <w:t xml:space="preserve">( params object[] </w:t>
             </w:r>
             <w:proofErr w:type="spellStart"/>
             <w:r>
@@ -6518,18 +6145,13 @@
               <w:pStyle w:val="Code"/>
             </w:pPr>
             <w:r>
-              <w:t xml:space="preserve">    </w:t>
-            </w:r>
-            <w:proofErr w:type="gramStart"/>
-            <w:r>
-              <w:t xml:space="preserve">Print( </w:t>
+              <w:t xml:space="preserve">    Print( </w:t>
             </w:r>
             <w:proofErr w:type="spellStart"/>
             <w:r>
               <w:t>ProcessValues</w:t>
             </w:r>
             <w:proofErr w:type="spellEnd"/>
-            <w:proofErr w:type="gramEnd"/>
             <w:r>
               <w:t xml:space="preserve">( </w:t>
             </w:r>
@@ -6571,17 +6193,12 @@
               <w:t xml:space="preserve">object </w:t>
             </w:r>
             <w:proofErr w:type="spellStart"/>
-            <w:proofErr w:type="gramStart"/>
             <w:r>
               <w:t>ProcessValues</w:t>
             </w:r>
             <w:proofErr w:type="spellEnd"/>
             <w:r>
-              <w:t>( params</w:t>
-            </w:r>
-            <w:proofErr w:type="gramEnd"/>
-            <w:r>
-              <w:t xml:space="preserve"> object[] </w:t>
+              <w:t xml:space="preserve">( params object[] </w:t>
             </w:r>
             <w:proofErr w:type="spellStart"/>
             <w:r>
@@ -6705,17 +6322,12 @@
               <w:t xml:space="preserve">void </w:t>
             </w:r>
             <w:proofErr w:type="spellStart"/>
-            <w:proofErr w:type="gramStart"/>
             <w:r>
               <w:t>ProcessValuesAndOutput</w:t>
             </w:r>
             <w:proofErr w:type="spellEnd"/>
             <w:r>
-              <w:t>( params</w:t>
-            </w:r>
-            <w:proofErr w:type="gramEnd"/>
-            <w:r>
-              <w:t xml:space="preserve"> object[] </w:t>
+              <w:t xml:space="preserve">( params object[] </w:t>
             </w:r>
             <w:proofErr w:type="spellStart"/>
             <w:r>
@@ -6783,18 +6395,13 @@
               <w:pStyle w:val="Code"/>
             </w:pPr>
             <w:r>
-              <w:t xml:space="preserve">    </w:t>
-            </w:r>
-            <w:proofErr w:type="gramStart"/>
-            <w:r>
-              <w:t xml:space="preserve">Print( </w:t>
+              <w:t xml:space="preserve">    Print( </w:t>
             </w:r>
             <w:proofErr w:type="spellStart"/>
             <w:r>
               <w:t>ProcessValues</w:t>
             </w:r>
             <w:proofErr w:type="spellEnd"/>
-            <w:proofErr w:type="gramEnd"/>
             <w:r>
               <w:t xml:space="preserve">( </w:t>
             </w:r>
@@ -6838,10 +6445,11 @@
             <w:pPr>
               <w:pStyle w:val="Heading3"/>
               <w:jc w:val="center"/>
+              <w:outlineLvl w:val="2"/>
             </w:pPr>
             <w:bookmarkStart w:id="49" w:name="_Toc527661294"/>
             <w:bookmarkStart w:id="50" w:name="_Toc527661390"/>
-            <w:bookmarkStart w:id="51" w:name="_Toc527814544"/>
+            <w:bookmarkStart w:id="51" w:name="_Toc527830508"/>
             <w:r>
               <w:t>Interfaces &amp; Properties</w:t>
             </w:r>
@@ -6896,15 +6504,138 @@
               <w:pStyle w:val="Code"/>
             </w:pPr>
             <w:r>
+              <w:t xml:space="preserve">    &lt;[]&gt; [ int index ] of T</w:t>
+            </w:r>
+          </w:p>
+          <w:p>
+            <w:pPr>
+              <w:pStyle w:val="Code"/>
+            </w:pPr>
+            <w:r>
+              <w:t xml:space="preserve">        get</w:t>
+            </w:r>
+          </w:p>
+          <w:p>
+            <w:pPr>
+              <w:pStyle w:val="Code"/>
+            </w:pPr>
+            <w:r>
+              <w:t xml:space="preserve">        set</w:t>
+            </w:r>
+          </w:p>
+          <w:p>
+            <w:pPr>
+              <w:pStyle w:val="Code"/>
+            </w:pPr>
+            <w:r>
+              <w:t xml:space="preserve">    &lt;/&gt;</w:t>
+            </w:r>
+          </w:p>
+          <w:p>
+            <w:pPr>
+              <w:pStyle w:val="Code"/>
+            </w:pPr>
+          </w:p>
+          <w:p>
+            <w:pPr>
+              <w:pStyle w:val="Code"/>
+            </w:pPr>
+            <w:r>
               <w:t xml:space="preserve">    </w:t>
             </w:r>
-            <w:proofErr w:type="gramStart"/>
-            <w:r>
-              <w:t>&lt;[</w:t>
-            </w:r>
-            <w:proofErr w:type="gramEnd"/>
-            <w:r>
-              <w:t>]&gt; [ int index ] of T</w:t>
+            <w:proofErr w:type="spellStart"/>
+            <w:r>
+              <w:t>IndexOf</w:t>
+            </w:r>
+            <w:proofErr w:type="spellEnd"/>
+            <w:r>
+              <w:t>(T item) gives int</w:t>
+            </w:r>
+          </w:p>
+          <w:p>
+            <w:pPr>
+              <w:pStyle w:val="Code"/>
+            </w:pPr>
+            <w:r>
+              <w:t xml:space="preserve">    Insert(int index, T item)</w:t>
+            </w:r>
+          </w:p>
+          <w:p>
+            <w:pPr>
+              <w:pStyle w:val="Code"/>
+            </w:pPr>
+            <w:r>
+              <w:t xml:space="preserve">    </w:t>
+            </w:r>
+            <w:proofErr w:type="spellStart"/>
+            <w:r>
+              <w:t>RemoveAt</w:t>
+            </w:r>
+            <w:proofErr w:type="spellEnd"/>
+            <w:r>
+              <w:t>(int index)</w:t>
+            </w:r>
+          </w:p>
+          <w:p>
+            <w:pPr>
+              <w:pStyle w:val="Code"/>
+            </w:pPr>
+            <w:r>
+              <w:t>&lt;/&gt;</w:t>
+            </w:r>
+          </w:p>
+          <w:p>
+            <w:pPr>
+              <w:pStyle w:val="Code"/>
+            </w:pPr>
+          </w:p>
+          <w:p>
+            <w:pPr>
+              <w:pStyle w:val="Code"/>
+            </w:pPr>
+            <w:r>
+              <w:t>&lt;</w:t>
+            </w:r>
+            <w:r>
+              <w:t>I</w:t>
+            </w:r>
+            <w:r>
+              <w:t xml:space="preserve">&gt; </w:t>
+            </w:r>
+            <w:proofErr w:type="spellStart"/>
+            <w:r>
+              <w:t>ICollection</w:t>
+            </w:r>
+            <w:proofErr w:type="spellEnd"/>
+            <w:r>
+              <w:t xml:space="preserve">{{T}}: </w:t>
+            </w:r>
+            <w:proofErr w:type="spellStart"/>
+            <w:r>
+              <w:t>IEnumerable</w:t>
+            </w:r>
+            <w:proofErr w:type="spellEnd"/>
+            <w:r>
+              <w:t xml:space="preserve">{{T}}, </w:t>
+            </w:r>
+            <w:proofErr w:type="spellStart"/>
+            <w:r>
+              <w:t>IEnumerable</w:t>
+            </w:r>
+            <w:proofErr w:type="spellEnd"/>
+          </w:p>
+          <w:p>
+            <w:pPr>
+              <w:pStyle w:val="Code"/>
+            </w:pPr>
+            <w:r>
+              <w:t xml:space="preserve">    &lt;</w:t>
+            </w:r>
+            <w:r>
+              <w:t>P</w:t>
+            </w:r>
+            <w:r>
+              <w:t xml:space="preserve">&gt; Count of int </w:t>
             </w:r>
           </w:p>
           <w:p>
@@ -6920,14 +6651,6 @@
               <w:pStyle w:val="Code"/>
             </w:pPr>
             <w:r>
-              <w:t xml:space="preserve">        set</w:t>
-            </w:r>
-          </w:p>
-          <w:p>
-            <w:pPr>
-              <w:pStyle w:val="Code"/>
-            </w:pPr>
-            <w:r>
               <w:t xml:space="preserve">    &lt;/&gt;</w:t>
             </w:r>
           </w:p>
@@ -6941,84 +6664,238 @@
               <w:pStyle w:val="Code"/>
             </w:pPr>
             <w:r>
-              <w:t xml:space="preserve">    </w:t>
+              <w:t xml:space="preserve">    &lt;</w:t>
+            </w:r>
+            <w:r>
+              <w:t>P</w:t>
+            </w:r>
+            <w:r>
+              <w:t xml:space="preserve">&gt; </w:t>
             </w:r>
             <w:proofErr w:type="spellStart"/>
-            <w:proofErr w:type="gramStart"/>
+            <w:r>
+              <w:t>IsReadOnly</w:t>
+            </w:r>
+            <w:proofErr w:type="spellEnd"/>
+            <w:r>
+              <w:t xml:space="preserve"> of bool</w:t>
+            </w:r>
+          </w:p>
+          <w:p>
+            <w:pPr>
+              <w:pStyle w:val="Code"/>
+            </w:pPr>
+            <w:r>
+              <w:t xml:space="preserve">        get</w:t>
+            </w:r>
+          </w:p>
+          <w:p>
+            <w:pPr>
+              <w:pStyle w:val="Code"/>
+            </w:pPr>
+            <w:r>
+              <w:t xml:space="preserve">    &lt;/&gt;</w:t>
+            </w:r>
+          </w:p>
+          <w:p>
+            <w:pPr>
+              <w:pStyle w:val="Code"/>
+            </w:pPr>
+          </w:p>
+          <w:p>
+            <w:pPr>
+              <w:pStyle w:val="Code"/>
+            </w:pPr>
+            <w:r>
+              <w:t xml:space="preserve">    Add(T item)</w:t>
+            </w:r>
+          </w:p>
+          <w:p>
+            <w:pPr>
+              <w:pStyle w:val="Code"/>
+            </w:pPr>
+            <w:r>
+              <w:t xml:space="preserve">    Clear()</w:t>
+            </w:r>
+          </w:p>
+          <w:p>
+            <w:pPr>
+              <w:pStyle w:val="Code"/>
+            </w:pPr>
+            <w:r>
+              <w:t xml:space="preserve">    Contains(T item) gives bool</w:t>
+            </w:r>
+          </w:p>
+          <w:p>
+            <w:pPr>
+              <w:pStyle w:val="Code"/>
+            </w:pPr>
+            <w:r>
+              <w:t xml:space="preserve">    Remove(T item) gives bool</w:t>
+            </w:r>
+          </w:p>
+          <w:p>
+            <w:pPr>
+              <w:pStyle w:val="Code"/>
+            </w:pPr>
+            <w:r>
+              <w:t>&lt;/&gt;</w:t>
+            </w:r>
+          </w:p>
+        </w:tc>
+        <w:tc>
+          <w:tcPr>
+            <w:tcW w:w="4819" w:type="dxa"/>
+          </w:tcPr>
+          <w:p>
+            <w:pPr>
+              <w:pStyle w:val="Code"/>
+            </w:pPr>
+            <w:r>
+              <w:t xml:space="preserve">interface </w:t>
+            </w:r>
+            <w:proofErr w:type="spellStart"/>
+            <w:r>
+              <w:t>IList</w:t>
+            </w:r>
+            <w:proofErr w:type="spellEnd"/>
+            <w:r>
+              <w:t xml:space="preserve">&lt;T&gt;: </w:t>
+            </w:r>
+            <w:proofErr w:type="spellStart"/>
+            <w:r>
+              <w:t>ICollection</w:t>
+            </w:r>
+            <w:proofErr w:type="spellEnd"/>
+            <w:r>
+              <w:t xml:space="preserve">&lt;T&gt;, </w:t>
+            </w:r>
+            <w:proofErr w:type="spellStart"/>
+            <w:r>
+              <w:t>IEnumerable</w:t>
+            </w:r>
+            <w:proofErr w:type="spellEnd"/>
+            <w:r>
+              <w:t xml:space="preserve">&lt;T&gt;, </w:t>
+            </w:r>
+            <w:proofErr w:type="spellStart"/>
+            <w:r>
+              <w:t>IEnumerable</w:t>
+            </w:r>
+            <w:proofErr w:type="spellEnd"/>
+          </w:p>
+          <w:p>
+            <w:pPr>
+              <w:pStyle w:val="Code"/>
+            </w:pPr>
+            <w:r>
+              <w:t>{</w:t>
+            </w:r>
+          </w:p>
+          <w:p>
+            <w:pPr>
+              <w:pStyle w:val="Code"/>
+            </w:pPr>
+            <w:r>
+              <w:t xml:space="preserve">    T this[ int index ] </w:t>
+            </w:r>
+          </w:p>
+          <w:p>
+            <w:pPr>
+              <w:pStyle w:val="Code"/>
+            </w:pPr>
+            <w:r>
+              <w:t xml:space="preserve">    {</w:t>
+            </w:r>
+          </w:p>
+          <w:p>
+            <w:pPr>
+              <w:pStyle w:val="Code"/>
+            </w:pPr>
+            <w:r>
+              <w:t xml:space="preserve">        get;</w:t>
+            </w:r>
+          </w:p>
+          <w:p>
+            <w:pPr>
+              <w:pStyle w:val="Code"/>
+            </w:pPr>
+            <w:r>
+              <w:t xml:space="preserve">        set;</w:t>
+            </w:r>
+          </w:p>
+          <w:p>
+            <w:pPr>
+              <w:pStyle w:val="Code"/>
+            </w:pPr>
+            <w:r>
+              <w:t xml:space="preserve">    }</w:t>
+            </w:r>
+          </w:p>
+          <w:p>
+            <w:pPr>
+              <w:pStyle w:val="Code"/>
+            </w:pPr>
+          </w:p>
+          <w:p>
+            <w:pPr>
+              <w:pStyle w:val="Code"/>
+            </w:pPr>
+            <w:r>
+              <w:t xml:space="preserve">    int </w:t>
+            </w:r>
+            <w:proofErr w:type="spellStart"/>
             <w:r>
               <w:t>IndexOf</w:t>
             </w:r>
             <w:proofErr w:type="spellEnd"/>
             <w:r>
-              <w:t>(</w:t>
-            </w:r>
-            <w:proofErr w:type="gramEnd"/>
-            <w:r>
-              <w:t>T item) gives int</w:t>
-            </w:r>
-          </w:p>
-          <w:p>
-            <w:pPr>
-              <w:pStyle w:val="Code"/>
-            </w:pPr>
-            <w:r>
-              <w:t xml:space="preserve">    </w:t>
-            </w:r>
-            <w:proofErr w:type="gramStart"/>
-            <w:r>
-              <w:t>Insert(</w:t>
-            </w:r>
-            <w:proofErr w:type="gramEnd"/>
-            <w:r>
-              <w:t>int index, T item)</w:t>
-            </w:r>
-          </w:p>
-          <w:p>
-            <w:pPr>
-              <w:pStyle w:val="Code"/>
-            </w:pPr>
-            <w:r>
-              <w:t xml:space="preserve">    </w:t>
+              <w:t>(T item);</w:t>
+            </w:r>
+          </w:p>
+          <w:p>
+            <w:pPr>
+              <w:pStyle w:val="Code"/>
+            </w:pPr>
+            <w:r>
+              <w:t xml:space="preserve">    void Insert(int index, T item);</w:t>
+            </w:r>
+          </w:p>
+          <w:p>
+            <w:pPr>
+              <w:pStyle w:val="Code"/>
+            </w:pPr>
+            <w:r>
+              <w:t xml:space="preserve">    void </w:t>
             </w:r>
             <w:proofErr w:type="spellStart"/>
-            <w:proofErr w:type="gramStart"/>
             <w:r>
               <w:t>RemoveAt</w:t>
             </w:r>
             <w:proofErr w:type="spellEnd"/>
             <w:r>
-              <w:t>(</w:t>
-            </w:r>
-            <w:proofErr w:type="gramEnd"/>
-            <w:r>
-              <w:t>int index)</w:t>
-            </w:r>
-          </w:p>
-          <w:p>
-            <w:pPr>
-              <w:pStyle w:val="Code"/>
-            </w:pPr>
-            <w:r>
-              <w:t>&lt;/&gt;</w:t>
-            </w:r>
-          </w:p>
-          <w:p>
-            <w:pPr>
-              <w:pStyle w:val="Code"/>
-            </w:pPr>
-          </w:p>
-          <w:p>
-            <w:pPr>
-              <w:pStyle w:val="Code"/>
-            </w:pPr>
-            <w:r>
-              <w:t>&lt;</w:t>
-            </w:r>
-            <w:r>
-              <w:t>I</w:t>
-            </w:r>
-            <w:r>
-              <w:t xml:space="preserve">&gt; </w:t>
+              <w:t>(int index);</w:t>
+            </w:r>
+          </w:p>
+          <w:p>
+            <w:pPr>
+              <w:pStyle w:val="Code"/>
+            </w:pPr>
+            <w:r>
+              <w:t>}</w:t>
+            </w:r>
+          </w:p>
+          <w:p>
+            <w:pPr>
+              <w:pStyle w:val="Code"/>
+            </w:pPr>
+          </w:p>
+          <w:p>
+            <w:pPr>
+              <w:pStyle w:val="Code"/>
+            </w:pPr>
+            <w:r>
+              <w:t xml:space="preserve">interface </w:t>
             </w:r>
             <w:proofErr w:type="spellStart"/>
             <w:r>
@@ -7026,7 +6903,7 @@
             </w:r>
             <w:proofErr w:type="spellEnd"/>
             <w:r>
-              <w:t xml:space="preserve">{{T}}: </w:t>
+              <w:t xml:space="preserve">&lt;T&gt;: </w:t>
             </w:r>
             <w:proofErr w:type="spellStart"/>
             <w:r>
@@ -7034,7 +6911,7 @@
             </w:r>
             <w:proofErr w:type="spellEnd"/>
             <w:r>
-              <w:t xml:space="preserve">{{T}}, </w:t>
+              <w:t xml:space="preserve">&lt;T&gt;, </w:t>
             </w:r>
             <w:proofErr w:type="spellStart"/>
             <w:r>
@@ -7047,216 +6924,58 @@
               <w:pStyle w:val="Code"/>
             </w:pPr>
             <w:r>
-              <w:t xml:space="preserve">    &lt;</w:t>
-            </w:r>
-            <w:r>
-              <w:t>P</w:t>
-            </w:r>
-            <w:r>
-              <w:t xml:space="preserve">&gt; Count of int </w:t>
-            </w:r>
-          </w:p>
-          <w:p>
-            <w:pPr>
-              <w:pStyle w:val="Code"/>
-            </w:pPr>
-            <w:r>
-              <w:t xml:space="preserve">        get</w:t>
-            </w:r>
-          </w:p>
-          <w:p>
-            <w:pPr>
-              <w:pStyle w:val="Code"/>
-            </w:pPr>
-            <w:r>
-              <w:t xml:space="preserve">    &lt;/&gt;</w:t>
-            </w:r>
-          </w:p>
-          <w:p>
-            <w:pPr>
-              <w:pStyle w:val="Code"/>
-            </w:pPr>
-          </w:p>
-          <w:p>
-            <w:pPr>
-              <w:pStyle w:val="Code"/>
-            </w:pPr>
-            <w:r>
-              <w:t xml:space="preserve">    &lt;</w:t>
-            </w:r>
-            <w:r>
-              <w:t>P</w:t>
-            </w:r>
-            <w:r>
-              <w:t xml:space="preserve">&gt; </w:t>
+              <w:t>{</w:t>
+            </w:r>
+          </w:p>
+          <w:p>
+            <w:pPr>
+              <w:pStyle w:val="Code"/>
+            </w:pPr>
+            <w:r>
+              <w:t xml:space="preserve">    int Count</w:t>
+            </w:r>
+          </w:p>
+          <w:p>
+            <w:pPr>
+              <w:pStyle w:val="Code"/>
+            </w:pPr>
+            <w:r>
+              <w:t xml:space="preserve">    {</w:t>
+            </w:r>
+          </w:p>
+          <w:p>
+            <w:pPr>
+              <w:pStyle w:val="Code"/>
+            </w:pPr>
+            <w:r>
+              <w:t xml:space="preserve">        get;</w:t>
+            </w:r>
+          </w:p>
+          <w:p>
+            <w:pPr>
+              <w:pStyle w:val="Code"/>
+            </w:pPr>
+            <w:r>
+              <w:t xml:space="preserve">    }</w:t>
+            </w:r>
+          </w:p>
+          <w:p>
+            <w:pPr>
+              <w:pStyle w:val="Code"/>
+            </w:pPr>
+          </w:p>
+          <w:p>
+            <w:pPr>
+              <w:pStyle w:val="Code"/>
+            </w:pPr>
+            <w:r>
+              <w:t xml:space="preserve">    bool </w:t>
             </w:r>
             <w:proofErr w:type="spellStart"/>
             <w:r>
               <w:t>IsReadOnly</w:t>
             </w:r>
             <w:proofErr w:type="spellEnd"/>
-            <w:r>
-              <w:t xml:space="preserve"> of bool</w:t>
-            </w:r>
-          </w:p>
-          <w:p>
-            <w:pPr>
-              <w:pStyle w:val="Code"/>
-            </w:pPr>
-            <w:r>
-              <w:t xml:space="preserve">        get</w:t>
-            </w:r>
-          </w:p>
-          <w:p>
-            <w:pPr>
-              <w:pStyle w:val="Code"/>
-            </w:pPr>
-            <w:r>
-              <w:t xml:space="preserve">    &lt;/&gt;</w:t>
-            </w:r>
-          </w:p>
-          <w:p>
-            <w:pPr>
-              <w:pStyle w:val="Code"/>
-            </w:pPr>
-          </w:p>
-          <w:p>
-            <w:pPr>
-              <w:pStyle w:val="Code"/>
-            </w:pPr>
-            <w:r>
-              <w:t xml:space="preserve">    </w:t>
-            </w:r>
-            <w:proofErr w:type="gramStart"/>
-            <w:r>
-              <w:t>Add(</w:t>
-            </w:r>
-            <w:proofErr w:type="gramEnd"/>
-            <w:r>
-              <w:t>T item)</w:t>
-            </w:r>
-          </w:p>
-          <w:p>
-            <w:pPr>
-              <w:pStyle w:val="Code"/>
-            </w:pPr>
-            <w:r>
-              <w:t xml:space="preserve">    </w:t>
-            </w:r>
-            <w:proofErr w:type="gramStart"/>
-            <w:r>
-              <w:t>Clear(</w:t>
-            </w:r>
-            <w:proofErr w:type="gramEnd"/>
-            <w:r>
-              <w:t>)</w:t>
-            </w:r>
-          </w:p>
-          <w:p>
-            <w:pPr>
-              <w:pStyle w:val="Code"/>
-            </w:pPr>
-            <w:r>
-              <w:t xml:space="preserve">    </w:t>
-            </w:r>
-            <w:proofErr w:type="gramStart"/>
-            <w:r>
-              <w:t>Contains(</w:t>
-            </w:r>
-            <w:proofErr w:type="gramEnd"/>
-            <w:r>
-              <w:t>T item) gives bool</w:t>
-            </w:r>
-          </w:p>
-          <w:p>
-            <w:pPr>
-              <w:pStyle w:val="Code"/>
-            </w:pPr>
-            <w:r>
-              <w:t xml:space="preserve">    </w:t>
-            </w:r>
-            <w:proofErr w:type="gramStart"/>
-            <w:r>
-              <w:t>Remove(</w:t>
-            </w:r>
-            <w:proofErr w:type="gramEnd"/>
-            <w:r>
-              <w:t>T item) gives bool</w:t>
-            </w:r>
-          </w:p>
-          <w:p>
-            <w:pPr>
-              <w:pStyle w:val="Code"/>
-            </w:pPr>
-            <w:r>
-              <w:t>&lt;/&gt;</w:t>
-            </w:r>
-          </w:p>
-        </w:tc>
-        <w:tc>
-          <w:tcPr>
-            <w:tcW w:w="4819" w:type="dxa"/>
-          </w:tcPr>
-          <w:p>
-            <w:pPr>
-              <w:pStyle w:val="Code"/>
-            </w:pPr>
-            <w:r>
-              <w:t xml:space="preserve">interface </w:t>
-            </w:r>
-            <w:proofErr w:type="spellStart"/>
-            <w:r>
-              <w:t>IList</w:t>
-            </w:r>
-            <w:proofErr w:type="spellEnd"/>
-            <w:r>
-              <w:t xml:space="preserve">&lt;T&gt;: </w:t>
-            </w:r>
-            <w:proofErr w:type="spellStart"/>
-            <w:r>
-              <w:t>ICollection</w:t>
-            </w:r>
-            <w:proofErr w:type="spellEnd"/>
-            <w:r>
-              <w:t xml:space="preserve">&lt;T&gt;, </w:t>
-            </w:r>
-            <w:proofErr w:type="spellStart"/>
-            <w:r>
-              <w:t>IEnumerable</w:t>
-            </w:r>
-            <w:proofErr w:type="spellEnd"/>
-            <w:r>
-              <w:t xml:space="preserve">&lt;T&gt;, </w:t>
-            </w:r>
-            <w:proofErr w:type="spellStart"/>
-            <w:r>
-              <w:t>IEnumerable</w:t>
-            </w:r>
-            <w:proofErr w:type="spellEnd"/>
-          </w:p>
-          <w:p>
-            <w:pPr>
-              <w:pStyle w:val="Code"/>
-            </w:pPr>
-            <w:r>
-              <w:t>{</w:t>
-            </w:r>
-          </w:p>
-          <w:p>
-            <w:pPr>
-              <w:pStyle w:val="Code"/>
-            </w:pPr>
-            <w:r>
-              <w:t xml:space="preserve">    T </w:t>
-            </w:r>
-            <w:proofErr w:type="gramStart"/>
-            <w:r>
-              <w:t>this[</w:t>
-            </w:r>
-            <w:proofErr w:type="gramEnd"/>
-            <w:r>
-              <w:t xml:space="preserve"> int index ] </w:t>
-            </w:r>
           </w:p>
           <w:p>
             <w:pPr>
@@ -7279,14 +6998,6 @@
               <w:pStyle w:val="Code"/>
             </w:pPr>
             <w:r>
-              <w:t xml:space="preserve">        set;</w:t>
-            </w:r>
-          </w:p>
-          <w:p>
-            <w:pPr>
-              <w:pStyle w:val="Code"/>
-            </w:pPr>
-            <w:r>
               <w:t xml:space="preserve">    }</w:t>
             </w:r>
           </w:p>
@@ -7300,250 +7011,31 @@
               <w:pStyle w:val="Code"/>
             </w:pPr>
             <w:r>
-              <w:t xml:space="preserve">    int </w:t>
-            </w:r>
-            <w:proofErr w:type="spellStart"/>
-            <w:proofErr w:type="gramStart"/>
-            <w:r>
-              <w:t>IndexOf</w:t>
-            </w:r>
-            <w:proofErr w:type="spellEnd"/>
-            <w:r>
-              <w:t>(</w:t>
-            </w:r>
-            <w:proofErr w:type="gramEnd"/>
-            <w:r>
-              <w:t>T item);</w:t>
-            </w:r>
-          </w:p>
-          <w:p>
-            <w:pPr>
-              <w:pStyle w:val="Code"/>
-            </w:pPr>
-            <w:r>
-              <w:t xml:space="preserve">    void </w:t>
-            </w:r>
-            <w:proofErr w:type="gramStart"/>
-            <w:r>
-              <w:t>Insert(</w:t>
-            </w:r>
-            <w:proofErr w:type="gramEnd"/>
-            <w:r>
-              <w:t>int index, T item);</w:t>
-            </w:r>
-          </w:p>
-          <w:p>
-            <w:pPr>
-              <w:pStyle w:val="Code"/>
-            </w:pPr>
-            <w:r>
-              <w:t xml:space="preserve">    void </w:t>
-            </w:r>
-            <w:proofErr w:type="spellStart"/>
-            <w:proofErr w:type="gramStart"/>
-            <w:r>
-              <w:t>RemoveAt</w:t>
-            </w:r>
-            <w:proofErr w:type="spellEnd"/>
-            <w:r>
-              <w:t>(</w:t>
-            </w:r>
-            <w:proofErr w:type="gramEnd"/>
-            <w:r>
-              <w:t>int index);</w:t>
-            </w:r>
-          </w:p>
-          <w:p>
-            <w:pPr>
-              <w:pStyle w:val="Code"/>
-            </w:pPr>
-            <w:r>
-              <w:t>}</w:t>
-            </w:r>
-          </w:p>
-          <w:p>
-            <w:pPr>
-              <w:pStyle w:val="Code"/>
-            </w:pPr>
-          </w:p>
-          <w:p>
-            <w:pPr>
-              <w:pStyle w:val="Code"/>
-            </w:pPr>
-            <w:r>
-              <w:t xml:space="preserve">interface </w:t>
-            </w:r>
-            <w:proofErr w:type="spellStart"/>
-            <w:r>
-              <w:t>ICollection</w:t>
-            </w:r>
-            <w:proofErr w:type="spellEnd"/>
-            <w:r>
-              <w:t xml:space="preserve">&lt;T&gt;: </w:t>
-            </w:r>
-            <w:proofErr w:type="spellStart"/>
-            <w:r>
-              <w:t>IEnumerable</w:t>
-            </w:r>
-            <w:proofErr w:type="spellEnd"/>
-            <w:r>
-              <w:t xml:space="preserve">&lt;T&gt;, </w:t>
-            </w:r>
-            <w:proofErr w:type="spellStart"/>
-            <w:r>
-              <w:t>IEnumerable</w:t>
-            </w:r>
-            <w:proofErr w:type="spellEnd"/>
-          </w:p>
-          <w:p>
-            <w:pPr>
-              <w:pStyle w:val="Code"/>
-            </w:pPr>
-            <w:r>
-              <w:t>{</w:t>
-            </w:r>
-          </w:p>
-          <w:p>
-            <w:pPr>
-              <w:pStyle w:val="Code"/>
-            </w:pPr>
-            <w:r>
-              <w:t xml:space="preserve">    int Count</w:t>
-            </w:r>
-          </w:p>
-          <w:p>
-            <w:pPr>
-              <w:pStyle w:val="Code"/>
-            </w:pPr>
-            <w:r>
-              <w:t xml:space="preserve">    {</w:t>
-            </w:r>
-          </w:p>
-          <w:p>
-            <w:pPr>
-              <w:pStyle w:val="Code"/>
-            </w:pPr>
-            <w:r>
-              <w:t xml:space="preserve">        get;</w:t>
-            </w:r>
-          </w:p>
-          <w:p>
-            <w:pPr>
-              <w:pStyle w:val="Code"/>
-            </w:pPr>
-            <w:r>
-              <w:t xml:space="preserve">    }</w:t>
-            </w:r>
-          </w:p>
-          <w:p>
-            <w:pPr>
-              <w:pStyle w:val="Code"/>
-            </w:pPr>
-          </w:p>
-          <w:p>
-            <w:pPr>
-              <w:pStyle w:val="Code"/>
-            </w:pPr>
-            <w:r>
-              <w:t xml:space="preserve">    bool </w:t>
-            </w:r>
-            <w:proofErr w:type="spellStart"/>
-            <w:r>
-              <w:t>IsReadOnly</w:t>
-            </w:r>
-            <w:proofErr w:type="spellEnd"/>
-          </w:p>
-          <w:p>
-            <w:pPr>
-              <w:pStyle w:val="Code"/>
-            </w:pPr>
-            <w:r>
-              <w:t xml:space="preserve">    {</w:t>
-            </w:r>
-          </w:p>
-          <w:p>
-            <w:pPr>
-              <w:pStyle w:val="Code"/>
-            </w:pPr>
-            <w:r>
-              <w:t xml:space="preserve">        get;</w:t>
-            </w:r>
-          </w:p>
-          <w:p>
-            <w:pPr>
-              <w:pStyle w:val="Code"/>
-            </w:pPr>
-            <w:r>
-              <w:t xml:space="preserve">    }</w:t>
-            </w:r>
-          </w:p>
-          <w:p>
-            <w:pPr>
-              <w:pStyle w:val="Code"/>
-            </w:pPr>
-          </w:p>
-          <w:p>
-            <w:pPr>
-              <w:pStyle w:val="Code"/>
-            </w:pPr>
-            <w:r>
-              <w:t xml:space="preserve">    void </w:t>
-            </w:r>
-            <w:proofErr w:type="gramStart"/>
-            <w:r>
-              <w:t>Add(</w:t>
-            </w:r>
-            <w:proofErr w:type="gramEnd"/>
-            <w:r>
-              <w:t>T item);</w:t>
-            </w:r>
-          </w:p>
-          <w:p>
-            <w:pPr>
-              <w:pStyle w:val="Code"/>
-            </w:pPr>
-            <w:r>
-              <w:t xml:space="preserve">    void </w:t>
-            </w:r>
-            <w:proofErr w:type="gramStart"/>
-            <w:r>
-              <w:t>Clear(</w:t>
-            </w:r>
-            <w:proofErr w:type="gramEnd"/>
-            <w:r>
-              <w:t>);</w:t>
-            </w:r>
-          </w:p>
-          <w:p>
-            <w:pPr>
-              <w:pStyle w:val="Code"/>
-            </w:pPr>
-            <w:r>
-              <w:t xml:space="preserve">    bool </w:t>
-            </w:r>
-            <w:proofErr w:type="gramStart"/>
-            <w:r>
-              <w:t>Contains(</w:t>
-            </w:r>
-            <w:proofErr w:type="gramEnd"/>
-            <w:r>
-              <w:t>T item);</w:t>
-            </w:r>
-          </w:p>
-          <w:p>
-            <w:pPr>
-              <w:pStyle w:val="Code"/>
-            </w:pPr>
-            <w:r>
-              <w:t xml:space="preserve">    bool </w:t>
-            </w:r>
-            <w:proofErr w:type="gramStart"/>
-            <w:r>
-              <w:t>Remove(</w:t>
-            </w:r>
-            <w:proofErr w:type="gramEnd"/>
-            <w:r>
-              <w:t>T item);</w:t>
+              <w:t xml:space="preserve">    void Add(T item);</w:t>
+            </w:r>
+          </w:p>
+          <w:p>
+            <w:pPr>
+              <w:pStyle w:val="Code"/>
+            </w:pPr>
+            <w:r>
+              <w:t xml:space="preserve">    void Clear();</w:t>
+            </w:r>
+          </w:p>
+          <w:p>
+            <w:pPr>
+              <w:pStyle w:val="Code"/>
+            </w:pPr>
+            <w:r>
+              <w:t xml:space="preserve">    bool Contains(T item);</w:t>
+            </w:r>
+          </w:p>
+          <w:p>
+            <w:pPr>
+              <w:pStyle w:val="Code"/>
+            </w:pPr>
+            <w:r>
+              <w:t xml:space="preserve">    bool Remove(T item);</w:t>
             </w:r>
           </w:p>
           <w:p>
@@ -7559,7 +7051,7 @@
     </w:tbl>
     <w:p/>
     <w:sectPr>
-      <w:pgSz w:w="11907" w:h="31678" w:code="24"/>
+      <w:pgSz w:w="12474" w:h="26933" w:code="24"/>
       <w:pgMar w:top="227" w:right="227" w:bottom="227" w:left="227" w:header="709" w:footer="709" w:gutter="0"/>
       <w:cols w:space="708"/>
       <w:docGrid w:linePitch="360"/>
@@ -8485,6 +7977,18 @@
       <w:color w:val="2F5496" w:themeColor="accent1" w:themeShade="BF"/>
     </w:rPr>
   </w:style>
+  <w:style w:type="character" w:styleId="FollowedHyperlink">
+    <w:name w:val="FollowedHyperlink"/>
+    <w:basedOn w:val="DefaultParagraphFont"/>
+    <w:uiPriority w:val="99"/>
+    <w:semiHidden/>
+    <w:unhideWhenUsed/>
+    <w:rsid w:val="00A61FC4"/>
+    <w:rPr>
+      <w:color w:val="954F72" w:themeColor="followedHyperlink"/>
+      <w:u w:val="single"/>
+    </w:rPr>
+  </w:style>
 </w:styles>
 </file>
 
@@ -8694,7 +8198,7 @@
 </file>
 
 <file path=customXml/itemProps1.xml><?xml version="1.0" encoding="utf-8"?>
-<ds:datastoreItem xmlns:ds="http://schemas.openxmlformats.org/officeDocument/2006/customXml" ds:itemID="{4B9E0DE3-6D5B-486F-AD39-D13485FEA984}">
+<ds:datastoreItem xmlns:ds="http://schemas.openxmlformats.org/officeDocument/2006/customXml" ds:itemID="{F0445930-ACC2-44F9-B772-E9FBEF6E0891}">
   <ds:schemaRefs>
     <ds:schemaRef ds:uri="http://schemas.openxmlformats.org/officeDocument/2006/bibliography"/>
   </ds:schemaRefs>

</xml_diff>